<commit_message>
assignment2: add counter to prevent inversion handling code from going on forever
</commit_message>
<xml_diff>
--- a/assignment2/report.docx
+++ b/assignment2/report.docx
@@ -632,6 +632,8 @@
       <w:r>
         <w:rPr>
           <w:rFonts w:ascii="Times New Roman" w:hAnsi="Times New Roman" w:cs="Times New Roman"/>
+          <w:sz w:val="20"/>
+          <w:szCs w:val="20"/>
         </w:rPr>
         <w:t xml:space="preserve">Figure </w:t>
       </w:r>
@@ -639,6 +641,8 @@
         <w:rPr>
           <w:rFonts w:ascii="Times New Roman" w:hAnsi="Times New Roman" w:cs="Times New Roman"/>
           <w:noProof/>
+          <w:sz w:val="20"/>
+          <w:szCs w:val="20"/>
         </w:rPr>
         <w:t>1</w:t>
       </w:r>
@@ -693,6 +697,8 @@
       <w:r>
         <w:rPr>
           <w:rFonts w:ascii="Times New Roman" w:hAnsi="Times New Roman" w:cs="Times New Roman"/>
+          <w:sz w:val="20"/>
+          <w:szCs w:val="20"/>
         </w:rPr>
         <w:t xml:space="preserve">Figure </w:t>
       </w:r>
@@ -700,6 +706,8 @@
         <w:rPr>
           <w:rFonts w:ascii="Times New Roman" w:hAnsi="Times New Roman" w:cs="Times New Roman"/>
           <w:noProof/>
+          <w:sz w:val="20"/>
+          <w:szCs w:val="20"/>
         </w:rPr>
         <w:t>2</w:t>
       </w:r>
@@ -815,11 +823,21 @@
           <w:sz w:val="20"/>
           <w:szCs w:val="20"/>
         </w:rPr>
+        <w:instrText xml:space="preserve"> \* MERGEFORMAT </w:instrText>
+      </w:r>
+      <w:r>
+        <w:rPr>
+          <w:rFonts w:ascii="Times New Roman" w:eastAsiaTheme="minorEastAsia" w:hAnsi="Times New Roman" w:cs="Times New Roman"/>
+          <w:sz w:val="20"/>
+          <w:szCs w:val="20"/>
+        </w:rPr>
         <w:fldChar w:fldCharType="separate"/>
       </w:r>
       <w:r>
         <w:rPr>
           <w:rFonts w:ascii="Times New Roman" w:hAnsi="Times New Roman" w:cs="Times New Roman"/>
+          <w:sz w:val="20"/>
+          <w:szCs w:val="20"/>
         </w:rPr>
         <w:t xml:space="preserve">Figure </w:t>
       </w:r>
@@ -1093,11 +1111,21 @@
           <w:sz w:val="20"/>
           <w:szCs w:val="20"/>
         </w:rPr>
+        <w:instrText xml:space="preserve"> \* MERGEFORMAT </w:instrText>
+      </w:r>
+      <w:r>
+        <w:rPr>
+          <w:rFonts w:ascii="Times New Roman" w:eastAsiaTheme="minorEastAsia" w:hAnsi="Times New Roman" w:cs="Times New Roman"/>
+          <w:sz w:val="20"/>
+          <w:szCs w:val="20"/>
+        </w:rPr>
         <w:fldChar w:fldCharType="separate"/>
       </w:r>
       <w:r>
         <w:rPr>
           <w:rFonts w:ascii="Times New Roman" w:hAnsi="Times New Roman" w:cs="Times New Roman"/>
+          <w:sz w:val="20"/>
+          <w:szCs w:val="20"/>
         </w:rPr>
         <w:t xml:space="preserve">Figure </w:t>
       </w:r>
@@ -1214,11 +1242,21 @@
           <w:sz w:val="20"/>
           <w:szCs w:val="20"/>
         </w:rPr>
+        <w:instrText xml:space="preserve"> \* MERGEFORMAT </w:instrText>
+      </w:r>
+      <w:r>
+        <w:rPr>
+          <w:rFonts w:ascii="Times New Roman" w:eastAsiaTheme="minorEastAsia" w:hAnsi="Times New Roman" w:cs="Times New Roman"/>
+          <w:sz w:val="20"/>
+          <w:szCs w:val="20"/>
+        </w:rPr>
         <w:fldChar w:fldCharType="separate"/>
       </w:r>
       <w:r>
         <w:rPr>
           <w:rFonts w:ascii="Times New Roman" w:hAnsi="Times New Roman" w:cs="Times New Roman"/>
+          <w:sz w:val="20"/>
+          <w:szCs w:val="20"/>
         </w:rPr>
         <w:t xml:space="preserve">Figure </w:t>
       </w:r>
@@ -1318,11 +1356,21 @@
           <w:sz w:val="20"/>
           <w:szCs w:val="20"/>
         </w:rPr>
+        <w:instrText xml:space="preserve"> \* MERGEFORMAT </w:instrText>
+      </w:r>
+      <w:r>
+        <w:rPr>
+          <w:rFonts w:ascii="Times New Roman" w:eastAsiaTheme="minorEastAsia" w:hAnsi="Times New Roman" w:cs="Times New Roman"/>
+          <w:sz w:val="20"/>
+          <w:szCs w:val="20"/>
+        </w:rPr>
         <w:fldChar w:fldCharType="separate"/>
       </w:r>
       <w:r>
         <w:rPr>
           <w:rFonts w:ascii="Times New Roman" w:hAnsi="Times New Roman" w:cs="Times New Roman"/>
+          <w:sz w:val="20"/>
+          <w:szCs w:val="20"/>
         </w:rPr>
         <w:t xml:space="preserve">Figure </w:t>
       </w:r>
@@ -1643,6 +1691,529 @@
           <w:szCs w:val="20"/>
         </w:rPr>
       </w:pPr>
+      <w:r>
+        <w:rPr>
+          <w:rFonts w:ascii="Times New Roman" w:hAnsi="Times New Roman" w:cs="Times New Roman"/>
+          <w:sz w:val="20"/>
+          <w:szCs w:val="20"/>
+        </w:rPr>
+        <w:t>Because</w:t>
+      </w:r>
+      <w:r>
+        <w:rPr>
+          <w:rFonts w:ascii="Times New Roman" w:hAnsi="Times New Roman" w:cs="Times New Roman"/>
+          <w:sz w:val="20"/>
+          <w:szCs w:val="20"/>
+        </w:rPr>
+        <w:t xml:space="preserve"> each block creates the same number of random cities, we aren’t able to evaluate the accuracy of a single process to 36 processes (i.e. 1 process cannot handle 36 cities). Figure</w:t>
+      </w:r>
+      <w:r>
+        <w:rPr>
+          <w:rFonts w:ascii="Times New Roman" w:hAnsi="Times New Roman" w:cs="Times New Roman"/>
+          <w:sz w:val="20"/>
+          <w:szCs w:val="20"/>
+        </w:rPr>
+        <w:t xml:space="preserve"> 11 shows the </w:t>
+      </w:r>
+      <w:r>
+        <w:rPr>
+          <w:rFonts w:ascii="Times New Roman" w:hAnsi="Times New Roman" w:cs="Times New Roman"/>
+          <w:sz w:val="20"/>
+          <w:szCs w:val="20"/>
+        </w:rPr>
+        <w:t>TSP solution as calculated for different numbers of processors for given number of total cities. We can see in this that with more processors, we get significantly high total distance for the TSP solution implying that there are better solutions, if only we could compute more nodes per individual process. Additionally, Figure 12 shows the percent error when using 4,9 and 16 processors compared to the more perfect solution calculated with a single process. We can see that with 4 processes, we end up with 100% error meaning that the solution is twice as long as the optimal solution. Even worse, with 9 processes, error reach the 300% mark both of which make sense when looking at the distances plotted in Figure 11. As a result, as more processors are added, we get worse results.</w:t>
+      </w:r>
+    </w:p>
+    <w:p>
+      <w:pPr>
+        <w:rPr>
+          <w:rFonts w:ascii="Times New Roman" w:hAnsi="Times New Roman" w:cs="Times New Roman"/>
+          <w:sz w:val="20"/>
+          <w:szCs w:val="20"/>
+        </w:rPr>
+      </w:pPr>
+    </w:p>
+    <w:p>
+      <w:pPr>
+        <w:rPr>
+          <w:rFonts w:ascii="Times New Roman" w:hAnsi="Times New Roman" w:cs="Times New Roman"/>
+          <w:b/>
+          <w:sz w:val="20"/>
+          <w:szCs w:val="20"/>
+        </w:rPr>
+      </w:pPr>
+      <w:r>
+        <w:rPr>
+          <w:rFonts w:ascii="Times New Roman" w:hAnsi="Times New Roman" w:cs="Times New Roman"/>
+          <w:b/>
+          <w:sz w:val="20"/>
+          <w:szCs w:val="20"/>
+        </w:rPr>
+        <w:t>Implementation Time Complexity</w:t>
+      </w:r>
+    </w:p>
+    <w:p>
+      <w:pPr>
+        <w:rPr>
+          <w:rFonts w:ascii="Times New Roman" w:hAnsi="Times New Roman" w:cs="Times New Roman"/>
+          <w:sz w:val="20"/>
+          <w:szCs w:val="20"/>
+        </w:rPr>
+      </w:pPr>
+      <w:r>
+        <w:rPr>
+          <w:rFonts w:ascii="Times New Roman" w:hAnsi="Times New Roman" w:cs="Times New Roman"/>
+          <w:sz w:val="20"/>
+          <w:szCs w:val="20"/>
+        </w:rPr>
+        <w:t>The implementation takes the following general algorithm</w:t>
+      </w:r>
+    </w:p>
+    <w:p>
+      <w:pPr>
+        <w:pStyle w:val="ListParagraph"/>
+        <w:numPr>
+          <w:ilvl w:val="0"/>
+          <w:numId w:val="1"/>
+        </w:numPr>
+        <w:rPr>
+          <w:rFonts w:ascii="Times New Roman" w:hAnsi="Times New Roman" w:cs="Times New Roman"/>
+          <w:sz w:val="20"/>
+          <w:szCs w:val="20"/>
+        </w:rPr>
+      </w:pPr>
+      <w:r>
+        <w:rPr>
+          <w:rFonts w:ascii="Times New Roman" w:hAnsi="Times New Roman" w:cs="Times New Roman"/>
+          <w:sz w:val="20"/>
+          <w:szCs w:val="20"/>
+        </w:rPr>
+        <w:t xml:space="preserve">Generate K random cities for all </w:t>
+      </w:r>
+      <w:r>
+        <w:rPr>
+          <w:rFonts w:ascii="Times New Roman" w:hAnsi="Times New Roman" w:cs="Times New Roman"/>
+          <w:i/>
+          <w:sz w:val="20"/>
+          <w:szCs w:val="20"/>
+        </w:rPr>
+        <w:t>n</w:t>
+      </w:r>
+      <w:r>
+        <w:rPr>
+          <w:rFonts w:ascii="Times New Roman" w:hAnsi="Times New Roman" w:cs="Times New Roman"/>
+          <w:sz w:val="20"/>
+          <w:szCs w:val="20"/>
+        </w:rPr>
+        <w:t xml:space="preserve"> blocks (where n=b</w:t>
+      </w:r>
+      <w:r>
+        <w:rPr>
+          <w:rFonts w:ascii="Times New Roman" w:hAnsi="Times New Roman" w:cs="Times New Roman"/>
+          <w:sz w:val="20"/>
+          <w:szCs w:val="20"/>
+          <w:vertAlign w:val="superscript"/>
+        </w:rPr>
+        <w:t>2</w:t>
+      </w:r>
+      <w:r>
+        <w:rPr>
+          <w:rFonts w:ascii="Times New Roman" w:hAnsi="Times New Roman" w:cs="Times New Roman"/>
+          <w:sz w:val="20"/>
+          <w:szCs w:val="20"/>
+        </w:rPr>
+        <w:t xml:space="preserve">) </w:t>
+      </w:r>
+      <w:r>
+        <w:rPr>
+          <w:rFonts w:ascii="Times New Roman" w:hAnsi="Times New Roman" w:cs="Times New Roman"/>
+          <w:sz w:val="20"/>
+          <w:szCs w:val="20"/>
+        </w:rPr>
+        <w:tab/>
+      </w:r>
+      <w:r>
+        <w:rPr>
+          <w:rFonts w:ascii="Times New Roman" w:hAnsi="Times New Roman" w:cs="Times New Roman"/>
+          <w:sz w:val="20"/>
+          <w:szCs w:val="20"/>
+        </w:rPr>
+        <w:t>O(K)</w:t>
+      </w:r>
+    </w:p>
+    <w:p>
+      <w:pPr>
+        <w:pStyle w:val="ListParagraph"/>
+        <w:numPr>
+          <w:ilvl w:val="0"/>
+          <w:numId w:val="1"/>
+        </w:numPr>
+        <w:rPr>
+          <w:rFonts w:ascii="Times New Roman" w:hAnsi="Times New Roman" w:cs="Times New Roman"/>
+          <w:sz w:val="20"/>
+          <w:szCs w:val="20"/>
+        </w:rPr>
+      </w:pPr>
+      <w:r>
+        <w:rPr>
+          <w:rFonts w:ascii="Times New Roman" w:hAnsi="Times New Roman" w:cs="Times New Roman"/>
+          <w:sz w:val="20"/>
+          <w:szCs w:val="20"/>
+        </w:rPr>
+        <w:t>Calculate TSP on the K random</w:t>
+      </w:r>
+      <w:r>
+        <w:rPr>
+          <w:rFonts w:ascii="Times New Roman" w:hAnsi="Times New Roman" w:cs="Times New Roman"/>
+          <w:sz w:val="20"/>
+          <w:szCs w:val="20"/>
+        </w:rPr>
+        <w:t xml:space="preserve"> cities for all </w:t>
+      </w:r>
+      <w:r>
+        <w:rPr>
+          <w:rFonts w:ascii="Times New Roman" w:hAnsi="Times New Roman" w:cs="Times New Roman"/>
+          <w:i/>
+          <w:sz w:val="20"/>
+          <w:szCs w:val="20"/>
+        </w:rPr>
+        <w:t>n</w:t>
+      </w:r>
+      <w:r>
+        <w:rPr>
+          <w:rFonts w:ascii="Times New Roman" w:hAnsi="Times New Roman" w:cs="Times New Roman"/>
+          <w:sz w:val="20"/>
+          <w:szCs w:val="20"/>
+        </w:rPr>
+        <w:t xml:space="preserve"> blocks</w:t>
+      </w:r>
+      <w:r>
+        <w:rPr>
+          <w:rFonts w:ascii="Times New Roman" w:hAnsi="Times New Roman" w:cs="Times New Roman"/>
+          <w:sz w:val="20"/>
+          <w:szCs w:val="20"/>
+        </w:rPr>
+        <w:tab/>
+      </w:r>
+      <w:r>
+        <w:rPr>
+          <w:rFonts w:ascii="Times New Roman" w:hAnsi="Times New Roman" w:cs="Times New Roman"/>
+          <w:sz w:val="20"/>
+          <w:szCs w:val="20"/>
+        </w:rPr>
+        <w:tab/>
+      </w:r>
+      <w:proofErr w:type="gramStart"/>
+      <w:r>
+        <w:rPr>
+          <w:rFonts w:ascii="Times New Roman" w:hAnsi="Times New Roman" w:cs="Times New Roman"/>
+          <w:sz w:val="20"/>
+          <w:szCs w:val="20"/>
+        </w:rPr>
+        <w:t>O(</w:t>
+      </w:r>
+      <w:proofErr w:type="gramEnd"/>
+      <w:r>
+        <w:rPr>
+          <w:rFonts w:ascii="Times New Roman" w:hAnsi="Times New Roman" w:cs="Times New Roman"/>
+          <w:sz w:val="20"/>
+          <w:szCs w:val="20"/>
+        </w:rPr>
+        <w:t>)</w:t>
+      </w:r>
+    </w:p>
+    <w:p>
+      <w:pPr>
+        <w:pStyle w:val="ListParagraph"/>
+        <w:numPr>
+          <w:ilvl w:val="0"/>
+          <w:numId w:val="1"/>
+        </w:numPr>
+        <w:rPr>
+          <w:rFonts w:ascii="Times New Roman" w:hAnsi="Times New Roman" w:cs="Times New Roman"/>
+          <w:sz w:val="20"/>
+          <w:szCs w:val="20"/>
+        </w:rPr>
+      </w:pPr>
+      <w:r>
+        <w:rPr>
+          <w:rFonts w:ascii="Times New Roman" w:hAnsi="Times New Roman" w:cs="Times New Roman"/>
+          <w:sz w:val="20"/>
+          <w:szCs w:val="20"/>
+        </w:rPr>
+        <w:t>Merge all Columns per Row (</w:t>
+      </w:r>
+      <w:r>
+        <w:rPr>
+          <w:rFonts w:ascii="Times New Roman" w:hAnsi="Times New Roman" w:cs="Times New Roman"/>
+          <w:i/>
+          <w:sz w:val="20"/>
+          <w:szCs w:val="20"/>
+        </w:rPr>
+        <w:t>b</w:t>
+      </w:r>
+      <w:r>
+        <w:rPr>
+          <w:rFonts w:ascii="Times New Roman" w:hAnsi="Times New Roman" w:cs="Times New Roman"/>
+          <w:sz w:val="20"/>
+          <w:szCs w:val="20"/>
+        </w:rPr>
+        <w:t xml:space="preserve"> blocks per row)</w:t>
+      </w:r>
+      <w:r>
+        <w:rPr>
+          <w:rFonts w:ascii="Times New Roman" w:hAnsi="Times New Roman" w:cs="Times New Roman"/>
+          <w:sz w:val="20"/>
+          <w:szCs w:val="20"/>
+        </w:rPr>
+        <w:tab/>
+      </w:r>
+      <w:r>
+        <w:rPr>
+          <w:rFonts w:ascii="Times New Roman" w:hAnsi="Times New Roman" w:cs="Times New Roman"/>
+          <w:sz w:val="20"/>
+          <w:szCs w:val="20"/>
+        </w:rPr>
+        <w:tab/>
+        <w:t>O(</w:t>
+      </w:r>
+      <w:proofErr w:type="spellStart"/>
+      <w:r>
+        <w:rPr>
+          <w:rFonts w:ascii="Times New Roman" w:hAnsi="Times New Roman" w:cs="Times New Roman"/>
+          <w:sz w:val="20"/>
+          <w:szCs w:val="20"/>
+        </w:rPr>
+        <w:t>logb</w:t>
+      </w:r>
+      <w:proofErr w:type="spellEnd"/>
+      <w:r>
+        <w:rPr>
+          <w:rFonts w:ascii="Times New Roman" w:hAnsi="Times New Roman" w:cs="Times New Roman"/>
+          <w:sz w:val="20"/>
+          <w:szCs w:val="20"/>
+        </w:rPr>
+        <w:t>)</w:t>
+      </w:r>
+    </w:p>
+    <w:p>
+      <w:pPr>
+        <w:pStyle w:val="ListParagraph"/>
+        <w:numPr>
+          <w:ilvl w:val="0"/>
+          <w:numId w:val="1"/>
+        </w:numPr>
+        <w:rPr>
+          <w:rFonts w:ascii="Times New Roman" w:hAnsi="Times New Roman" w:cs="Times New Roman"/>
+          <w:sz w:val="20"/>
+          <w:szCs w:val="20"/>
+        </w:rPr>
+      </w:pPr>
+      <w:r>
+        <w:rPr>
+          <w:rFonts w:ascii="Times New Roman" w:hAnsi="Times New Roman" w:cs="Times New Roman"/>
+          <w:sz w:val="20"/>
+          <w:szCs w:val="20"/>
+        </w:rPr>
+        <w:t>Merge Rows into Full TSP</w:t>
+      </w:r>
+      <w:r>
+        <w:rPr>
+          <w:rFonts w:ascii="Times New Roman" w:hAnsi="Times New Roman" w:cs="Times New Roman"/>
+          <w:sz w:val="20"/>
+          <w:szCs w:val="20"/>
+        </w:rPr>
+        <w:tab/>
+      </w:r>
+      <w:r>
+        <w:rPr>
+          <w:rFonts w:ascii="Times New Roman" w:hAnsi="Times New Roman" w:cs="Times New Roman"/>
+          <w:sz w:val="20"/>
+          <w:szCs w:val="20"/>
+        </w:rPr>
+        <w:tab/>
+      </w:r>
+      <w:r>
+        <w:rPr>
+          <w:rFonts w:ascii="Times New Roman" w:hAnsi="Times New Roman" w:cs="Times New Roman"/>
+          <w:sz w:val="20"/>
+          <w:szCs w:val="20"/>
+        </w:rPr>
+        <w:tab/>
+      </w:r>
+      <w:r>
+        <w:rPr>
+          <w:rFonts w:ascii="Times New Roman" w:hAnsi="Times New Roman" w:cs="Times New Roman"/>
+          <w:sz w:val="20"/>
+          <w:szCs w:val="20"/>
+        </w:rPr>
+        <w:tab/>
+      </w:r>
+      <w:r>
+        <w:rPr>
+          <w:rFonts w:ascii="Times New Roman" w:hAnsi="Times New Roman" w:cs="Times New Roman"/>
+          <w:sz w:val="20"/>
+          <w:szCs w:val="20"/>
+        </w:rPr>
+        <w:tab/>
+        <w:t>O(</w:t>
+      </w:r>
+      <w:proofErr w:type="spellStart"/>
+      <w:r>
+        <w:rPr>
+          <w:rFonts w:ascii="Times New Roman" w:hAnsi="Times New Roman" w:cs="Times New Roman"/>
+          <w:sz w:val="20"/>
+          <w:szCs w:val="20"/>
+        </w:rPr>
+        <w:t>logb</w:t>
+      </w:r>
+      <w:proofErr w:type="spellEnd"/>
+      <w:r>
+        <w:rPr>
+          <w:rFonts w:ascii="Times New Roman" w:hAnsi="Times New Roman" w:cs="Times New Roman"/>
+          <w:sz w:val="20"/>
+          <w:szCs w:val="20"/>
+        </w:rPr>
+        <w:t>)</w:t>
+      </w:r>
+    </w:p>
+    <w:p>
+      <w:pPr>
+        <w:pStyle w:val="ListParagraph"/>
+        <w:numPr>
+          <w:ilvl w:val="0"/>
+          <w:numId w:val="1"/>
+        </w:numPr>
+        <w:rPr>
+          <w:rFonts w:ascii="Times New Roman" w:hAnsi="Times New Roman" w:cs="Times New Roman"/>
+          <w:sz w:val="20"/>
+          <w:szCs w:val="20"/>
+        </w:rPr>
+      </w:pPr>
+      <w:r>
+        <w:rPr>
+          <w:rFonts w:ascii="Times New Roman" w:hAnsi="Times New Roman" w:cs="Times New Roman"/>
+          <w:sz w:val="20"/>
+          <w:szCs w:val="20"/>
+        </w:rPr>
+        <w:t xml:space="preserve">Find any </w:t>
+      </w:r>
+    </w:p>
+    <w:p>
+      <w:pPr>
+        <w:pStyle w:val="ListParagraph"/>
+        <w:numPr>
+          <w:ilvl w:val="0"/>
+          <w:numId w:val="1"/>
+        </w:numPr>
+        <w:rPr>
+          <w:rFonts w:ascii="Times New Roman" w:hAnsi="Times New Roman" w:cs="Times New Roman"/>
+          <w:sz w:val="20"/>
+          <w:szCs w:val="20"/>
+        </w:rPr>
+      </w:pPr>
+      <w:r>
+        <w:rPr>
+          <w:rFonts w:ascii="Times New Roman" w:hAnsi="Times New Roman" w:cs="Times New Roman"/>
+          <w:sz w:val="20"/>
+          <w:szCs w:val="20"/>
+        </w:rPr>
+        <w:t>Compute full path length</w:t>
+      </w:r>
+      <w:r>
+        <w:rPr>
+          <w:rFonts w:ascii="Times New Roman" w:hAnsi="Times New Roman" w:cs="Times New Roman"/>
+          <w:sz w:val="20"/>
+          <w:szCs w:val="20"/>
+        </w:rPr>
+        <w:tab/>
+      </w:r>
+      <w:r>
+        <w:rPr>
+          <w:rFonts w:ascii="Times New Roman" w:hAnsi="Times New Roman" w:cs="Times New Roman"/>
+          <w:sz w:val="20"/>
+          <w:szCs w:val="20"/>
+        </w:rPr>
+        <w:tab/>
+      </w:r>
+      <w:r>
+        <w:rPr>
+          <w:rFonts w:ascii="Times New Roman" w:hAnsi="Times New Roman" w:cs="Times New Roman"/>
+          <w:sz w:val="20"/>
+          <w:szCs w:val="20"/>
+        </w:rPr>
+        <w:tab/>
+      </w:r>
+      <w:r>
+        <w:rPr>
+          <w:rFonts w:ascii="Times New Roman" w:hAnsi="Times New Roman" w:cs="Times New Roman"/>
+          <w:sz w:val="20"/>
+          <w:szCs w:val="20"/>
+        </w:rPr>
+        <w:tab/>
+      </w:r>
+      <w:r>
+        <w:rPr>
+          <w:rFonts w:ascii="Times New Roman" w:hAnsi="Times New Roman" w:cs="Times New Roman"/>
+          <w:sz w:val="20"/>
+          <w:szCs w:val="20"/>
+        </w:rPr>
+        <w:tab/>
+        <w:t>O(</w:t>
+      </w:r>
+      <w:proofErr w:type="spellStart"/>
+      <w:r>
+        <w:rPr>
+          <w:rFonts w:ascii="Times New Roman" w:hAnsi="Times New Roman" w:cs="Times New Roman"/>
+          <w:sz w:val="20"/>
+          <w:szCs w:val="20"/>
+        </w:rPr>
+        <w:t>Kn</w:t>
+      </w:r>
+      <w:proofErr w:type="spellEnd"/>
+      <w:r>
+        <w:rPr>
+          <w:rFonts w:ascii="Times New Roman" w:hAnsi="Times New Roman" w:cs="Times New Roman"/>
+          <w:sz w:val="20"/>
+          <w:szCs w:val="20"/>
+        </w:rPr>
+        <w:t>)</w:t>
+      </w:r>
+    </w:p>
+    <w:p>
+      <w:pPr>
+        <w:rPr>
+          <w:rFonts w:ascii="Times New Roman" w:hAnsi="Times New Roman" w:cs="Times New Roman"/>
+          <w:sz w:val="20"/>
+          <w:szCs w:val="20"/>
+        </w:rPr>
+      </w:pPr>
+      <w:r>
+        <w:rPr>
+          <w:rFonts w:ascii="Times New Roman" w:hAnsi="Times New Roman" w:cs="Times New Roman"/>
+          <w:sz w:val="20"/>
+          <w:szCs w:val="20"/>
+        </w:rPr>
+        <w:t xml:space="preserve">Do note </w:t>
+      </w:r>
+      <w:r>
+        <w:rPr>
+          <w:rFonts w:ascii="Times New Roman" w:hAnsi="Times New Roman" w:cs="Times New Roman"/>
+          <w:sz w:val="20"/>
+          <w:szCs w:val="20"/>
+        </w:rPr>
+        <w:t xml:space="preserve">as specified in the project brief, there should not be any inversions, so the step 5 </w:t>
+      </w:r>
+      <w:r>
+        <w:rPr>
+          <w:rFonts w:ascii="Times New Roman" w:hAnsi="Times New Roman" w:cs="Times New Roman"/>
+          <w:sz w:val="20"/>
+          <w:szCs w:val="20"/>
+        </w:rPr>
+        <w:t>should not necessarily be in this calculation. Currently, I am looking into issues in my implementation, but for now, let’s consider it as unimportant.</w:t>
+      </w:r>
+      <w:bookmarkStart w:id="0" w:name="_GoBack"/>
+      <w:bookmarkEnd w:id="0"/>
     </w:p>
     <w:p>
       <w:pPr>
@@ -1677,6 +2248,52 @@
       <w:pPr>
         <w:rPr>
           <w:rFonts w:ascii="Times New Roman" w:hAnsi="Times New Roman" w:cs="Times New Roman"/>
+          <w:sz w:val="20"/>
+          <w:szCs w:val="20"/>
+        </w:rPr>
+      </w:pPr>
+      <w:r>
+        <w:rPr>
+          <w:rFonts w:ascii="Times New Roman" w:hAnsi="Times New Roman" w:cs="Times New Roman"/>
+          <w:sz w:val="20"/>
+          <w:szCs w:val="20"/>
+        </w:rPr>
+        <w:t>In this project, improvements were made not only by stitching sub-TSP blocks in parallel, but also in fixing bugs from the previous implementation as well as in allowing the implementation to utilize the higher number of processors available from the server.</w:t>
+      </w:r>
+    </w:p>
+    <w:p>
+      <w:pPr>
+        <w:rPr>
+          <w:rFonts w:ascii="Times New Roman" w:hAnsi="Times New Roman" w:cs="Times New Roman"/>
+          <w:sz w:val="20"/>
+          <w:szCs w:val="20"/>
+        </w:rPr>
+      </w:pPr>
+    </w:p>
+    <w:p>
+      <w:pPr>
+        <w:jc w:val="both"/>
+        <w:rPr>
+          <w:rFonts w:ascii="Times New Roman" w:hAnsi="Times New Roman" w:cs="Times New Roman"/>
+          <w:b/>
+          <w:sz w:val="20"/>
+          <w:szCs w:val="20"/>
+        </w:rPr>
+      </w:pPr>
+      <w:r>
+        <w:rPr>
+          <w:rFonts w:ascii="Times New Roman" w:hAnsi="Times New Roman" w:cs="Times New Roman"/>
+          <w:b/>
+          <w:sz w:val="20"/>
+          <w:szCs w:val="20"/>
+        </w:rPr>
+        <w:t>Figures</w:t>
+      </w:r>
+    </w:p>
+    <w:p>
+      <w:pPr>
+        <w:rPr>
+          <w:rFonts w:ascii="Times New Roman" w:hAnsi="Times New Roman" w:cs="Times New Roman"/>
         </w:rPr>
       </w:pPr>
     </w:p>
@@ -1686,16 +2303,31 @@
         <w:rPr>
           <w:rFonts w:ascii="Times New Roman" w:hAnsi="Times New Roman" w:cs="Times New Roman"/>
         </w:rPr>
+        <w:sectPr>
+          <w:pgSz w:w="12240" w:h="15840"/>
+          <w:pgMar w:top="1440" w:right="1440" w:bottom="1440" w:left="1440" w:header="720" w:footer="720" w:gutter="0"/>
+          <w:cols w:space="720"/>
+          <w:docGrid w:linePitch="360"/>
+        </w:sectPr>
+      </w:pPr>
+    </w:p>
+    <w:p>
+      <w:pPr>
+        <w:keepNext/>
+        <w:rPr>
+          <w:rFonts w:ascii="Times New Roman" w:hAnsi="Times New Roman" w:cs="Times New Roman"/>
+        </w:rPr>
       </w:pPr>
       <w:r>
         <w:rPr>
           <w:rFonts w:ascii="Times New Roman" w:hAnsi="Times New Roman" w:cs="Times New Roman"/>
           <w:noProof/>
         </w:rPr>
+        <w:lastRenderedPageBreak/>
         <w:drawing>
           <wp:inline distT="0" distB="0" distL="0" distR="0" wp14:anchorId="08FB26B5" wp14:editId="260894CB">
-            <wp:extent cx="5943600" cy="4457700"/>
-            <wp:effectExtent l="0" t="0" r="0" b="0"/>
+            <wp:extent cx="2891821" cy="2168866"/>
+            <wp:effectExtent l="0" t="0" r="3810" b="3175"/>
             <wp:docPr id="2" name="Picture 2"/>
             <wp:cNvGraphicFramePr>
               <a:graphicFrameLocks xmlns:a="http://schemas.openxmlformats.org/drawingml/2006/main" noChangeAspect="1"/>
@@ -1705,129 +2337,6 @@
                 <pic:pic xmlns:pic="http://schemas.openxmlformats.org/drawingml/2006/picture">
                   <pic:nvPicPr>
                     <pic:cNvPr id="2" name="points.png"/>
-                    <pic:cNvPicPr/>
-                  </pic:nvPicPr>
-                  <pic:blipFill>
-                    <a:blip r:embed="rId5">
-                      <a:extLst>
-                        <a:ext uri="{28A0092B-C50C-407E-A947-70E740481C1C}">
-                          <a14:useLocalDpi xmlns:a14="http://schemas.microsoft.com/office/drawing/2010/main" val="0"/>
-                        </a:ext>
-                      </a:extLst>
-                    </a:blip>
-                    <a:stretch>
-                      <a:fillRect/>
-                    </a:stretch>
-                  </pic:blipFill>
-                  <pic:spPr>
-                    <a:xfrm>
-                      <a:off x="0" y="0"/>
-                      <a:ext cx="5943600" cy="4457700"/>
-                    </a:xfrm>
-                    <a:prstGeom prst="rect">
-                      <a:avLst/>
-                    </a:prstGeom>
-                  </pic:spPr>
-                </pic:pic>
-              </a:graphicData>
-            </a:graphic>
-          </wp:inline>
-        </w:drawing>
-      </w:r>
-    </w:p>
-    <w:p>
-      <w:pPr>
-        <w:pStyle w:val="Caption"/>
-        <w:rPr>
-          <w:rFonts w:ascii="Times New Roman" w:hAnsi="Times New Roman" w:cs="Times New Roman"/>
-        </w:rPr>
-      </w:pPr>
-      <w:bookmarkStart w:id="0" w:name="_Ref529517187"/>
-      <w:r>
-        <w:rPr>
-          <w:rFonts w:ascii="Times New Roman" w:hAnsi="Times New Roman" w:cs="Times New Roman"/>
-        </w:rPr>
-        <w:t xml:space="preserve">Figure </w:t>
-      </w:r>
-      <w:r>
-        <w:rPr>
-          <w:rFonts w:ascii="Times New Roman" w:hAnsi="Times New Roman" w:cs="Times New Roman"/>
-        </w:rPr>
-        <w:fldChar w:fldCharType="begin"/>
-      </w:r>
-      <w:r>
-        <w:rPr>
-          <w:rFonts w:ascii="Times New Roman" w:hAnsi="Times New Roman" w:cs="Times New Roman"/>
-        </w:rPr>
-        <w:instrText xml:space="preserve"> SEQ Figure \* ARABIC </w:instrText>
-      </w:r>
-      <w:r>
-        <w:rPr>
-          <w:rFonts w:ascii="Times New Roman" w:hAnsi="Times New Roman" w:cs="Times New Roman"/>
-        </w:rPr>
-        <w:fldChar w:fldCharType="separate"/>
-      </w:r>
-      <w:r>
-        <w:rPr>
-          <w:rFonts w:ascii="Times New Roman" w:hAnsi="Times New Roman" w:cs="Times New Roman"/>
-          <w:noProof/>
-        </w:rPr>
-        <w:t>1</w:t>
-      </w:r>
-      <w:r>
-        <w:rPr>
-          <w:rFonts w:ascii="Times New Roman" w:hAnsi="Times New Roman" w:cs="Times New Roman"/>
-        </w:rPr>
-        <w:fldChar w:fldCharType="end"/>
-      </w:r>
-      <w:bookmarkEnd w:id="0"/>
-      <w:r>
-        <w:rPr>
-          <w:rFonts w:ascii="Times New Roman" w:hAnsi="Times New Roman" w:cs="Times New Roman"/>
-        </w:rPr>
-        <w:t xml:space="preserve"> Randomly selected points</w:t>
-      </w:r>
-      <w:r>
-        <w:rPr>
-          <w:rFonts w:ascii="Times New Roman" w:hAnsi="Times New Roman" w:cs="Times New Roman"/>
-          <w:noProof/>
-        </w:rPr>
-        <w:t xml:space="preserve"> for each 100x100 processor block.</w:t>
-      </w:r>
-    </w:p>
-    <w:p>
-      <w:pPr>
-        <w:keepNext/>
-        <w:rPr>
-          <w:rFonts w:ascii="Times New Roman" w:hAnsi="Times New Roman" w:cs="Times New Roman"/>
-        </w:rPr>
-      </w:pPr>
-      <w:r>
-        <w:rPr>
-          <w:rFonts w:ascii="Times New Roman" w:hAnsi="Times New Roman" w:cs="Times New Roman"/>
-          <w:noProof/>
-        </w:rPr>
-        <w:lastRenderedPageBreak/>
-        <w:t xml:space="preserve"> </w:t>
-      </w:r>
-      <w:r>
-        <w:rPr>
-          <w:rFonts w:ascii="Times New Roman" w:hAnsi="Times New Roman" w:cs="Times New Roman"/>
-          <w:noProof/>
-        </w:rPr>
-        <w:drawing>
-          <wp:inline distT="0" distB="0" distL="0" distR="0" wp14:anchorId="56737818" wp14:editId="26D3059E">
-            <wp:extent cx="4492651" cy="3369488"/>
-            <wp:effectExtent l="0" t="0" r="3175" b="0"/>
-            <wp:docPr id="3" name="Picture 3"/>
-            <wp:cNvGraphicFramePr>
-              <a:graphicFrameLocks xmlns:a="http://schemas.openxmlformats.org/drawingml/2006/main" noChangeAspect="1"/>
-            </wp:cNvGraphicFramePr>
-            <a:graphic xmlns:a="http://schemas.openxmlformats.org/drawingml/2006/main">
-              <a:graphicData uri="http://schemas.openxmlformats.org/drawingml/2006/picture">
-                <pic:pic xmlns:pic="http://schemas.openxmlformats.org/drawingml/2006/picture">
-                  <pic:nvPicPr>
-                    <pic:cNvPr id="3" name="subtsps.png"/>
                     <pic:cNvPicPr/>
                   </pic:nvPicPr>
                   <pic:blipFill>
@@ -1845,7 +2354,7 @@
                   <pic:spPr>
                     <a:xfrm>
                       <a:off x="0" y="0"/>
-                      <a:ext cx="4496195" cy="3372146"/>
+                      <a:ext cx="2900648" cy="2175486"/>
                     </a:xfrm>
                     <a:prstGeom prst="rect">
                       <a:avLst/>
@@ -1865,7 +2374,7 @@
           <w:rFonts w:ascii="Times New Roman" w:hAnsi="Times New Roman" w:cs="Times New Roman"/>
         </w:rPr>
       </w:pPr>
-      <w:bookmarkStart w:id="1" w:name="_Ref529517283"/>
+      <w:bookmarkStart w:id="1" w:name="_Ref529517187"/>
       <w:r>
         <w:rPr>
           <w:rFonts w:ascii="Times New Roman" w:hAnsi="Times New Roman" w:cs="Times New Roman"/>
@@ -1895,7 +2404,7 @@
           <w:rFonts w:ascii="Times New Roman" w:hAnsi="Times New Roman" w:cs="Times New Roman"/>
           <w:noProof/>
         </w:rPr>
-        <w:t>2</w:t>
+        <w:t>1</w:t>
       </w:r>
       <w:r>
         <w:rPr>
@@ -1908,7 +2417,14 @@
         <w:rPr>
           <w:rFonts w:ascii="Times New Roman" w:hAnsi="Times New Roman" w:cs="Times New Roman"/>
         </w:rPr>
-        <w:t xml:space="preserve"> Sub-TSP solutions computed per processor block.</w:t>
+        <w:t xml:space="preserve"> Randomly selected points</w:t>
+      </w:r>
+      <w:r>
+        <w:rPr>
+          <w:rFonts w:ascii="Times New Roman" w:hAnsi="Times New Roman" w:cs="Times New Roman"/>
+          <w:noProof/>
+        </w:rPr>
+        <w:t xml:space="preserve"> for each 100x100 processor block.</w:t>
       </w:r>
     </w:p>
     <w:p>
@@ -1923,11 +2439,18 @@
           <w:rFonts w:ascii="Times New Roman" w:hAnsi="Times New Roman" w:cs="Times New Roman"/>
           <w:noProof/>
         </w:rPr>
+        <w:t xml:space="preserve"> </w:t>
+      </w:r>
+      <w:r>
+        <w:rPr>
+          <w:rFonts w:ascii="Times New Roman" w:hAnsi="Times New Roman" w:cs="Times New Roman"/>
+          <w:noProof/>
+        </w:rPr>
         <w:drawing>
-          <wp:inline distT="0" distB="0" distL="0" distR="0">
-            <wp:extent cx="4322618" cy="3241964"/>
+          <wp:inline distT="0" distB="0" distL="0" distR="0" wp14:anchorId="56737818" wp14:editId="26D3059E">
+            <wp:extent cx="2682240" cy="2011680"/>
             <wp:effectExtent l="0" t="0" r="0" b="0"/>
-            <wp:docPr id="1" name="Picture 1"/>
+            <wp:docPr id="3" name="Picture 3"/>
             <wp:cNvGraphicFramePr>
               <a:graphicFrameLocks xmlns:a="http://schemas.openxmlformats.org/drawingml/2006/main" noChangeAspect="1"/>
             </wp:cNvGraphicFramePr>
@@ -1935,7 +2458,7 @@
               <a:graphicData uri="http://schemas.openxmlformats.org/drawingml/2006/picture">
                 <pic:pic xmlns:pic="http://schemas.openxmlformats.org/drawingml/2006/picture">
                   <pic:nvPicPr>
-                    <pic:cNvPr id="1" name="fulltsp.png"/>
+                    <pic:cNvPr id="3" name="subtsps.png"/>
                     <pic:cNvPicPr/>
                   </pic:nvPicPr>
                   <pic:blipFill>
@@ -1953,7 +2476,7 @@
                   <pic:spPr>
                     <a:xfrm>
                       <a:off x="0" y="0"/>
-                      <a:ext cx="4341353" cy="3256015"/>
+                      <a:ext cx="2704385" cy="2028289"/>
                     </a:xfrm>
                     <a:prstGeom prst="rect">
                       <a:avLst/>
@@ -1973,6 +2496,7 @@
           <w:rFonts w:ascii="Times New Roman" w:hAnsi="Times New Roman" w:cs="Times New Roman"/>
         </w:rPr>
       </w:pPr>
+      <w:bookmarkStart w:id="2" w:name="_Ref529517283"/>
       <w:r>
         <w:rPr>
           <w:rFonts w:ascii="Times New Roman" w:hAnsi="Times New Roman" w:cs="Times New Roman"/>
@@ -2002,7 +2526,7 @@
           <w:rFonts w:ascii="Times New Roman" w:hAnsi="Times New Roman" w:cs="Times New Roman"/>
           <w:noProof/>
         </w:rPr>
-        <w:t>3</w:t>
+        <w:t>2</w:t>
       </w:r>
       <w:r>
         <w:rPr>
@@ -2010,32 +2534,31 @@
         </w:rPr>
         <w:fldChar w:fldCharType="end"/>
       </w:r>
+      <w:bookmarkEnd w:id="2"/>
+      <w:r>
+        <w:rPr>
+          <w:rFonts w:ascii="Times New Roman" w:hAnsi="Times New Roman" w:cs="Times New Roman"/>
+        </w:rPr>
+        <w:t xml:space="preserve"> Sub-TSP solutions computed per processor block.</w:t>
+      </w:r>
+    </w:p>
+    <w:p>
+      <w:pPr>
+        <w:keepNext/>
+        <w:rPr>
+          <w:rFonts w:ascii="Times New Roman" w:hAnsi="Times New Roman" w:cs="Times New Roman"/>
+        </w:rPr>
+      </w:pPr>
       <w:r>
         <w:rPr>
           <w:rFonts w:ascii="Times New Roman" w:hAnsi="Times New Roman" w:cs="Times New Roman"/>
           <w:noProof/>
         </w:rPr>
-        <w:t xml:space="preserve"> Final TSP across all 828 points showing no inversions.</w:t>
-      </w:r>
-    </w:p>
-    <w:p>
-      <w:pPr>
-        <w:keepNext/>
-        <w:rPr>
-          <w:rFonts w:ascii="Times New Roman" w:hAnsi="Times New Roman" w:cs="Times New Roman"/>
-        </w:rPr>
-      </w:pPr>
-      <w:r>
-        <w:rPr>
-          <w:rFonts w:ascii="Times New Roman" w:hAnsi="Times New Roman" w:cs="Times New Roman"/>
-          <w:noProof/>
-        </w:rPr>
-        <w:lastRenderedPageBreak/>
         <w:drawing>
-          <wp:inline distT="0" distB="0" distL="0" distR="0" wp14:anchorId="452D7772" wp14:editId="7C4C1E56">
-            <wp:extent cx="4292390" cy="3219293"/>
-            <wp:effectExtent l="0" t="0" r="635" b="0"/>
-            <wp:docPr id="5" name="Picture 5"/>
+          <wp:inline distT="0" distB="0" distL="0" distR="0">
+            <wp:extent cx="2682359" cy="2011769"/>
+            <wp:effectExtent l="0" t="0" r="0" b="0"/>
+            <wp:docPr id="1" name="Picture 1"/>
             <wp:cNvGraphicFramePr>
               <a:graphicFrameLocks xmlns:a="http://schemas.openxmlformats.org/drawingml/2006/main" noChangeAspect="1"/>
             </wp:cNvGraphicFramePr>
@@ -2043,7 +2566,7 @@
               <a:graphicData uri="http://schemas.openxmlformats.org/drawingml/2006/picture">
                 <pic:pic xmlns:pic="http://schemas.openxmlformats.org/drawingml/2006/picture">
                   <pic:nvPicPr>
-                    <pic:cNvPr id="5" name="times_taken.png"/>
+                    <pic:cNvPr id="1" name="fulltsp.png"/>
                     <pic:cNvPicPr/>
                   </pic:nvPicPr>
                   <pic:blipFill>
@@ -2061,7 +2584,7 @@
                   <pic:spPr>
                     <a:xfrm>
                       <a:off x="0" y="0"/>
-                      <a:ext cx="4332143" cy="3249107"/>
+                      <a:ext cx="2698405" cy="2023803"/>
                     </a:xfrm>
                     <a:prstGeom prst="rect">
                       <a:avLst/>
@@ -2081,8 +2604,6 @@
           <w:rFonts w:ascii="Times New Roman" w:hAnsi="Times New Roman" w:cs="Times New Roman"/>
         </w:rPr>
       </w:pPr>
-      <w:bookmarkStart w:id="2" w:name="_Ref529515713"/>
-      <w:bookmarkStart w:id="3" w:name="_Ref529515720"/>
       <w:r>
         <w:rPr>
           <w:rFonts w:ascii="Times New Roman" w:hAnsi="Times New Roman" w:cs="Times New Roman"/>
@@ -2112,7 +2633,7 @@
           <w:rFonts w:ascii="Times New Roman" w:hAnsi="Times New Roman" w:cs="Times New Roman"/>
           <w:noProof/>
         </w:rPr>
-        <w:t>4</w:t>
+        <w:t>3</w:t>
       </w:r>
       <w:r>
         <w:rPr>
@@ -2120,28 +2641,31 @@
         </w:rPr>
         <w:fldChar w:fldCharType="end"/>
       </w:r>
-      <w:bookmarkEnd w:id="3"/>
-      <w:r>
-        <w:rPr>
-          <w:rFonts w:ascii="Times New Roman" w:hAnsi="Times New Roman" w:cs="Times New Roman"/>
-        </w:rPr>
-        <w:t xml:space="preserve"> Time taken for calculating TSP solution for different numbers of processors. As we reach a threshold between 20-25 cities per processor, the times taken quickly increase. Before this point.</w:t>
-      </w:r>
-      <w:bookmarkEnd w:id="2"/>
+      <w:r>
+        <w:rPr>
+          <w:rFonts w:ascii="Times New Roman" w:hAnsi="Times New Roman" w:cs="Times New Roman"/>
+          <w:noProof/>
+        </w:rPr>
+        <w:t xml:space="preserve"> Final TSP across all 828 points showing no inversions.</w:t>
+      </w:r>
     </w:p>
     <w:p>
       <w:pPr>
         <w:keepNext/>
-      </w:pPr>
-      <w:r>
-        <w:rPr>
+        <w:rPr>
+          <w:rFonts w:ascii="Times New Roman" w:hAnsi="Times New Roman" w:cs="Times New Roman"/>
+        </w:rPr>
+      </w:pPr>
+      <w:r>
+        <w:rPr>
+          <w:rFonts w:ascii="Times New Roman" w:hAnsi="Times New Roman" w:cs="Times New Roman"/>
           <w:noProof/>
         </w:rPr>
         <w:drawing>
-          <wp:inline distT="0" distB="0" distL="0" distR="0">
-            <wp:extent cx="4131173" cy="3098380"/>
-            <wp:effectExtent l="0" t="0" r="0" b="635"/>
-            <wp:docPr id="12" name="Picture 12"/>
+          <wp:inline distT="0" distB="0" distL="0" distR="0" wp14:anchorId="452D7772" wp14:editId="7C4C1E56">
+            <wp:extent cx="2585944" cy="1939458"/>
+            <wp:effectExtent l="0" t="0" r="5080" b="3810"/>
+            <wp:docPr id="5" name="Picture 5"/>
             <wp:cNvGraphicFramePr>
               <a:graphicFrameLocks xmlns:a="http://schemas.openxmlformats.org/drawingml/2006/main" noChangeAspect="1"/>
             </wp:cNvGraphicFramePr>
@@ -2149,7 +2673,7 @@
               <a:graphicData uri="http://schemas.openxmlformats.org/drawingml/2006/picture">
                 <pic:pic xmlns:pic="http://schemas.openxmlformats.org/drawingml/2006/picture">
                   <pic:nvPicPr>
-                    <pic:cNvPr id="12" name="times_taken_cities_per_process.png"/>
+                    <pic:cNvPr id="5" name="times_taken.png"/>
                     <pic:cNvPicPr/>
                   </pic:nvPicPr>
                   <pic:blipFill>
@@ -2167,7 +2691,7 @@
                   <pic:spPr>
                     <a:xfrm>
                       <a:off x="0" y="0"/>
-                      <a:ext cx="4140085" cy="3105064"/>
+                      <a:ext cx="2630032" cy="1972524"/>
                     </a:xfrm>
                     <a:prstGeom prst="rect">
                       <a:avLst/>
@@ -2183,40 +2707,95 @@
     <w:p>
       <w:pPr>
         <w:pStyle w:val="Caption"/>
-      </w:pPr>
-      <w:r>
+        <w:rPr>
+          <w:rFonts w:ascii="Times New Roman" w:hAnsi="Times New Roman" w:cs="Times New Roman"/>
+        </w:rPr>
+      </w:pPr>
+      <w:bookmarkStart w:id="3" w:name="_Ref529515713"/>
+      <w:bookmarkStart w:id="4" w:name="_Ref529515720"/>
+      <w:r>
+        <w:rPr>
+          <w:rFonts w:ascii="Times New Roman" w:hAnsi="Times New Roman" w:cs="Times New Roman"/>
+        </w:rPr>
         <w:t xml:space="preserve">Figure </w:t>
       </w:r>
-      <w:fldSimple w:instr=" SEQ Figure \* ARABIC ">
-        <w:r>
-          <w:rPr>
-            <w:noProof/>
-          </w:rPr>
-          <w:t>5</w:t>
-        </w:r>
-      </w:fldSimple>
-      <w:r>
-        <w:t xml:space="preserve"> Time taken comparing number of cities per process shows an obvious higher time when higher numbers of processors are involved, as would be expected given higher amounts of communication required</w:t>
-      </w:r>
+      <w:r>
+        <w:rPr>
+          <w:rFonts w:ascii="Times New Roman" w:hAnsi="Times New Roman" w:cs="Times New Roman"/>
+        </w:rPr>
+        <w:fldChar w:fldCharType="begin"/>
+      </w:r>
+      <w:r>
+        <w:rPr>
+          <w:rFonts w:ascii="Times New Roman" w:hAnsi="Times New Roman" w:cs="Times New Roman"/>
+        </w:rPr>
+        <w:instrText xml:space="preserve"> SEQ Figure \* ARABIC </w:instrText>
+      </w:r>
+      <w:r>
+        <w:rPr>
+          <w:rFonts w:ascii="Times New Roman" w:hAnsi="Times New Roman" w:cs="Times New Roman"/>
+        </w:rPr>
+        <w:fldChar w:fldCharType="separate"/>
+      </w:r>
+      <w:r>
+        <w:rPr>
+          <w:rFonts w:ascii="Times New Roman" w:hAnsi="Times New Roman" w:cs="Times New Roman"/>
+          <w:noProof/>
+        </w:rPr>
+        <w:t>4</w:t>
+      </w:r>
+      <w:r>
+        <w:rPr>
+          <w:rFonts w:ascii="Times New Roman" w:hAnsi="Times New Roman" w:cs="Times New Roman"/>
+        </w:rPr>
+        <w:fldChar w:fldCharType="end"/>
+      </w:r>
+      <w:bookmarkEnd w:id="4"/>
+      <w:r>
+        <w:rPr>
+          <w:rFonts w:ascii="Times New Roman" w:hAnsi="Times New Roman" w:cs="Times New Roman"/>
+        </w:rPr>
+        <w:t xml:space="preserve"> Time taken for calculating TSP solution for different numbers of processors. As we reach a threshold between </w:t>
+      </w:r>
+      <w:r>
+        <w:rPr>
+          <w:rFonts w:ascii="Times New Roman" w:hAnsi="Times New Roman" w:cs="Times New Roman"/>
+        </w:rPr>
+        <w:t>16-20</w:t>
+      </w:r>
+      <w:r>
+        <w:rPr>
+          <w:rFonts w:ascii="Times New Roman" w:hAnsi="Times New Roman" w:cs="Times New Roman"/>
+        </w:rPr>
+        <w:t xml:space="preserve"> cities per processor, the times taken quickly increase</w:t>
+      </w:r>
+      <w:r>
+        <w:rPr>
+          <w:rFonts w:ascii="Times New Roman" w:hAnsi="Times New Roman" w:cs="Times New Roman"/>
+        </w:rPr>
+        <w:t xml:space="preserve"> after</w:t>
+      </w:r>
+      <w:r>
+        <w:rPr>
+          <w:rFonts w:ascii="Times New Roman" w:hAnsi="Times New Roman" w:cs="Times New Roman"/>
+        </w:rPr>
+        <w:t xml:space="preserve"> this point.</w:t>
+      </w:r>
+      <w:bookmarkEnd w:id="3"/>
     </w:p>
     <w:p>
       <w:pPr>
         <w:keepNext/>
-        <w:rPr>
-          <w:rFonts w:ascii="Times New Roman" w:hAnsi="Times New Roman" w:cs="Times New Roman"/>
-        </w:rPr>
-      </w:pPr>
-      <w:r>
-        <w:rPr>
-          <w:rFonts w:ascii="Times New Roman" w:hAnsi="Times New Roman" w:cs="Times New Roman"/>
+      </w:pPr>
+      <w:r>
+        <w:rPr>
           <w:noProof/>
         </w:rPr>
-        <w:lastRenderedPageBreak/>
         <w:drawing>
           <wp:inline distT="0" distB="0" distL="0" distR="0">
-            <wp:extent cx="4393151" cy="3294863"/>
+            <wp:extent cx="2881746" cy="2161309"/>
             <wp:effectExtent l="0" t="0" r="1270" b="0"/>
-            <wp:docPr id="4" name="Picture 4"/>
+            <wp:docPr id="12" name="Picture 12"/>
             <wp:cNvGraphicFramePr>
               <a:graphicFrameLocks xmlns:a="http://schemas.openxmlformats.org/drawingml/2006/main" noChangeAspect="1"/>
             </wp:cNvGraphicFramePr>
@@ -2224,7 +2803,7 @@
               <a:graphicData uri="http://schemas.openxmlformats.org/drawingml/2006/picture">
                 <pic:pic xmlns:pic="http://schemas.openxmlformats.org/drawingml/2006/picture">
                   <pic:nvPicPr>
-                    <pic:cNvPr id="4" name="times_taken_inversions_removed.png"/>
+                    <pic:cNvPr id="12" name="times_taken_cities_per_process.png"/>
                     <pic:cNvPicPr/>
                   </pic:nvPicPr>
                   <pic:blipFill>
@@ -2242,7 +2821,7 @@
                   <pic:spPr>
                     <a:xfrm>
                       <a:off x="0" y="0"/>
-                      <a:ext cx="4430296" cy="3322722"/>
+                      <a:ext cx="2895735" cy="2171801"/>
                     </a:xfrm>
                     <a:prstGeom prst="rect">
                       <a:avLst/>
@@ -2258,73 +2837,39 @@
     <w:p>
       <w:pPr>
         <w:pStyle w:val="Caption"/>
-        <w:rPr>
-          <w:rFonts w:ascii="Times New Roman" w:hAnsi="Times New Roman" w:cs="Times New Roman"/>
-        </w:rPr>
-      </w:pPr>
-      <w:r>
-        <w:rPr>
-          <w:rFonts w:ascii="Times New Roman" w:hAnsi="Times New Roman" w:cs="Times New Roman"/>
-        </w:rPr>
+      </w:pPr>
+      <w:r>
         <w:t xml:space="preserve">Figure </w:t>
       </w:r>
-      <w:r>
-        <w:rPr>
-          <w:rFonts w:ascii="Times New Roman" w:hAnsi="Times New Roman" w:cs="Times New Roman"/>
-        </w:rPr>
-        <w:fldChar w:fldCharType="begin"/>
-      </w:r>
-      <w:r>
-        <w:rPr>
-          <w:rFonts w:ascii="Times New Roman" w:hAnsi="Times New Roman" w:cs="Times New Roman"/>
-        </w:rPr>
-        <w:instrText xml:space="preserve"> SEQ Figure \* ARABIC </w:instrText>
-      </w:r>
-      <w:r>
-        <w:rPr>
-          <w:rFonts w:ascii="Times New Roman" w:hAnsi="Times New Roman" w:cs="Times New Roman"/>
-        </w:rPr>
-        <w:fldChar w:fldCharType="separate"/>
-      </w:r>
-      <w:r>
-        <w:rPr>
-          <w:rFonts w:ascii="Times New Roman" w:hAnsi="Times New Roman" w:cs="Times New Roman"/>
-          <w:noProof/>
-        </w:rPr>
-        <w:t>6</w:t>
-      </w:r>
-      <w:r>
-        <w:rPr>
-          <w:rFonts w:ascii="Times New Roman" w:hAnsi="Times New Roman" w:cs="Times New Roman"/>
-        </w:rPr>
-        <w:fldChar w:fldCharType="end"/>
-      </w:r>
-      <w:r>
-        <w:rPr>
-          <w:rFonts w:ascii="Times New Roman" w:hAnsi="Times New Roman" w:cs="Times New Roman"/>
-        </w:rPr>
-        <w:t xml:space="preserve"> Time taken for each processor when handling inversions</w:t>
-      </w:r>
-      <w:r>
-        <w:rPr>
-          <w:rFonts w:ascii="Times New Roman" w:hAnsi="Times New Roman" w:cs="Times New Roman"/>
-        </w:rPr>
-        <w:t>.</w:t>
+      <w:fldSimple w:instr=" SEQ Figure \* ARABIC ">
+        <w:r>
+          <w:rPr>
+            <w:noProof/>
+          </w:rPr>
+          <w:t>5</w:t>
+        </w:r>
+      </w:fldSimple>
+      <w:r>
+        <w:t xml:space="preserve"> Time taken comparing number of cities per process shows an obvious higher time when higher numbers of processors are involved, as would be expected given higher amounts of communication required</w:t>
       </w:r>
     </w:p>
     <w:p>
       <w:pPr>
         <w:keepNext/>
-      </w:pPr>
-      <w:r>
-        <w:rPr>
+        <w:rPr>
+          <w:rFonts w:ascii="Times New Roman" w:hAnsi="Times New Roman" w:cs="Times New Roman"/>
+        </w:rPr>
+      </w:pPr>
+      <w:r>
+        <w:rPr>
+          <w:rFonts w:ascii="Times New Roman" w:hAnsi="Times New Roman" w:cs="Times New Roman"/>
           <w:noProof/>
         </w:rPr>
         <w:drawing>
           <wp:inline distT="0" distB="0" distL="0" distR="0">
-            <wp:extent cx="4126136" cy="3094602"/>
-            <wp:effectExtent l="0" t="0" r="1905" b="4445"/>
-            <wp:docPr id="13" name="Picture 13"/>
+            <wp:extent cx="2952279" cy="2214209"/>
+            <wp:effectExtent l="0" t="0" r="0" b="0"/>
+            <wp:docPr id="4" name="Picture 4"/>
             <wp:cNvGraphicFramePr>
               <a:graphicFrameLocks xmlns:a="http://schemas.openxmlformats.org/drawingml/2006/main" noChangeAspect="1"/>
             </wp:cNvGraphicFramePr>
@@ -2332,7 +2877,7 @@
               <a:graphicData uri="http://schemas.openxmlformats.org/drawingml/2006/picture">
                 <pic:pic xmlns:pic="http://schemas.openxmlformats.org/drawingml/2006/picture">
                   <pic:nvPicPr>
-                    <pic:cNvPr id="13" name="times_taken_inversions_removed_cities_per_process.png"/>
+                    <pic:cNvPr id="4" name="times_taken_inversions_removed.png"/>
                     <pic:cNvPicPr/>
                   </pic:nvPicPr>
                   <pic:blipFill>
@@ -2350,7 +2895,7 @@
                   <pic:spPr>
                     <a:xfrm>
                       <a:off x="0" y="0"/>
-                      <a:ext cx="4132349" cy="3099262"/>
+                      <a:ext cx="2987969" cy="2240976"/>
                     </a:xfrm>
                     <a:prstGeom prst="rect">
                       <a:avLst/>
@@ -2366,40 +2911,86 @@
     <w:p>
       <w:pPr>
         <w:pStyle w:val="Caption"/>
-      </w:pPr>
-      <w:r>
+        <w:rPr>
+          <w:rFonts w:ascii="Times New Roman" w:hAnsi="Times New Roman" w:cs="Times New Roman"/>
+        </w:rPr>
+      </w:pPr>
+      <w:r>
+        <w:rPr>
+          <w:rFonts w:ascii="Times New Roman" w:hAnsi="Times New Roman" w:cs="Times New Roman"/>
+        </w:rPr>
         <w:t xml:space="preserve">Figure </w:t>
       </w:r>
-      <w:fldSimple w:instr=" SEQ Figure \* ARABIC ">
-        <w:r>
-          <w:rPr>
-            <w:noProof/>
-          </w:rPr>
-          <w:t>7</w:t>
-        </w:r>
-      </w:fldSimple>
-      <w:r>
-        <w:t xml:space="preserve"> Time taken comparing number of cities per process shows an obvious higher time when higher numbers of processors are involved, as would be expected given higher amounts of communication required</w:t>
+      <w:r>
+        <w:rPr>
+          <w:rFonts w:ascii="Times New Roman" w:hAnsi="Times New Roman" w:cs="Times New Roman"/>
+        </w:rPr>
+        <w:fldChar w:fldCharType="begin"/>
+      </w:r>
+      <w:r>
+        <w:rPr>
+          <w:rFonts w:ascii="Times New Roman" w:hAnsi="Times New Roman" w:cs="Times New Roman"/>
+        </w:rPr>
+        <w:instrText xml:space="preserve"> SEQ Figure \* ARABIC </w:instrText>
+      </w:r>
+      <w:r>
+        <w:rPr>
+          <w:rFonts w:ascii="Times New Roman" w:hAnsi="Times New Roman" w:cs="Times New Roman"/>
+        </w:rPr>
+        <w:fldChar w:fldCharType="separate"/>
+      </w:r>
+      <w:r>
+        <w:rPr>
+          <w:rFonts w:ascii="Times New Roman" w:hAnsi="Times New Roman" w:cs="Times New Roman"/>
+          <w:noProof/>
+        </w:rPr>
+        <w:t>6</w:t>
+      </w:r>
+      <w:r>
+        <w:rPr>
+          <w:rFonts w:ascii="Times New Roman" w:hAnsi="Times New Roman" w:cs="Times New Roman"/>
+        </w:rPr>
+        <w:fldChar w:fldCharType="end"/>
+      </w:r>
+      <w:r>
+        <w:rPr>
+          <w:rFonts w:ascii="Times New Roman" w:hAnsi="Times New Roman" w:cs="Times New Roman"/>
+        </w:rPr>
+        <w:t xml:space="preserve"> Time taken for each processor </w:t>
+      </w:r>
+      <w:r>
+        <w:rPr>
+          <w:rFonts w:ascii="Times New Roman" w:hAnsi="Times New Roman" w:cs="Times New Roman"/>
+        </w:rPr>
+        <w:t>after</w:t>
+      </w:r>
+      <w:r>
+        <w:rPr>
+          <w:rFonts w:ascii="Times New Roman" w:hAnsi="Times New Roman" w:cs="Times New Roman"/>
+        </w:rPr>
+        <w:t xml:space="preserve"> handling inversions</w:t>
+      </w:r>
+      <w:r>
+        <w:rPr>
+          <w:rFonts w:ascii="Times New Roman" w:hAnsi="Times New Roman" w:cs="Times New Roman"/>
+        </w:rPr>
+        <w:t>.</w:t>
       </w:r>
     </w:p>
     <w:p>
       <w:pPr>
         <w:keepNext/>
-        <w:rPr>
-          <w:rFonts w:ascii="Times New Roman" w:hAnsi="Times New Roman" w:cs="Times New Roman"/>
-        </w:rPr>
-      </w:pPr>
-      <w:r>
-        <w:rPr>
-          <w:rFonts w:ascii="Times New Roman" w:hAnsi="Times New Roman" w:cs="Times New Roman"/>
+      </w:pPr>
+      <w:r>
+        <w:rPr>
           <w:noProof/>
         </w:rPr>
         <w:lastRenderedPageBreak/>
         <w:drawing>
-          <wp:inline distT="0" distB="0" distL="0" distR="0" wp14:anchorId="2E989471" wp14:editId="2E838300">
-            <wp:extent cx="3015253" cy="1337199"/>
-            <wp:effectExtent l="0" t="0" r="0" b="0"/>
-            <wp:docPr id="11" name="Picture 11"/>
+          <wp:inline distT="0" distB="0" distL="0" distR="0">
+            <wp:extent cx="2821290" cy="2115967"/>
+            <wp:effectExtent l="0" t="0" r="0" b="5080"/>
+            <wp:docPr id="13" name="Picture 13"/>
             <wp:cNvGraphicFramePr>
               <a:graphicFrameLocks xmlns:a="http://schemas.openxmlformats.org/drawingml/2006/main" noChangeAspect="1"/>
             </wp:cNvGraphicFramePr>
@@ -2407,7 +2998,7 @@
               <a:graphicData uri="http://schemas.openxmlformats.org/drawingml/2006/picture">
                 <pic:pic xmlns:pic="http://schemas.openxmlformats.org/drawingml/2006/picture">
                   <pic:nvPicPr>
-                    <pic:cNvPr id="11" name="dim8@4x.png"/>
+                    <pic:cNvPr id="13" name="times_taken_inversions_removed_cities_per_process.png"/>
                     <pic:cNvPicPr/>
                   </pic:nvPicPr>
                   <pic:blipFill>
@@ -2425,7 +3016,7 @@
                   <pic:spPr>
                     <a:xfrm>
                       <a:off x="0" y="0"/>
-                      <a:ext cx="3028271" cy="1342972"/>
+                      <a:ext cx="2850604" cy="2137953"/>
                     </a:xfrm>
                     <a:prstGeom prst="rect">
                       <a:avLst/>
@@ -2441,117 +3032,39 @@
     <w:p>
       <w:pPr>
         <w:pStyle w:val="Caption"/>
-        <w:rPr>
-          <w:rFonts w:ascii="Times New Roman" w:hAnsi="Times New Roman" w:cs="Times New Roman"/>
-        </w:rPr>
-      </w:pPr>
-      <w:bookmarkStart w:id="4" w:name="_Ref529518920"/>
-      <w:r>
-        <w:rPr>
-          <w:rFonts w:ascii="Times New Roman" w:hAnsi="Times New Roman" w:cs="Times New Roman"/>
-        </w:rPr>
+      </w:pPr>
+      <w:r>
         <w:t xml:space="preserve">Figure </w:t>
       </w:r>
-      <w:r>
-        <w:rPr>
-          <w:rFonts w:ascii="Times New Roman" w:hAnsi="Times New Roman" w:cs="Times New Roman"/>
-        </w:rPr>
-        <w:fldChar w:fldCharType="begin"/>
-      </w:r>
-      <w:r>
-        <w:rPr>
-          <w:rFonts w:ascii="Times New Roman" w:hAnsi="Times New Roman" w:cs="Times New Roman"/>
-        </w:rPr>
-        <w:instrText xml:space="preserve"> SEQ Figure \* ARABIC </w:instrText>
-      </w:r>
-      <w:r>
-        <w:rPr>
-          <w:rFonts w:ascii="Times New Roman" w:hAnsi="Times New Roman" w:cs="Times New Roman"/>
-        </w:rPr>
-        <w:fldChar w:fldCharType="separate"/>
-      </w:r>
+      <w:fldSimple w:instr=" SEQ Figure \* ARABIC ">
+        <w:r>
+          <w:rPr>
+            <w:noProof/>
+          </w:rPr>
+          <w:t>7</w:t>
+        </w:r>
+      </w:fldSimple>
+      <w:r>
+        <w:t xml:space="preserve"> Time taken comparing number of cities per process shows an obvious higher time when higher numbers of processors are involved, as would be expected given higher amounts of communication required</w:t>
+      </w:r>
+    </w:p>
+    <w:p>
+      <w:pPr>
+        <w:keepNext/>
+        <w:rPr>
+          <w:rFonts w:ascii="Times New Roman" w:hAnsi="Times New Roman" w:cs="Times New Roman"/>
+        </w:rPr>
+      </w:pPr>
       <w:r>
         <w:rPr>
           <w:rFonts w:ascii="Times New Roman" w:hAnsi="Times New Roman" w:cs="Times New Roman"/>
           <w:noProof/>
         </w:rPr>
-        <w:t>8</w:t>
-      </w:r>
-      <w:r>
-        <w:rPr>
-          <w:rFonts w:ascii="Times New Roman" w:hAnsi="Times New Roman" w:cs="Times New Roman"/>
-        </w:rPr>
-        <w:fldChar w:fldCharType="end"/>
-      </w:r>
-      <w:bookmarkEnd w:id="4"/>
-      <w:r>
-        <w:rPr>
-          <w:rFonts w:ascii="Times New Roman" w:hAnsi="Times New Roman" w:cs="Times New Roman"/>
-        </w:rPr>
-        <w:t xml:space="preserve"> With 2</w:t>
-      </w:r>
-      <w:r>
-        <w:rPr>
-          <w:rFonts w:ascii="Times New Roman" w:hAnsi="Times New Roman" w:cs="Times New Roman"/>
-          <w:vertAlign w:val="superscript"/>
-        </w:rPr>
-        <w:t>n</w:t>
-      </w:r>
-      <w:r>
-        <w:rPr>
-          <w:rFonts w:ascii="Times New Roman" w:hAnsi="Times New Roman" w:cs="Times New Roman"/>
-        </w:rPr>
-        <w:t xml:space="preserve"> blocks per dimension, our algorithm simpl</w:t>
-      </w:r>
-      <w:r>
-        <w:rPr>
-          <w:rFonts w:ascii="Times New Roman" w:hAnsi="Times New Roman" w:cs="Times New Roman"/>
-        </w:rPr>
-        <w:t>y</w:t>
-      </w:r>
-      <w:r>
-        <w:rPr>
-          <w:rFonts w:ascii="Times New Roman" w:hAnsi="Times New Roman" w:cs="Times New Roman"/>
-        </w:rPr>
-        <w:t xml:space="preserve"> allow</w:t>
-      </w:r>
-      <w:r>
-        <w:rPr>
-          <w:rFonts w:ascii="Times New Roman" w:hAnsi="Times New Roman" w:cs="Times New Roman"/>
-        </w:rPr>
-        <w:t>s</w:t>
-      </w:r>
-      <w:r>
-        <w:rPr>
-          <w:rFonts w:ascii="Times New Roman" w:hAnsi="Times New Roman" w:cs="Times New Roman"/>
-        </w:rPr>
-        <w:t xml:space="preserve"> for </w:t>
-      </w:r>
-      <w:r>
-        <w:rPr>
-          <w:rFonts w:ascii="Times New Roman" w:hAnsi="Times New Roman" w:cs="Times New Roman"/>
-          <w:noProof/>
-        </w:rPr>
-        <w:t>all log(x) processes to complete the expected stitching work at each time frame.</w:t>
-      </w:r>
-    </w:p>
-    <w:p>
-      <w:pPr>
-        <w:keepNext/>
-        <w:rPr>
-          <w:rFonts w:ascii="Times New Roman" w:hAnsi="Times New Roman" w:cs="Times New Roman"/>
-        </w:rPr>
-      </w:pPr>
-      <w:r>
-        <w:rPr>
-          <w:rFonts w:ascii="Times New Roman" w:hAnsi="Times New Roman" w:cs="Times New Roman"/>
-          <w:noProof/>
-        </w:rPr>
         <w:drawing>
-          <wp:inline distT="0" distB="0" distL="0" distR="0">
-            <wp:extent cx="2780985" cy="1395051"/>
-            <wp:effectExtent l="0" t="0" r="635" b="2540"/>
-            <wp:docPr id="10" name="Picture 10"/>
+          <wp:inline distT="0" distB="0" distL="0" distR="0" wp14:anchorId="2E989471" wp14:editId="2E838300">
+            <wp:extent cx="2153752" cy="955143"/>
+            <wp:effectExtent l="0" t="0" r="5715" b="0"/>
+            <wp:docPr id="11" name="Picture 11"/>
             <wp:cNvGraphicFramePr>
               <a:graphicFrameLocks xmlns:a="http://schemas.openxmlformats.org/drawingml/2006/main" noChangeAspect="1"/>
             </wp:cNvGraphicFramePr>
@@ -2559,7 +3072,7 @@
               <a:graphicData uri="http://schemas.openxmlformats.org/drawingml/2006/picture">
                 <pic:pic xmlns:pic="http://schemas.openxmlformats.org/drawingml/2006/picture">
                   <pic:nvPicPr>
-                    <pic:cNvPr id="10" name="dim7@4x.png"/>
+                    <pic:cNvPr id="11" name="dim8@4x.png"/>
                     <pic:cNvPicPr/>
                   </pic:nvPicPr>
                   <pic:blipFill>
@@ -2577,7 +3090,7 @@
                   <pic:spPr>
                     <a:xfrm>
                       <a:off x="0" y="0"/>
-                      <a:ext cx="2790201" cy="1399674"/>
+                      <a:ext cx="2187438" cy="970082"/>
                     </a:xfrm>
                     <a:prstGeom prst="rect">
                       <a:avLst/>
@@ -2597,7 +3110,7 @@
           <w:rFonts w:ascii="Times New Roman" w:hAnsi="Times New Roman" w:cs="Times New Roman"/>
         </w:rPr>
       </w:pPr>
-      <w:bookmarkStart w:id="5" w:name="_Ref529519437"/>
+      <w:bookmarkStart w:id="5" w:name="_Ref529518920"/>
       <w:r>
         <w:rPr>
           <w:rFonts w:ascii="Times New Roman" w:hAnsi="Times New Roman" w:cs="Times New Roman"/>
@@ -2627,7 +3140,7 @@
           <w:rFonts w:ascii="Times New Roman" w:hAnsi="Times New Roman" w:cs="Times New Roman"/>
           <w:noProof/>
         </w:rPr>
-        <w:t>9</w:t>
+        <w:t>8</w:t>
       </w:r>
       <w:r>
         <w:rPr>
@@ -2640,13 +3153,7 @@
         <w:rPr>
           <w:rFonts w:ascii="Times New Roman" w:hAnsi="Times New Roman" w:cs="Times New Roman"/>
         </w:rPr>
-        <w:t xml:space="preserve"> When dimensionality of a row is not </w:t>
-      </w:r>
-      <w:r>
-        <w:rPr>
-          <w:rFonts w:ascii="Times New Roman" w:hAnsi="Times New Roman" w:cs="Times New Roman"/>
-        </w:rPr>
-        <w:t>2</w:t>
+        <w:t xml:space="preserve"> With 2</w:t>
       </w:r>
       <w:r>
         <w:rPr>
@@ -2659,39 +3166,38 @@
         <w:rPr>
           <w:rFonts w:ascii="Times New Roman" w:hAnsi="Times New Roman" w:cs="Times New Roman"/>
         </w:rPr>
-        <w:t>; in this example p=</w:t>
-      </w:r>
-      <w:r>
-        <w:rPr>
-          <w:rFonts w:ascii="Times New Roman" w:hAnsi="Times New Roman" w:cs="Times New Roman"/>
-        </w:rPr>
-        <w:t>7, process P</w:t>
-      </w:r>
-      <w:r>
-        <w:rPr>
-          <w:rFonts w:ascii="Times New Roman" w:hAnsi="Times New Roman" w:cs="Times New Roman"/>
-          <w:vertAlign w:val="subscript"/>
-        </w:rPr>
-        <w:t>7</w:t>
-      </w:r>
-      <w:r>
-        <w:rPr>
-          <w:rFonts w:ascii="Times New Roman" w:hAnsi="Times New Roman" w:cs="Times New Roman"/>
-        </w:rPr>
-        <w:t xml:space="preserve"> must know not to expect a message from P8 at t</w:t>
-      </w:r>
-      <w:r>
-        <w:rPr>
-          <w:rFonts w:ascii="Times New Roman" w:hAnsi="Times New Roman" w:cs="Times New Roman"/>
-          <w:vertAlign w:val="subscript"/>
-        </w:rPr>
-        <w:t>1</w:t>
-      </w:r>
-      <w:r>
-        <w:rPr>
-          <w:rFonts w:ascii="Times New Roman" w:hAnsi="Times New Roman" w:cs="Times New Roman"/>
-        </w:rPr>
-        <w:t xml:space="preserve"> otherwise a deadlock will occur.</w:t>
+        <w:t xml:space="preserve"> blocks per dimension, our algorithm simpl</w:t>
+      </w:r>
+      <w:r>
+        <w:rPr>
+          <w:rFonts w:ascii="Times New Roman" w:hAnsi="Times New Roman" w:cs="Times New Roman"/>
+        </w:rPr>
+        <w:t>y</w:t>
+      </w:r>
+      <w:r>
+        <w:rPr>
+          <w:rFonts w:ascii="Times New Roman" w:hAnsi="Times New Roman" w:cs="Times New Roman"/>
+        </w:rPr>
+        <w:t xml:space="preserve"> allow</w:t>
+      </w:r>
+      <w:r>
+        <w:rPr>
+          <w:rFonts w:ascii="Times New Roman" w:hAnsi="Times New Roman" w:cs="Times New Roman"/>
+        </w:rPr>
+        <w:t>s</w:t>
+      </w:r>
+      <w:r>
+        <w:rPr>
+          <w:rFonts w:ascii="Times New Roman" w:hAnsi="Times New Roman" w:cs="Times New Roman"/>
+        </w:rPr>
+        <w:t xml:space="preserve"> for </w:t>
+      </w:r>
+      <w:r>
+        <w:rPr>
+          <w:rFonts w:ascii="Times New Roman" w:hAnsi="Times New Roman" w:cs="Times New Roman"/>
+          <w:noProof/>
+        </w:rPr>
+        <w:t>all log(x) processes to complete the expected stitching work at each time frame.</w:t>
       </w:r>
     </w:p>
     <w:p>
@@ -2706,18 +3212,11 @@
           <w:rFonts w:ascii="Times New Roman" w:hAnsi="Times New Roman" w:cs="Times New Roman"/>
           <w:noProof/>
         </w:rPr>
-        <w:t xml:space="preserve"> </w:t>
-      </w:r>
-      <w:r>
-        <w:rPr>
-          <w:rFonts w:ascii="Times New Roman" w:hAnsi="Times New Roman" w:cs="Times New Roman"/>
-          <w:noProof/>
-        </w:rPr>
         <w:drawing>
-          <wp:inline distT="0" distB="0" distL="0" distR="0" wp14:anchorId="2163C14A" wp14:editId="0AFB0422">
-            <wp:extent cx="2456033" cy="1418012"/>
-            <wp:effectExtent l="0" t="0" r="0" b="4445"/>
-            <wp:docPr id="9" name="Picture 9"/>
+          <wp:inline distT="0" distB="0" distL="0" distR="0">
+            <wp:extent cx="2153285" cy="1080172"/>
+            <wp:effectExtent l="0" t="0" r="5715" b="0"/>
+            <wp:docPr id="10" name="Picture 10"/>
             <wp:cNvGraphicFramePr>
               <a:graphicFrameLocks xmlns:a="http://schemas.openxmlformats.org/drawingml/2006/main" noChangeAspect="1"/>
             </wp:cNvGraphicFramePr>
@@ -2725,7 +3224,7 @@
               <a:graphicData uri="http://schemas.openxmlformats.org/drawingml/2006/picture">
                 <pic:pic xmlns:pic="http://schemas.openxmlformats.org/drawingml/2006/picture">
                   <pic:nvPicPr>
-                    <pic:cNvPr id="9" name="dim6@4x.png"/>
+                    <pic:cNvPr id="10" name="dim7@4x.png"/>
                     <pic:cNvPicPr/>
                   </pic:nvPicPr>
                   <pic:blipFill>
@@ -2743,7 +3242,7 @@
                   <pic:spPr>
                     <a:xfrm>
                       <a:off x="0" y="0"/>
-                      <a:ext cx="2463787" cy="1422489"/>
+                      <a:ext cx="2179795" cy="1093470"/>
                     </a:xfrm>
                     <a:prstGeom prst="rect">
                       <a:avLst/>
@@ -2763,7 +3262,7 @@
           <w:rFonts w:ascii="Times New Roman" w:hAnsi="Times New Roman" w:cs="Times New Roman"/>
         </w:rPr>
       </w:pPr>
-      <w:bookmarkStart w:id="6" w:name="_Ref529519544"/>
+      <w:bookmarkStart w:id="6" w:name="_Ref529519437"/>
       <w:r>
         <w:rPr>
           <w:rFonts w:ascii="Times New Roman" w:hAnsi="Times New Roman" w:cs="Times New Roman"/>
@@ -2793,6 +3292,173 @@
           <w:rFonts w:ascii="Times New Roman" w:hAnsi="Times New Roman" w:cs="Times New Roman"/>
           <w:noProof/>
         </w:rPr>
+        <w:t>9</w:t>
+      </w:r>
+      <w:r>
+        <w:rPr>
+          <w:rFonts w:ascii="Times New Roman" w:hAnsi="Times New Roman" w:cs="Times New Roman"/>
+        </w:rPr>
+        <w:fldChar w:fldCharType="end"/>
+      </w:r>
+      <w:bookmarkEnd w:id="6"/>
+      <w:r>
+        <w:rPr>
+          <w:rFonts w:ascii="Times New Roman" w:hAnsi="Times New Roman" w:cs="Times New Roman"/>
+        </w:rPr>
+        <w:t xml:space="preserve"> When dimensionality of a row is not </w:t>
+      </w:r>
+      <w:r>
+        <w:rPr>
+          <w:rFonts w:ascii="Times New Roman" w:hAnsi="Times New Roman" w:cs="Times New Roman"/>
+        </w:rPr>
+        <w:t>2</w:t>
+      </w:r>
+      <w:r>
+        <w:rPr>
+          <w:rFonts w:ascii="Times New Roman" w:hAnsi="Times New Roman" w:cs="Times New Roman"/>
+          <w:vertAlign w:val="superscript"/>
+        </w:rPr>
+        <w:t>n</w:t>
+      </w:r>
+      <w:r>
+        <w:rPr>
+          <w:rFonts w:ascii="Times New Roman" w:hAnsi="Times New Roman" w:cs="Times New Roman"/>
+        </w:rPr>
+        <w:t>; in this example p=</w:t>
+      </w:r>
+      <w:r>
+        <w:rPr>
+          <w:rFonts w:ascii="Times New Roman" w:hAnsi="Times New Roman" w:cs="Times New Roman"/>
+        </w:rPr>
+        <w:t>7, process P</w:t>
+      </w:r>
+      <w:r>
+        <w:rPr>
+          <w:rFonts w:ascii="Times New Roman" w:hAnsi="Times New Roman" w:cs="Times New Roman"/>
+          <w:vertAlign w:val="subscript"/>
+        </w:rPr>
+        <w:t>7</w:t>
+      </w:r>
+      <w:r>
+        <w:rPr>
+          <w:rFonts w:ascii="Times New Roman" w:hAnsi="Times New Roman" w:cs="Times New Roman"/>
+        </w:rPr>
+        <w:t xml:space="preserve"> must know not to expect a message from P8 at t</w:t>
+      </w:r>
+      <w:r>
+        <w:rPr>
+          <w:rFonts w:ascii="Times New Roman" w:hAnsi="Times New Roman" w:cs="Times New Roman"/>
+          <w:vertAlign w:val="subscript"/>
+        </w:rPr>
+        <w:t>1</w:t>
+      </w:r>
+      <w:r>
+        <w:rPr>
+          <w:rFonts w:ascii="Times New Roman" w:hAnsi="Times New Roman" w:cs="Times New Roman"/>
+        </w:rPr>
+        <w:t xml:space="preserve"> otherwise a deadlock will occur.</w:t>
+      </w:r>
+    </w:p>
+    <w:p>
+      <w:pPr>
+        <w:keepNext/>
+        <w:rPr>
+          <w:rFonts w:ascii="Times New Roman" w:hAnsi="Times New Roman" w:cs="Times New Roman"/>
+        </w:rPr>
+      </w:pPr>
+      <w:r>
+        <w:rPr>
+          <w:rFonts w:ascii="Times New Roman" w:hAnsi="Times New Roman" w:cs="Times New Roman"/>
+          <w:noProof/>
+        </w:rPr>
+        <w:t xml:space="preserve"> </w:t>
+      </w:r>
+      <w:r>
+        <w:rPr>
+          <w:rFonts w:ascii="Times New Roman" w:hAnsi="Times New Roman" w:cs="Times New Roman"/>
+          <w:noProof/>
+        </w:rPr>
+        <w:drawing>
+          <wp:inline distT="0" distB="0" distL="0" distR="0" wp14:anchorId="2163C14A" wp14:editId="0AFB0422">
+            <wp:extent cx="2133502" cy="1231795"/>
+            <wp:effectExtent l="0" t="0" r="635" b="635"/>
+            <wp:docPr id="9" name="Picture 9"/>
+            <wp:cNvGraphicFramePr>
+              <a:graphicFrameLocks xmlns:a="http://schemas.openxmlformats.org/drawingml/2006/main" noChangeAspect="1"/>
+            </wp:cNvGraphicFramePr>
+            <a:graphic xmlns:a="http://schemas.openxmlformats.org/drawingml/2006/main">
+              <a:graphicData uri="http://schemas.openxmlformats.org/drawingml/2006/picture">
+                <pic:pic xmlns:pic="http://schemas.openxmlformats.org/drawingml/2006/picture">
+                  <pic:nvPicPr>
+                    <pic:cNvPr id="9" name="dim6@4x.png"/>
+                    <pic:cNvPicPr/>
+                  </pic:nvPicPr>
+                  <pic:blipFill>
+                    <a:blip r:embed="rId15" cstate="print">
+                      <a:extLst>
+                        <a:ext uri="{28A0092B-C50C-407E-A947-70E740481C1C}">
+                          <a14:useLocalDpi xmlns:a14="http://schemas.microsoft.com/office/drawing/2010/main" val="0"/>
+                        </a:ext>
+                      </a:extLst>
+                    </a:blip>
+                    <a:stretch>
+                      <a:fillRect/>
+                    </a:stretch>
+                  </pic:blipFill>
+                  <pic:spPr>
+                    <a:xfrm>
+                      <a:off x="0" y="0"/>
+                      <a:ext cx="2156491" cy="1245068"/>
+                    </a:xfrm>
+                    <a:prstGeom prst="rect">
+                      <a:avLst/>
+                    </a:prstGeom>
+                  </pic:spPr>
+                </pic:pic>
+              </a:graphicData>
+            </a:graphic>
+          </wp:inline>
+        </w:drawing>
+      </w:r>
+    </w:p>
+    <w:p>
+      <w:pPr>
+        <w:pStyle w:val="Caption"/>
+        <w:rPr>
+          <w:rFonts w:ascii="Times New Roman" w:hAnsi="Times New Roman" w:cs="Times New Roman"/>
+          <w:noProof/>
+        </w:rPr>
+      </w:pPr>
+      <w:bookmarkStart w:id="7" w:name="_Ref529519544"/>
+      <w:r>
+        <w:rPr>
+          <w:rFonts w:ascii="Times New Roman" w:hAnsi="Times New Roman" w:cs="Times New Roman"/>
+        </w:rPr>
+        <w:t xml:space="preserve">Figure </w:t>
+      </w:r>
+      <w:r>
+        <w:rPr>
+          <w:rFonts w:ascii="Times New Roman" w:hAnsi="Times New Roman" w:cs="Times New Roman"/>
+        </w:rPr>
+        <w:fldChar w:fldCharType="begin"/>
+      </w:r>
+      <w:r>
+        <w:rPr>
+          <w:rFonts w:ascii="Times New Roman" w:hAnsi="Times New Roman" w:cs="Times New Roman"/>
+        </w:rPr>
+        <w:instrText xml:space="preserve"> SEQ Figure \* ARABIC </w:instrText>
+      </w:r>
+      <w:r>
+        <w:rPr>
+          <w:rFonts w:ascii="Times New Roman" w:hAnsi="Times New Roman" w:cs="Times New Roman"/>
+        </w:rPr>
+        <w:fldChar w:fldCharType="separate"/>
+      </w:r>
+      <w:r>
+        <w:rPr>
+          <w:rFonts w:ascii="Times New Roman" w:hAnsi="Times New Roman" w:cs="Times New Roman"/>
+          <w:noProof/>
+        </w:rPr>
         <w:t>10</w:t>
       </w:r>
       <w:r>
@@ -2801,7 +3467,7 @@
         </w:rPr>
         <w:fldChar w:fldCharType="end"/>
       </w:r>
-      <w:bookmarkEnd w:id="6"/>
+      <w:bookmarkEnd w:id="7"/>
       <w:r>
         <w:rPr>
           <w:rFonts w:ascii="Times New Roman" w:hAnsi="Times New Roman" w:cs="Times New Roman"/>
@@ -2873,17 +3539,269 @@
         </w:rPr>
         <w:t xml:space="preserve"> otherwise a deadlock will occur.</w:t>
       </w:r>
-      <w:bookmarkStart w:id="7" w:name="_GoBack"/>
-      <w:bookmarkEnd w:id="7"/>
+    </w:p>
+    <w:p>
+      <w:pPr>
+        <w:keepNext/>
+      </w:pPr>
+      <w:r>
+        <w:rPr>
+          <w:rFonts w:ascii="Times New Roman" w:hAnsi="Times New Roman" w:cs="Times New Roman"/>
+          <w:noProof/>
+        </w:rPr>
+        <w:drawing>
+          <wp:inline distT="0" distB="0" distL="0" distR="0" wp14:anchorId="268E6703" wp14:editId="4012A2B9">
+            <wp:extent cx="2743200" cy="2057400"/>
+            <wp:effectExtent l="0" t="0" r="0" b="0"/>
+            <wp:docPr id="15" name="Picture 15"/>
+            <wp:cNvGraphicFramePr>
+              <a:graphicFrameLocks xmlns:a="http://schemas.openxmlformats.org/drawingml/2006/main" noChangeAspect="1"/>
+            </wp:cNvGraphicFramePr>
+            <a:graphic xmlns:a="http://schemas.openxmlformats.org/drawingml/2006/main">
+              <a:graphicData uri="http://schemas.openxmlformats.org/drawingml/2006/picture">
+                <pic:pic xmlns:pic="http://schemas.openxmlformats.org/drawingml/2006/picture">
+                  <pic:nvPicPr>
+                    <pic:cNvPr id="15" name="calculated_distances.png"/>
+                    <pic:cNvPicPr/>
+                  </pic:nvPicPr>
+                  <pic:blipFill>
+                    <a:blip r:embed="rId16" cstate="print">
+                      <a:extLst>
+                        <a:ext uri="{28A0092B-C50C-407E-A947-70E740481C1C}">
+                          <a14:useLocalDpi xmlns:a14="http://schemas.microsoft.com/office/drawing/2010/main" val="0"/>
+                        </a:ext>
+                      </a:extLst>
+                    </a:blip>
+                    <a:stretch>
+                      <a:fillRect/>
+                    </a:stretch>
+                  </pic:blipFill>
+                  <pic:spPr>
+                    <a:xfrm>
+                      <a:off x="0" y="0"/>
+                      <a:ext cx="2743200" cy="2057400"/>
+                    </a:xfrm>
+                    <a:prstGeom prst="rect">
+                      <a:avLst/>
+                    </a:prstGeom>
+                  </pic:spPr>
+                </pic:pic>
+              </a:graphicData>
+            </a:graphic>
+          </wp:inline>
+        </w:drawing>
+      </w:r>
+    </w:p>
+    <w:p>
+      <w:pPr>
+        <w:pStyle w:val="Caption"/>
+      </w:pPr>
+      <w:r>
+        <w:t xml:space="preserve">Figure </w:t>
+      </w:r>
+      <w:fldSimple w:instr=" SEQ Figure \* ARABIC ">
+        <w:r>
+          <w:rPr>
+            <w:noProof/>
+          </w:rPr>
+          <w:t>11</w:t>
+        </w:r>
+      </w:fldSimple>
+      <w:r>
+        <w:t xml:space="preserve"> TSP Distances calculated for different total number of cities as calculated by different number of processors.</w:t>
+      </w:r>
+    </w:p>
+    <w:p>
+      <w:pPr>
+        <w:keepNext/>
+      </w:pPr>
+      <w:r>
+        <w:rPr>
+          <w:rFonts w:ascii="Times New Roman" w:hAnsi="Times New Roman" w:cs="Times New Roman"/>
+          <w:noProof/>
+        </w:rPr>
+        <w:drawing>
+          <wp:inline distT="0" distB="0" distL="0" distR="0" wp14:anchorId="7F6463D6" wp14:editId="4956F311">
+            <wp:extent cx="2743200" cy="2057400"/>
+            <wp:effectExtent l="0" t="0" r="0" b="0"/>
+            <wp:docPr id="14" name="Picture 14"/>
+            <wp:cNvGraphicFramePr>
+              <a:graphicFrameLocks xmlns:a="http://schemas.openxmlformats.org/drawingml/2006/main" noChangeAspect="1"/>
+            </wp:cNvGraphicFramePr>
+            <a:graphic xmlns:a="http://schemas.openxmlformats.org/drawingml/2006/main">
+              <a:graphicData uri="http://schemas.openxmlformats.org/drawingml/2006/picture">
+                <pic:pic xmlns:pic="http://schemas.openxmlformats.org/drawingml/2006/picture">
+                  <pic:nvPicPr>
+                    <pic:cNvPr id="14" name="accuracies.png"/>
+                    <pic:cNvPicPr/>
+                  </pic:nvPicPr>
+                  <pic:blipFill>
+                    <a:blip r:embed="rId17" cstate="print">
+                      <a:extLst>
+                        <a:ext uri="{28A0092B-C50C-407E-A947-70E740481C1C}">
+                          <a14:useLocalDpi xmlns:a14="http://schemas.microsoft.com/office/drawing/2010/main" val="0"/>
+                        </a:ext>
+                      </a:extLst>
+                    </a:blip>
+                    <a:stretch>
+                      <a:fillRect/>
+                    </a:stretch>
+                  </pic:blipFill>
+                  <pic:spPr>
+                    <a:xfrm>
+                      <a:off x="0" y="0"/>
+                      <a:ext cx="2743200" cy="2057400"/>
+                    </a:xfrm>
+                    <a:prstGeom prst="rect">
+                      <a:avLst/>
+                    </a:prstGeom>
+                  </pic:spPr>
+                </pic:pic>
+              </a:graphicData>
+            </a:graphic>
+          </wp:inline>
+        </w:drawing>
+      </w:r>
+    </w:p>
+    <w:p>
+      <w:pPr>
+        <w:pStyle w:val="Caption"/>
+      </w:pPr>
+      <w:r>
+        <w:t xml:space="preserve">Figure </w:t>
+      </w:r>
+      <w:fldSimple w:instr=" SEQ Figure \* ARABIC ">
+        <w:r>
+          <w:rPr>
+            <w:noProof/>
+          </w:rPr>
+          <w:t>12</w:t>
+        </w:r>
+      </w:fldSimple>
+      <w:r>
+        <w:t xml:space="preserve"> Calculated Percent Error for TSP </w:t>
+      </w:r>
+      <w:proofErr w:type="gramStart"/>
+      <w:r>
+        <w:t xml:space="preserve">solutions </w:t>
+      </w:r>
+      <w:r>
+        <w:rPr>
+          <w:noProof/>
+        </w:rPr>
+        <w:t xml:space="preserve"> with</w:t>
+      </w:r>
+      <w:proofErr w:type="gramEnd"/>
+      <w:r>
+        <w:rPr>
+          <w:noProof/>
+        </w:rPr>
+        <w:t xml:space="preserve"> different numbers of processors showing with more processors, there is more higher error.</w:t>
+      </w:r>
     </w:p>
     <w:sectPr>
+      <w:type w:val="continuous"/>
       <w:pgSz w:w="12240" w:h="15840"/>
       <w:pgMar w:top="1440" w:right="1440" w:bottom="1440" w:left="1440" w:header="720" w:footer="720" w:gutter="0"/>
-      <w:cols w:space="720"/>
+      <w:cols w:num="2" w:space="720"/>
       <w:docGrid w:linePitch="360"/>
     </w:sectPr>
   </w:body>
 </w:document>
+</file>
+
+<file path=word/numbering.xml><?xml version="1.0" encoding="utf-8"?>
+<w:numbering xmlns:wpc="http://schemas.microsoft.com/office/word/2010/wordprocessingCanvas" xmlns:cx="http://schemas.microsoft.com/office/drawing/2014/chartex" xmlns:cx1="http://schemas.microsoft.com/office/drawing/2015/9/8/chartex" xmlns:cx2="http://schemas.microsoft.com/office/drawing/2015/10/21/chartex" xmlns:cx3="http://schemas.microsoft.com/office/drawing/2016/5/9/chartex" xmlns:cx4="http://schemas.microsoft.com/office/drawing/2016/5/10/chartex" xmlns:cx5="http://schemas.microsoft.com/office/drawing/2016/5/11/chartex" xmlns:cx6="http://schemas.microsoft.com/office/drawing/2016/5/12/chartex" xmlns:cx7="http://schemas.microsoft.com/office/drawing/2016/5/13/chartex" xmlns:cx8="http://schemas.microsoft.com/office/drawing/2016/5/14/chartex" xmlns:mc="http://schemas.openxmlformats.org/markup-compatibility/2006" xmlns:aink="http://schemas.microsoft.com/office/drawing/2016/ink" xmlns:am3d="http://schemas.microsoft.com/office/drawing/2017/model3d" xmlns:o="urn:schemas-microsoft-com:office:office" xmlns:r="http://schemas.openxmlformats.org/officeDocument/2006/relationships" xmlns:m="http://schemas.openxmlformats.org/officeDocument/2006/math" xmlns:v="urn:schemas-microsoft-com:vml" xmlns:wp14="http://schemas.microsoft.com/office/word/2010/wordprocessingDrawing" xmlns:wp="http://schemas.openxmlformats.org/drawingml/2006/wordprocessingDrawing" xmlns:w10="urn:schemas-microsoft-com:office:word" xmlns:w="http://schemas.openxmlformats.org/wordprocessingml/2006/main" xmlns:w14="http://schemas.microsoft.com/office/word/2010/wordml" xmlns:w15="http://schemas.microsoft.com/office/word/2012/wordml" xmlns:w16cid="http://schemas.microsoft.com/office/word/2016/wordml/cid" xmlns:w16se="http://schemas.microsoft.com/office/word/2015/wordml/symex" xmlns:wpg="http://schemas.microsoft.com/office/word/2010/wordprocessingGroup" xmlns:wpi="http://schemas.microsoft.com/office/word/2010/wordprocessingInk" xmlns:wne="http://schemas.microsoft.com/office/word/2006/wordml" xmlns:wps="http://schemas.microsoft.com/office/word/2010/wordprocessingShape" mc:Ignorable="w14 w15 w16se w16cid wp14">
+  <w:abstractNum w:abstractNumId="0" w15:restartNumberingAfterBreak="0">
+    <w:nsid w:val="28F74161"/>
+    <w:multiLevelType w:val="hybridMultilevel"/>
+    <w:tmpl w:val="BC08297A"/>
+    <w:lvl w:ilvl="0" w:tplc="0409000F">
+      <w:start w:val="1"/>
+      <w:numFmt w:val="decimal"/>
+      <w:lvlText w:val="%1."/>
+      <w:lvlJc w:val="left"/>
+      <w:pPr>
+        <w:ind w:left="720" w:hanging="360"/>
+      </w:pPr>
+    </w:lvl>
+    <w:lvl w:ilvl="1" w:tplc="04090019" w:tentative="1">
+      <w:start w:val="1"/>
+      <w:numFmt w:val="lowerLetter"/>
+      <w:lvlText w:val="%2."/>
+      <w:lvlJc w:val="left"/>
+      <w:pPr>
+        <w:ind w:left="1440" w:hanging="360"/>
+      </w:pPr>
+    </w:lvl>
+    <w:lvl w:ilvl="2" w:tplc="0409001B" w:tentative="1">
+      <w:start w:val="1"/>
+      <w:numFmt w:val="lowerRoman"/>
+      <w:lvlText w:val="%3."/>
+      <w:lvlJc w:val="right"/>
+      <w:pPr>
+        <w:ind w:left="2160" w:hanging="180"/>
+      </w:pPr>
+    </w:lvl>
+    <w:lvl w:ilvl="3" w:tplc="0409000F" w:tentative="1">
+      <w:start w:val="1"/>
+      <w:numFmt w:val="decimal"/>
+      <w:lvlText w:val="%4."/>
+      <w:lvlJc w:val="left"/>
+      <w:pPr>
+        <w:ind w:left="2880" w:hanging="360"/>
+      </w:pPr>
+    </w:lvl>
+    <w:lvl w:ilvl="4" w:tplc="04090019" w:tentative="1">
+      <w:start w:val="1"/>
+      <w:numFmt w:val="lowerLetter"/>
+      <w:lvlText w:val="%5."/>
+      <w:lvlJc w:val="left"/>
+      <w:pPr>
+        <w:ind w:left="3600" w:hanging="360"/>
+      </w:pPr>
+    </w:lvl>
+    <w:lvl w:ilvl="5" w:tplc="0409001B" w:tentative="1">
+      <w:start w:val="1"/>
+      <w:numFmt w:val="lowerRoman"/>
+      <w:lvlText w:val="%6."/>
+      <w:lvlJc w:val="right"/>
+      <w:pPr>
+        <w:ind w:left="4320" w:hanging="180"/>
+      </w:pPr>
+    </w:lvl>
+    <w:lvl w:ilvl="6" w:tplc="0409000F" w:tentative="1">
+      <w:start w:val="1"/>
+      <w:numFmt w:val="decimal"/>
+      <w:lvlText w:val="%7."/>
+      <w:lvlJc w:val="left"/>
+      <w:pPr>
+        <w:ind w:left="5040" w:hanging="360"/>
+      </w:pPr>
+    </w:lvl>
+    <w:lvl w:ilvl="7" w:tplc="04090019" w:tentative="1">
+      <w:start w:val="1"/>
+      <w:numFmt w:val="lowerLetter"/>
+      <w:lvlText w:val="%8."/>
+      <w:lvlJc w:val="left"/>
+      <w:pPr>
+        <w:ind w:left="5760" w:hanging="360"/>
+      </w:pPr>
+    </w:lvl>
+    <w:lvl w:ilvl="8" w:tplc="0409001B" w:tentative="1">
+      <w:start w:val="1"/>
+      <w:numFmt w:val="lowerRoman"/>
+      <w:lvlText w:val="%9."/>
+      <w:lvlJc w:val="right"/>
+      <w:pPr>
+        <w:ind w:left="6480" w:hanging="180"/>
+      </w:pPr>
+    </w:lvl>
+  </w:abstractNum>
+  <w:num w:numId="1">
+    <w:abstractNumId w:val="0"/>
+  </w:num>
+</w:numbering>
 </file>
 
 <file path=word/styles.xml><?xml version="1.0" encoding="utf-8"?>
@@ -3337,6 +4255,17 @@
       <w:color w:val="808080"/>
     </w:rPr>
   </w:style>
+  <w:style w:type="paragraph" w:styleId="ListParagraph">
+    <w:name w:val="List Paragraph"/>
+    <w:basedOn w:val="Normal"/>
+    <w:uiPriority w:val="34"/>
+    <w:qFormat/>
+    <w:rsid w:val="001A69F5"/>
+    <w:pPr>
+      <w:ind w:left="720"/>
+      <w:contextualSpacing/>
+    </w:pPr>
+  </w:style>
 </w:styles>
 </file>
 
@@ -3640,7 +4569,7 @@
 </file>
 
 <file path=customXml/itemProps1.xml><?xml version="1.0" encoding="utf-8"?>
-<ds:datastoreItem xmlns:ds="http://schemas.openxmlformats.org/officeDocument/2006/customXml" ds:itemID="{B8900E50-2A8E-4448-828C-647D94FF0EA8}">
+<ds:datastoreItem xmlns:ds="http://schemas.openxmlformats.org/officeDocument/2006/customXml" ds:itemID="{4A484DE4-CE93-F84B-BD3E-8D207077E8BB}">
   <ds:schemaRefs>
     <ds:schemaRef ds:uri="http://schemas.openxmlformats.org/officeDocument/2006/bibliography"/>
   </ds:schemaRefs>

</xml_diff>

<commit_message>
assignment2: (real) final report
</commit_message>
<xml_diff>
--- a/assignment2/report.docx
+++ b/assignment2/report.docx
@@ -1402,13 +1402,25 @@
           <w:szCs w:val="20"/>
         </w:rPr>
       </w:pPr>
-      <w:r>
+    </w:p>
+    <w:p>
+      <w:pPr>
+        <w:jc w:val="both"/>
         <w:rPr>
           <w:rFonts w:ascii="Times New Roman" w:hAnsi="Times New Roman" w:cs="Times New Roman"/>
           <w:b/>
           <w:sz w:val="20"/>
           <w:szCs w:val="20"/>
         </w:rPr>
+      </w:pPr>
+      <w:r>
+        <w:rPr>
+          <w:rFonts w:ascii="Times New Roman" w:hAnsi="Times New Roman" w:cs="Times New Roman"/>
+          <w:b/>
+          <w:sz w:val="20"/>
+          <w:szCs w:val="20"/>
+        </w:rPr>
+        <w:lastRenderedPageBreak/>
         <w:t>Analysis</w:t>
       </w:r>
     </w:p>
@@ -2117,94 +2129,6 @@
           <w:sz w:val="20"/>
           <w:szCs w:val="20"/>
         </w:rPr>
-        <w:t xml:space="preserve">Find </w:t>
-      </w:r>
-      <w:r>
-        <w:rPr>
-          <w:rFonts w:ascii="Times New Roman" w:hAnsi="Times New Roman" w:cs="Times New Roman"/>
-          <w:sz w:val="20"/>
-          <w:szCs w:val="20"/>
-        </w:rPr>
-        <w:t>and fix any inversion</w:t>
-      </w:r>
-      <w:r>
-        <w:rPr>
-          <w:rFonts w:ascii="Times New Roman" w:hAnsi="Times New Roman" w:cs="Times New Roman"/>
-          <w:sz w:val="20"/>
-          <w:szCs w:val="20"/>
-        </w:rPr>
-        <w:tab/>
-      </w:r>
-      <w:r>
-        <w:rPr>
-          <w:rFonts w:ascii="Times New Roman" w:hAnsi="Times New Roman" w:cs="Times New Roman"/>
-          <w:sz w:val="20"/>
-          <w:szCs w:val="20"/>
-        </w:rPr>
-        <w:tab/>
-      </w:r>
-      <w:r>
-        <w:rPr>
-          <w:rFonts w:ascii="Times New Roman" w:hAnsi="Times New Roman" w:cs="Times New Roman"/>
-          <w:sz w:val="20"/>
-          <w:szCs w:val="20"/>
-        </w:rPr>
-        <w:tab/>
-      </w:r>
-      <w:r>
-        <w:rPr>
-          <w:rFonts w:ascii="Times New Roman" w:hAnsi="Times New Roman" w:cs="Times New Roman"/>
-          <w:sz w:val="20"/>
-          <w:szCs w:val="20"/>
-        </w:rPr>
-        <w:tab/>
-      </w:r>
-      <w:r>
-        <w:rPr>
-          <w:rFonts w:ascii="Times New Roman" w:hAnsi="Times New Roman" w:cs="Times New Roman"/>
-          <w:sz w:val="20"/>
-          <w:szCs w:val="20"/>
-        </w:rPr>
-        <w:tab/>
-        <w:t>O(n</w:t>
-      </w:r>
-      <w:r>
-        <w:rPr>
-          <w:rFonts w:ascii="Times New Roman" w:hAnsi="Times New Roman" w:cs="Times New Roman"/>
-          <w:sz w:val="20"/>
-          <w:szCs w:val="20"/>
-          <w:vertAlign w:val="superscript"/>
-        </w:rPr>
-        <w:t>2</w:t>
-      </w:r>
-      <w:r>
-        <w:rPr>
-          <w:rFonts w:ascii="Times New Roman" w:hAnsi="Times New Roman" w:cs="Times New Roman"/>
-          <w:sz w:val="20"/>
-          <w:szCs w:val="20"/>
-        </w:rPr>
-        <w:t>)</w:t>
-      </w:r>
-    </w:p>
-    <w:p>
-      <w:pPr>
-        <w:pStyle w:val="ListParagraph"/>
-        <w:numPr>
-          <w:ilvl w:val="0"/>
-          <w:numId w:val="1"/>
-        </w:numPr>
-        <w:rPr>
-          <w:rFonts w:ascii="Times New Roman" w:hAnsi="Times New Roman" w:cs="Times New Roman"/>
-          <w:sz w:val="20"/>
-          <w:szCs w:val="20"/>
-        </w:rPr>
-      </w:pPr>
-      <w:r>
-        <w:rPr>
-          <w:rFonts w:ascii="Times New Roman" w:hAnsi="Times New Roman" w:cs="Times New Roman"/>
-          <w:sz w:val="20"/>
-          <w:szCs w:val="20"/>
-        </w:rPr>
         <w:t>Compute full path length</w:t>
       </w:r>
       <w:r>
@@ -2290,87 +2214,54 @@
           <w:sz w:val="20"/>
           <w:szCs w:val="20"/>
         </w:rPr>
-        <w:t xml:space="preserve">Do note </w:t>
-      </w:r>
-      <w:r>
-        <w:rPr>
-          <w:rFonts w:ascii="Times New Roman" w:hAnsi="Times New Roman" w:cs="Times New Roman"/>
-          <w:sz w:val="20"/>
-          <w:szCs w:val="20"/>
-        </w:rPr>
-        <w:t xml:space="preserve">as specified in the project brief, there should not be any inversions, so the step 5 </w:t>
-      </w:r>
-      <w:r>
-        <w:rPr>
-          <w:rFonts w:ascii="Times New Roman" w:hAnsi="Times New Roman" w:cs="Times New Roman"/>
-          <w:sz w:val="20"/>
-          <w:szCs w:val="20"/>
-        </w:rPr>
-        <w:t xml:space="preserve">should not necessarily be in this calculation. Currently, I am looking into issues in my implementation, but for now, let’s consider it as </w:t>
-      </w:r>
-      <w:r>
-        <w:rPr>
-          <w:rFonts w:ascii="Times New Roman" w:hAnsi="Times New Roman" w:cs="Times New Roman"/>
-          <w:sz w:val="20"/>
-          <w:szCs w:val="20"/>
-        </w:rPr>
-        <w:t>not being a required step in the algorithm.</w:t>
-      </w:r>
-    </w:p>
-    <w:p>
-      <w:pPr>
-        <w:rPr>
-          <w:rFonts w:ascii="Times New Roman" w:hAnsi="Times New Roman" w:cs="Times New Roman"/>
-          <w:sz w:val="20"/>
-          <w:szCs w:val="20"/>
-        </w:rPr>
-      </w:pPr>
-    </w:p>
-    <w:p>
-      <w:pPr>
-        <w:rPr>
-          <w:rFonts w:ascii="Times New Roman" w:hAnsi="Times New Roman" w:cs="Times New Roman"/>
-          <w:sz w:val="20"/>
-          <w:szCs w:val="20"/>
-        </w:rPr>
-      </w:pPr>
-      <w:r>
-        <w:rPr>
-          <w:rFonts w:ascii="Times New Roman" w:hAnsi="Times New Roman" w:cs="Times New Roman"/>
-          <w:sz w:val="20"/>
-          <w:szCs w:val="20"/>
-        </w:rPr>
-        <w:t>Step 2; “Calculate sub-TSP”, consists of the following sub</w:t>
-      </w:r>
-      <w:r>
-        <w:rPr>
-          <w:rFonts w:ascii="Times New Roman" w:hAnsi="Times New Roman" w:cs="Times New Roman"/>
-          <w:sz w:val="20"/>
-          <w:szCs w:val="20"/>
-        </w:rPr>
-        <w:t>-</w:t>
-      </w:r>
-      <w:r>
-        <w:rPr>
-          <w:rFonts w:ascii="Times New Roman" w:hAnsi="Times New Roman" w:cs="Times New Roman"/>
-          <w:sz w:val="20"/>
-          <w:szCs w:val="20"/>
-        </w:rPr>
-        <w:t xml:space="preserve">steps which result in </w:t>
-      </w:r>
-      <w:proofErr w:type="gramStart"/>
-      <w:r>
-        <w:rPr>
-          <w:rFonts w:ascii="Times New Roman" w:hAnsi="Times New Roman" w:cs="Times New Roman"/>
-          <w:sz w:val="20"/>
-          <w:szCs w:val="20"/>
-        </w:rPr>
-        <w:t>O(</w:t>
-      </w:r>
-      <w:proofErr w:type="gramEnd"/>
-      <w:r>
-        <w:rPr>
-          <w:rFonts w:ascii="Times New Roman" w:hAnsi="Times New Roman" w:cs="Times New Roman"/>
+        <w:t xml:space="preserve">Notice, when merging the rows and columns, each iteration we not only merge the contents from two blocks in parallel, but also </w:t>
+      </w:r>
+      <w:r>
+        <w:rPr>
+          <w:rFonts w:ascii="Times New Roman" w:hAnsi="Times New Roman" w:cs="Times New Roman"/>
+          <w:sz w:val="20"/>
+          <w:szCs w:val="20"/>
+        </w:rPr>
+        <w:t>handle any inversions as they show up. This allows us to handle inversions on smaller sets of cities, but also handle inversions in parallel which is faster than handling them all at the end at a single node.</w:t>
+      </w:r>
+    </w:p>
+    <w:p>
+      <w:pPr>
+        <w:rPr>
+          <w:rFonts w:ascii="Times New Roman" w:hAnsi="Times New Roman" w:cs="Times New Roman"/>
+          <w:sz w:val="20"/>
+          <w:szCs w:val="20"/>
+        </w:rPr>
+      </w:pPr>
+    </w:p>
+    <w:p>
+      <w:pPr>
+        <w:rPr>
+          <w:rFonts w:ascii="Times New Roman" w:hAnsi="Times New Roman" w:cs="Times New Roman"/>
+          <w:sz w:val="20"/>
+          <w:szCs w:val="20"/>
+        </w:rPr>
+      </w:pPr>
+      <w:r>
+        <w:rPr>
+          <w:rFonts w:ascii="Times New Roman" w:hAnsi="Times New Roman" w:cs="Times New Roman"/>
+          <w:sz w:val="20"/>
+          <w:szCs w:val="20"/>
+        </w:rPr>
+        <w:t>Also</w:t>
+      </w:r>
+      <w:r>
+        <w:rPr>
+          <w:rFonts w:ascii="Times New Roman" w:hAnsi="Times New Roman" w:cs="Times New Roman"/>
+          <w:sz w:val="20"/>
+          <w:szCs w:val="20"/>
+        </w:rPr>
+        <w:t xml:space="preserve">, because we are limited to a certain number of cities, we can consider any value related to </w:t>
+      </w:r>
+      <w:r>
+        <w:rPr>
+          <w:rFonts w:ascii="Times New Roman" w:hAnsi="Times New Roman" w:cs="Times New Roman"/>
+          <w:i/>
           <w:sz w:val="20"/>
           <w:szCs w:val="20"/>
         </w:rPr>
@@ -2381,236 +2272,850 @@
           <w:rFonts w:ascii="Times New Roman" w:hAnsi="Times New Roman" w:cs="Times New Roman"/>
           <w:sz w:val="20"/>
           <w:szCs w:val="20"/>
-          <w:vertAlign w:val="superscript"/>
-        </w:rPr>
-        <w:t>2</w:t>
-      </w:r>
-      <w:r>
-        <w:rPr>
-          <w:rFonts w:ascii="Times New Roman" w:hAnsi="Times New Roman" w:cs="Times New Roman"/>
-          <w:sz w:val="20"/>
-          <w:szCs w:val="20"/>
-        </w:rPr>
-        <w:t xml:space="preserve"> + K</w:t>
-      </w:r>
-      <w:r>
-        <w:rPr>
-          <w:rFonts w:ascii="Times New Roman" w:hAnsi="Times New Roman" w:cs="Times New Roman"/>
-          <w:sz w:val="20"/>
-          <w:szCs w:val="20"/>
-          <w:vertAlign w:val="superscript"/>
-        </w:rPr>
-        <w:t>2</w:t>
-      </w:r>
-      <w:r>
-        <w:rPr>
-          <w:rFonts w:ascii="Times New Roman" w:hAnsi="Times New Roman" w:cs="Times New Roman"/>
-          <w:sz w:val="20"/>
-          <w:szCs w:val="20"/>
-        </w:rPr>
-        <w:t>*2</w:t>
-      </w:r>
-      <w:r>
-        <w:rPr>
-          <w:rFonts w:ascii="Times New Roman" w:hAnsi="Times New Roman" w:cs="Times New Roman"/>
-          <w:sz w:val="20"/>
-          <w:szCs w:val="20"/>
-          <w:vertAlign w:val="superscript"/>
+        </w:rPr>
+        <w:t xml:space="preserve"> as a constant; thus</w:t>
+      </w:r>
+      <w:r>
+        <w:rPr>
+          <w:rFonts w:ascii="Times New Roman" w:hAnsi="Times New Roman" w:cs="Times New Roman"/>
+          <w:sz w:val="20"/>
+          <w:szCs w:val="20"/>
+        </w:rPr>
+        <w:t>,</w:t>
+      </w:r>
+      <w:r>
+        <w:rPr>
+          <w:rFonts w:ascii="Times New Roman" w:hAnsi="Times New Roman" w:cs="Times New Roman"/>
+          <w:sz w:val="20"/>
+          <w:szCs w:val="20"/>
+        </w:rPr>
+        <w:t xml:space="preserve"> our algorithm can be evaluated simply with regards to b and n (which are a function of each other).</w:t>
+      </w:r>
+    </w:p>
+    <w:p>
+      <w:pPr>
+        <w:rPr>
+          <w:rFonts w:ascii="Times New Roman" w:hAnsi="Times New Roman" w:cs="Times New Roman"/>
+          <w:sz w:val="20"/>
+          <w:szCs w:val="20"/>
+        </w:rPr>
+      </w:pPr>
+    </w:p>
+    <w:p>
+      <w:pPr>
+        <w:rPr>
+          <w:rFonts w:ascii="Times New Roman" w:hAnsi="Times New Roman" w:cs="Times New Roman"/>
+          <w:i/>
+          <w:sz w:val="20"/>
+          <w:szCs w:val="20"/>
+        </w:rPr>
+      </w:pPr>
+      <w:r>
+        <w:rPr>
+          <w:rFonts w:ascii="Times New Roman" w:hAnsi="Times New Roman" w:cs="Times New Roman"/>
+          <w:i/>
+          <w:sz w:val="20"/>
+          <w:szCs w:val="20"/>
+        </w:rPr>
+        <w:t>Sequential Time Complexity</w:t>
+      </w:r>
+    </w:p>
+    <w:p>
+      <w:pPr>
+        <w:rPr>
+          <w:rFonts w:ascii="Times New Roman" w:hAnsi="Times New Roman" w:cs="Times New Roman"/>
+          <w:sz w:val="20"/>
+          <w:szCs w:val="20"/>
+        </w:rPr>
+      </w:pPr>
+      <w:r>
+        <w:rPr>
+          <w:rFonts w:ascii="Times New Roman" w:hAnsi="Times New Roman" w:cs="Times New Roman"/>
+          <w:sz w:val="20"/>
+          <w:szCs w:val="20"/>
+        </w:rPr>
+        <w:t>The key complexity comes in merging all blocks, each of which must be added sequentially</w:t>
+      </w:r>
+      <w:r>
+        <w:rPr>
+          <w:rFonts w:ascii="Times New Roman" w:hAnsi="Times New Roman" w:cs="Times New Roman"/>
+          <w:sz w:val="20"/>
+          <w:szCs w:val="20"/>
+        </w:rPr>
+        <w:t xml:space="preserve"> to an increasing total value.</w:t>
+      </w:r>
+    </w:p>
+    <w:p>
+      <w:pPr>
+        <w:rPr>
+          <w:rFonts w:ascii="Times New Roman" w:hAnsi="Times New Roman" w:cs="Times New Roman"/>
+          <w:sz w:val="20"/>
+          <w:szCs w:val="20"/>
+        </w:rPr>
+      </w:pPr>
+    </w:p>
+    <w:p>
+      <w:pPr>
+        <w:rPr>
+          <w:rFonts w:ascii="Times New Roman" w:hAnsi="Times New Roman" w:cs="Times New Roman"/>
+          <w:sz w:val="20"/>
+          <w:szCs w:val="20"/>
+        </w:rPr>
+      </w:pPr>
+      <w:r>
+        <w:rPr>
+          <w:rFonts w:ascii="Times New Roman" w:hAnsi="Times New Roman" w:cs="Times New Roman"/>
+          <w:sz w:val="20"/>
+          <w:szCs w:val="20"/>
+        </w:rPr>
+        <w:t>So</w:t>
+      </w:r>
+      <w:r>
+        <w:rPr>
+          <w:rFonts w:ascii="Times New Roman" w:hAnsi="Times New Roman" w:cs="Times New Roman"/>
+          <w:sz w:val="20"/>
+          <w:szCs w:val="20"/>
+        </w:rPr>
+        <w:t>,</w:t>
+      </w:r>
+      <w:r>
+        <w:rPr>
+          <w:rFonts w:ascii="Times New Roman" w:hAnsi="Times New Roman" w:cs="Times New Roman"/>
+          <w:sz w:val="20"/>
+          <w:szCs w:val="20"/>
+        </w:rPr>
+        <w:t xml:space="preserve"> given K cities per block, the first instance merges comparing K cities in block 1 to K cities in block 2. The second merge then compares 2K cities (those merged in the last instance to K cities in block 3 and so on up to the final block.</w:t>
+      </w:r>
+    </w:p>
+    <w:p>
+      <w:pPr>
+        <w:rPr>
+          <w:rFonts w:ascii="Times New Roman" w:hAnsi="Times New Roman" w:cs="Times New Roman"/>
+          <w:sz w:val="20"/>
+          <w:szCs w:val="20"/>
+        </w:rPr>
+      </w:pPr>
+    </w:p>
+    <w:p>
+      <w:pPr>
+        <w:rPr>
+          <w:rFonts w:ascii="Times New Roman" w:hAnsi="Times New Roman" w:cs="Times New Roman"/>
+          <w:sz w:val="20"/>
+          <w:szCs w:val="20"/>
+        </w:rPr>
+      </w:pPr>
+      <m:oMathPara>
+        <m:oMath>
+          <m:nary>
+            <m:naryPr>
+              <m:chr m:val="∑"/>
+              <m:limLoc m:val="undOvr"/>
+              <m:ctrlPr>
+                <w:rPr>
+                  <w:rFonts w:ascii="Cambria Math" w:hAnsi="Cambria Math" w:cs="Times New Roman"/>
+                  <w:i/>
+                  <w:sz w:val="20"/>
+                  <w:szCs w:val="20"/>
+                </w:rPr>
+              </m:ctrlPr>
+            </m:naryPr>
+            <m:sub>
+              <m:r>
+                <w:rPr>
+                  <w:rFonts w:ascii="Cambria Math" w:hAnsi="Cambria Math" w:cs="Times New Roman"/>
+                  <w:sz w:val="20"/>
+                  <w:szCs w:val="20"/>
+                </w:rPr>
+                <m:t>i=1</m:t>
+              </m:r>
+            </m:sub>
+            <m:sup>
+              <m:r>
+                <w:rPr>
+                  <w:rFonts w:ascii="Cambria Math" w:hAnsi="Cambria Math" w:cs="Times New Roman"/>
+                  <w:sz w:val="20"/>
+                  <w:szCs w:val="20"/>
+                </w:rPr>
+                <m:t>n</m:t>
+              </m:r>
+            </m:sup>
+            <m:e>
+              <m:r>
+                <w:rPr>
+                  <w:rFonts w:ascii="Cambria Math" w:hAnsi="Cambria Math" w:cs="Times New Roman"/>
+                  <w:sz w:val="20"/>
+                  <w:szCs w:val="20"/>
+                </w:rPr>
+                <m:t>K*(K*i)</m:t>
+              </m:r>
+            </m:e>
+          </m:nary>
+          <m:r>
+            <w:rPr>
+              <w:rFonts w:ascii="Cambria Math" w:hAnsi="Cambria Math" w:cs="Times New Roman"/>
+              <w:sz w:val="20"/>
+              <w:szCs w:val="20"/>
+            </w:rPr>
+            <m:t>=</m:t>
+          </m:r>
+          <m:sSup>
+            <m:sSupPr>
+              <m:ctrlPr>
+                <w:rPr>
+                  <w:rFonts w:ascii="Cambria Math" w:hAnsi="Cambria Math" w:cs="Times New Roman"/>
+                  <w:i/>
+                  <w:sz w:val="20"/>
+                  <w:szCs w:val="20"/>
+                </w:rPr>
+              </m:ctrlPr>
+            </m:sSupPr>
+            <m:e>
+              <m:f>
+                <m:fPr>
+                  <m:ctrlPr>
+                    <w:rPr>
+                      <w:rFonts w:ascii="Cambria Math" w:hAnsi="Cambria Math" w:cs="Times New Roman"/>
+                      <w:i/>
+                      <w:sz w:val="20"/>
+                      <w:szCs w:val="20"/>
+                    </w:rPr>
+                  </m:ctrlPr>
+                </m:fPr>
+                <m:num>
+                  <m:r>
+                    <w:rPr>
+                      <w:rFonts w:ascii="Cambria Math" w:hAnsi="Cambria Math" w:cs="Times New Roman"/>
+                      <w:sz w:val="20"/>
+                      <w:szCs w:val="20"/>
+                    </w:rPr>
+                    <m:t>n(n+1)</m:t>
+                  </m:r>
+                </m:num>
+                <m:den>
+                  <m:r>
+                    <w:rPr>
+                      <w:rFonts w:ascii="Cambria Math" w:hAnsi="Cambria Math" w:cs="Times New Roman"/>
+                      <w:sz w:val="20"/>
+                      <w:szCs w:val="20"/>
+                    </w:rPr>
+                    <m:t>2</m:t>
+                  </m:r>
+                </m:den>
+              </m:f>
+              <m:r>
+                <w:rPr>
+                  <w:rFonts w:ascii="Cambria Math" w:hAnsi="Cambria Math" w:cs="Times New Roman"/>
+                  <w:sz w:val="20"/>
+                  <w:szCs w:val="20"/>
+                </w:rPr>
+                <m:t>*K</m:t>
+              </m:r>
+            </m:e>
+            <m:sup>
+              <m:r>
+                <w:rPr>
+                  <w:rFonts w:ascii="Cambria Math" w:hAnsi="Cambria Math" w:cs="Times New Roman"/>
+                  <w:sz w:val="20"/>
+                  <w:szCs w:val="20"/>
+                </w:rPr>
+                <m:t>2</m:t>
+              </m:r>
+            </m:sup>
+          </m:sSup>
+        </m:oMath>
+      </m:oMathPara>
+    </w:p>
+    <w:p>
+      <w:pPr>
+        <w:rPr>
+          <w:rFonts w:ascii="Times New Roman" w:hAnsi="Times New Roman" w:cs="Times New Roman"/>
+          <w:sz w:val="20"/>
+          <w:szCs w:val="20"/>
+        </w:rPr>
+      </w:pPr>
+    </w:p>
+    <w:p>
+      <w:pPr>
+        <w:rPr>
+          <w:rFonts w:ascii="Times New Roman" w:hAnsi="Times New Roman" w:cs="Times New Roman"/>
+          <w:sz w:val="20"/>
+          <w:szCs w:val="20"/>
+        </w:rPr>
+      </w:pPr>
+      <w:r>
+        <w:rPr>
+          <w:rFonts w:ascii="Times New Roman" w:hAnsi="Times New Roman" w:cs="Times New Roman"/>
+          <w:sz w:val="20"/>
+          <w:szCs w:val="20"/>
+        </w:rPr>
+        <w:t>Which again, since we don’t consider K is</w:t>
+      </w:r>
+      <w:r>
+        <w:rPr>
+          <w:rFonts w:ascii="Times New Roman" w:hAnsi="Times New Roman" w:cs="Times New Roman"/>
+          <w:sz w:val="20"/>
+          <w:szCs w:val="20"/>
+        </w:rPr>
+        <w:t xml:space="preserve">: </w:t>
+      </w:r>
+      <w:bookmarkStart w:id="0" w:name="_GoBack"/>
+      <w:bookmarkEnd w:id="0"/>
+    </w:p>
+    <w:p>
+      <w:pPr>
+        <w:rPr>
+          <w:rFonts w:ascii="Times New Roman" w:hAnsi="Times New Roman" w:cs="Times New Roman"/>
+          <w:sz w:val="20"/>
+          <w:szCs w:val="20"/>
+        </w:rPr>
+      </w:pPr>
+      <m:oMathPara>
+        <m:oMath>
+          <m:r>
+            <w:rPr>
+              <w:rFonts w:ascii="Cambria Math" w:hAnsi="Cambria Math" w:cs="Times New Roman"/>
+              <w:sz w:val="20"/>
+              <w:szCs w:val="20"/>
+            </w:rPr>
+            <m:t>O</m:t>
+          </m:r>
+          <m:d>
+            <m:dPr>
+              <m:ctrlPr>
+                <w:rPr>
+                  <w:rFonts w:ascii="Cambria Math" w:hAnsi="Cambria Math" w:cs="Times New Roman"/>
+                  <w:i/>
+                  <w:sz w:val="20"/>
+                  <w:szCs w:val="20"/>
+                </w:rPr>
+              </m:ctrlPr>
+            </m:dPr>
+            <m:e>
+              <m:f>
+                <m:fPr>
+                  <m:ctrlPr>
+                    <w:rPr>
+                      <w:rFonts w:ascii="Cambria Math" w:hAnsi="Cambria Math" w:cs="Times New Roman"/>
+                      <w:i/>
+                      <w:sz w:val="20"/>
+                      <w:szCs w:val="20"/>
+                    </w:rPr>
+                  </m:ctrlPr>
+                </m:fPr>
+                <m:num>
+                  <m:r>
+                    <w:rPr>
+                      <w:rFonts w:ascii="Cambria Math" w:hAnsi="Cambria Math" w:cs="Times New Roman"/>
+                      <w:sz w:val="20"/>
+                      <w:szCs w:val="20"/>
+                    </w:rPr>
+                    <m:t>n(n+1)</m:t>
+                  </m:r>
+                </m:num>
+                <m:den>
+                  <m:r>
+                    <w:rPr>
+                      <w:rFonts w:ascii="Cambria Math" w:hAnsi="Cambria Math" w:cs="Times New Roman"/>
+                      <w:sz w:val="20"/>
+                      <w:szCs w:val="20"/>
+                    </w:rPr>
+                    <m:t>2</m:t>
+                  </m:r>
+                </m:den>
+              </m:f>
+            </m:e>
+          </m:d>
+        </m:oMath>
+      </m:oMathPara>
+    </w:p>
+    <w:p>
+      <w:pPr>
+        <w:rPr>
+          <w:rFonts w:ascii="Times New Roman" w:hAnsi="Times New Roman" w:cs="Times New Roman"/>
+          <w:sz w:val="20"/>
+          <w:szCs w:val="20"/>
+        </w:rPr>
+      </w:pPr>
+    </w:p>
+    <w:p>
+      <w:pPr>
+        <w:rPr>
+          <w:rFonts w:ascii="Times New Roman" w:hAnsi="Times New Roman" w:cs="Times New Roman"/>
+          <w:sz w:val="20"/>
+          <w:szCs w:val="20"/>
+        </w:rPr>
+      </w:pPr>
+    </w:p>
+    <w:p>
+      <w:pPr>
+        <w:rPr>
+          <w:rFonts w:ascii="Times New Roman" w:hAnsi="Times New Roman" w:cs="Times New Roman"/>
+          <w:i/>
+          <w:sz w:val="20"/>
+          <w:szCs w:val="20"/>
+        </w:rPr>
+      </w:pPr>
+      <w:r>
+        <w:rPr>
+          <w:rFonts w:ascii="Times New Roman" w:hAnsi="Times New Roman" w:cs="Times New Roman"/>
+          <w:i/>
+          <w:sz w:val="20"/>
+          <w:szCs w:val="20"/>
+        </w:rPr>
+        <w:t>Parallel Time Complexity</w:t>
+      </w:r>
+    </w:p>
+    <w:p>
+      <w:pPr>
+        <w:rPr>
+          <w:rFonts w:ascii="Times New Roman" w:hAnsi="Times New Roman" w:cs="Times New Roman"/>
+          <w:sz w:val="20"/>
+          <w:szCs w:val="20"/>
+        </w:rPr>
+      </w:pPr>
+      <w:r>
+        <w:rPr>
+          <w:rFonts w:ascii="Times New Roman" w:hAnsi="Times New Roman" w:cs="Times New Roman"/>
+          <w:sz w:val="20"/>
+          <w:szCs w:val="20"/>
+        </w:rPr>
+        <w:t>Parallel on the other</w:t>
+      </w:r>
+      <w:r>
+        <w:rPr>
+          <w:rFonts w:ascii="Times New Roman" w:hAnsi="Times New Roman" w:cs="Times New Roman"/>
+          <w:sz w:val="20"/>
+          <w:szCs w:val="20"/>
+        </w:rPr>
+        <w:t xml:space="preserve"> </w:t>
+      </w:r>
+      <w:r>
+        <w:rPr>
+          <w:rFonts w:ascii="Times New Roman" w:hAnsi="Times New Roman" w:cs="Times New Roman"/>
+          <w:sz w:val="20"/>
+          <w:szCs w:val="20"/>
+        </w:rPr>
+        <w:t xml:space="preserve">hand handles many of these operations in parallel </w:t>
+      </w:r>
+      <w:r>
+        <w:rPr>
+          <w:rFonts w:ascii="Times New Roman" w:hAnsi="Times New Roman" w:cs="Times New Roman"/>
+          <w:sz w:val="20"/>
+          <w:szCs w:val="20"/>
+        </w:rPr>
+        <w:t xml:space="preserve">thus, assuming </w:t>
+      </w:r>
+      <w:r>
+        <w:rPr>
+          <w:rFonts w:ascii="Times New Roman" w:hAnsi="Times New Roman" w:cs="Times New Roman"/>
+          <w:sz w:val="20"/>
+          <w:szCs w:val="20"/>
+        </w:rPr>
+        <w:t xml:space="preserve">communication iterations start and complete at the same time, the longest running process (process rank=0) must merge </w:t>
+      </w:r>
+      <m:oMath>
+        <m:rad>
+          <m:radPr>
+            <m:degHide m:val="1"/>
+            <m:ctrlPr>
+              <w:rPr>
+                <w:rFonts w:ascii="Cambria Math" w:hAnsi="Cambria Math" w:cs="Times New Roman"/>
+                <w:i/>
+                <w:sz w:val="20"/>
+                <w:szCs w:val="20"/>
+              </w:rPr>
+            </m:ctrlPr>
+          </m:radPr>
+          <m:deg/>
+          <m:e>
+            <m:r>
+              <w:rPr>
+                <w:rFonts w:ascii="Cambria Math" w:hAnsi="Cambria Math" w:cs="Times New Roman"/>
+                <w:sz w:val="20"/>
+                <w:szCs w:val="20"/>
+              </w:rPr>
+              <m:t>n</m:t>
+            </m:r>
+          </m:e>
+        </m:rad>
+      </m:oMath>
+      <w:r>
+        <w:rPr>
+          <w:rFonts w:ascii="Times New Roman" w:hAnsi="Times New Roman" w:cs="Times New Roman"/>
+          <w:sz w:val="20"/>
+          <w:szCs w:val="20"/>
+        </w:rPr>
+        <w:t xml:space="preserve"> times.</w:t>
+      </w:r>
+    </w:p>
+    <w:p>
+      <w:pPr>
+        <w:rPr>
+          <w:rFonts w:ascii="Times New Roman" w:hAnsi="Times New Roman" w:cs="Times New Roman"/>
+          <w:sz w:val="20"/>
+          <w:szCs w:val="20"/>
+        </w:rPr>
+      </w:pPr>
+    </w:p>
+    <w:p>
+      <w:pPr>
+        <w:rPr>
+          <w:rFonts w:ascii="Times New Roman" w:eastAsiaTheme="minorEastAsia" w:hAnsi="Times New Roman" w:cs="Times New Roman"/>
+          <w:sz w:val="20"/>
+          <w:szCs w:val="20"/>
+        </w:rPr>
+      </w:pPr>
+      <m:oMathPara>
+        <m:oMath>
+          <m:nary>
+            <m:naryPr>
+              <m:chr m:val="∑"/>
+              <m:limLoc m:val="undOvr"/>
+              <m:ctrlPr>
+                <w:rPr>
+                  <w:rFonts w:ascii="Cambria Math" w:hAnsi="Cambria Math" w:cs="Times New Roman"/>
+                  <w:i/>
+                  <w:sz w:val="20"/>
+                  <w:szCs w:val="20"/>
+                </w:rPr>
+              </m:ctrlPr>
+            </m:naryPr>
+            <m:sub>
+              <m:r>
+                <w:rPr>
+                  <w:rFonts w:ascii="Cambria Math" w:hAnsi="Cambria Math" w:cs="Times New Roman"/>
+                  <w:sz w:val="20"/>
+                  <w:szCs w:val="20"/>
+                </w:rPr>
+                <m:t>i=1</m:t>
+              </m:r>
+            </m:sub>
+            <m:sup>
+              <m:rad>
+                <m:radPr>
+                  <m:degHide m:val="1"/>
+                  <m:ctrlPr>
+                    <w:rPr>
+                      <w:rFonts w:ascii="Cambria Math" w:hAnsi="Cambria Math" w:cs="Times New Roman"/>
+                      <w:i/>
+                      <w:sz w:val="20"/>
+                      <w:szCs w:val="20"/>
+                    </w:rPr>
+                  </m:ctrlPr>
+                </m:radPr>
+                <m:deg/>
+                <m:e>
+                  <m:r>
+                    <w:rPr>
+                      <w:rFonts w:ascii="Cambria Math" w:hAnsi="Cambria Math" w:cs="Times New Roman"/>
+                      <w:sz w:val="20"/>
+                      <w:szCs w:val="20"/>
+                    </w:rPr>
+                    <m:t>n</m:t>
+                  </m:r>
+                </m:e>
+              </m:rad>
+            </m:sup>
+            <m:e>
+              <m:r>
+                <w:rPr>
+                  <w:rFonts w:ascii="Cambria Math" w:hAnsi="Cambria Math" w:cs="Times New Roman"/>
+                  <w:sz w:val="20"/>
+                  <w:szCs w:val="20"/>
+                </w:rPr>
+                <m:t>K*K*</m:t>
+              </m:r>
+              <m:sSup>
+                <m:sSupPr>
+                  <m:ctrlPr>
+                    <w:rPr>
+                      <w:rFonts w:ascii="Cambria Math" w:hAnsi="Cambria Math" w:cs="Times New Roman"/>
+                      <w:i/>
+                      <w:sz w:val="20"/>
+                      <w:szCs w:val="20"/>
+                    </w:rPr>
+                  </m:ctrlPr>
+                </m:sSupPr>
+                <m:e>
+                  <m:r>
+                    <w:rPr>
+                      <w:rFonts w:ascii="Cambria Math" w:hAnsi="Cambria Math" w:cs="Times New Roman"/>
+                      <w:sz w:val="20"/>
+                      <w:szCs w:val="20"/>
+                    </w:rPr>
+                    <m:t>i</m:t>
+                  </m:r>
+                </m:e>
+                <m:sup>
+                  <m:r>
+                    <w:rPr>
+                      <w:rFonts w:ascii="Cambria Math" w:hAnsi="Cambria Math" w:cs="Times New Roman"/>
+                      <w:sz w:val="20"/>
+                      <w:szCs w:val="20"/>
+                    </w:rPr>
+                    <m:t>2</m:t>
+                  </m:r>
+                </m:sup>
+              </m:sSup>
+            </m:e>
+          </m:nary>
+          <m:r>
+            <w:rPr>
+              <w:rFonts w:ascii="Cambria Math" w:hAnsi="Cambria Math" w:cs="Times New Roman"/>
+              <w:sz w:val="20"/>
+              <w:szCs w:val="20"/>
+            </w:rPr>
+            <m:t>=</m:t>
+          </m:r>
+          <m:r>
+            <w:rPr>
+              <w:rFonts w:ascii="Cambria Math" w:hAnsi="Cambria Math" w:cs="Times New Roman"/>
+              <w:sz w:val="20"/>
+              <w:szCs w:val="20"/>
+            </w:rPr>
+            <m:t xml:space="preserve"> </m:t>
+          </m:r>
+          <m:sSup>
+            <m:sSupPr>
+              <m:ctrlPr>
+                <w:rPr>
+                  <w:rFonts w:ascii="Cambria Math" w:hAnsi="Cambria Math" w:cs="Times New Roman"/>
+                  <w:i/>
+                  <w:sz w:val="20"/>
+                  <w:szCs w:val="20"/>
+                </w:rPr>
+              </m:ctrlPr>
+            </m:sSupPr>
+            <m:e>
+              <m:r>
+                <w:rPr>
+                  <w:rFonts w:ascii="Cambria Math" w:hAnsi="Cambria Math" w:cs="Times New Roman"/>
+                  <w:sz w:val="20"/>
+                  <w:szCs w:val="20"/>
+                </w:rPr>
+                <m:t>2</m:t>
+              </m:r>
+            </m:e>
+            <m:sup>
+              <m:rad>
+                <m:radPr>
+                  <m:degHide m:val="1"/>
+                  <m:ctrlPr>
+                    <w:rPr>
+                      <w:rFonts w:ascii="Cambria Math" w:hAnsi="Cambria Math" w:cs="Times New Roman"/>
+                      <w:i/>
+                      <w:sz w:val="20"/>
+                      <w:szCs w:val="20"/>
+                    </w:rPr>
+                  </m:ctrlPr>
+                </m:radPr>
+                <m:deg/>
+                <m:e>
+                  <m:r>
+                    <w:rPr>
+                      <w:rFonts w:ascii="Cambria Math" w:hAnsi="Cambria Math" w:cs="Times New Roman"/>
+                      <w:sz w:val="20"/>
+                      <w:szCs w:val="20"/>
+                    </w:rPr>
+                    <m:t>n</m:t>
+                  </m:r>
+                </m:e>
+              </m:rad>
+            </m:sup>
+          </m:sSup>
+          <m:r>
+            <w:rPr>
+              <w:rFonts w:ascii="Cambria Math" w:hAnsi="Cambria Math" w:cs="Times New Roman"/>
+              <w:sz w:val="20"/>
+              <w:szCs w:val="20"/>
+            </w:rPr>
+            <m:t>*</m:t>
+          </m:r>
+          <m:sSup>
+            <m:sSupPr>
+              <m:ctrlPr>
+                <w:rPr>
+                  <w:rFonts w:ascii="Cambria Math" w:hAnsi="Cambria Math" w:cs="Times New Roman"/>
+                  <w:i/>
+                  <w:sz w:val="20"/>
+                  <w:szCs w:val="20"/>
+                </w:rPr>
+              </m:ctrlPr>
+            </m:sSupPr>
+            <m:e>
+              <m:r>
+                <w:rPr>
+                  <w:rFonts w:ascii="Cambria Math" w:hAnsi="Cambria Math" w:cs="Times New Roman"/>
+                  <w:sz w:val="20"/>
+                  <w:szCs w:val="20"/>
+                </w:rPr>
+                <m:t>K</m:t>
+              </m:r>
+            </m:e>
+            <m:sup>
+              <m:r>
+                <w:rPr>
+                  <w:rFonts w:ascii="Cambria Math" w:hAnsi="Cambria Math" w:cs="Times New Roman"/>
+                  <w:sz w:val="20"/>
+                  <w:szCs w:val="20"/>
+                </w:rPr>
+                <m:t>2</m:t>
+              </m:r>
+            </m:sup>
+          </m:sSup>
+        </m:oMath>
+      </m:oMathPara>
+    </w:p>
+    <w:p>
+      <w:pPr>
+        <w:rPr>
+          <w:rFonts w:ascii="Times New Roman" w:eastAsiaTheme="minorEastAsia" w:hAnsi="Times New Roman" w:cs="Times New Roman"/>
+          <w:sz w:val="20"/>
+          <w:szCs w:val="20"/>
+        </w:rPr>
+      </w:pPr>
+    </w:p>
+    <w:p>
+      <w:pPr>
+        <w:rPr>
+          <w:rFonts w:ascii="Times New Roman" w:eastAsiaTheme="minorEastAsia" w:hAnsi="Times New Roman" w:cs="Times New Roman"/>
+          <w:sz w:val="20"/>
+          <w:szCs w:val="20"/>
+        </w:rPr>
+      </w:pPr>
+      <w:r>
+        <w:rPr>
+          <w:rFonts w:ascii="Times New Roman" w:eastAsiaTheme="minorEastAsia" w:hAnsi="Times New Roman" w:cs="Times New Roman"/>
+          <w:sz w:val="20"/>
+          <w:szCs w:val="20"/>
+        </w:rPr>
+        <w:t xml:space="preserve">Simplified without </w:t>
+      </w:r>
+      <w:r>
+        <w:rPr>
+          <w:rFonts w:ascii="Times New Roman" w:eastAsiaTheme="minorEastAsia" w:hAnsi="Times New Roman" w:cs="Times New Roman"/>
+          <w:i/>
+          <w:sz w:val="20"/>
+          <w:szCs w:val="20"/>
         </w:rPr>
         <w:t>K</w:t>
       </w:r>
       <w:r>
         <w:rPr>
-          <w:rFonts w:ascii="Times New Roman" w:hAnsi="Times New Roman" w:cs="Times New Roman"/>
-          <w:sz w:val="20"/>
-          <w:szCs w:val="20"/>
-        </w:rPr>
-        <w:t>)</w:t>
-      </w:r>
-      <w:r>
-        <w:rPr>
-          <w:rFonts w:ascii="Times New Roman" w:hAnsi="Times New Roman" w:cs="Times New Roman"/>
-          <w:sz w:val="20"/>
-          <w:szCs w:val="20"/>
-        </w:rPr>
-        <w:t xml:space="preserve"> or O(K</w:t>
-      </w:r>
-      <w:r>
-        <w:rPr>
-          <w:rFonts w:ascii="Times New Roman" w:hAnsi="Times New Roman" w:cs="Times New Roman"/>
-          <w:sz w:val="20"/>
-          <w:szCs w:val="20"/>
-          <w:vertAlign w:val="superscript"/>
-        </w:rPr>
-        <w:t>2</w:t>
-      </w:r>
-      <w:r>
-        <w:rPr>
-          <w:rFonts w:ascii="Times New Roman" w:hAnsi="Times New Roman" w:cs="Times New Roman"/>
-          <w:sz w:val="20"/>
-          <w:szCs w:val="20"/>
-        </w:rPr>
-        <w:t>*2</w:t>
-      </w:r>
-      <w:r>
-        <w:rPr>
-          <w:rFonts w:ascii="Times New Roman" w:hAnsi="Times New Roman" w:cs="Times New Roman"/>
-          <w:sz w:val="20"/>
-          <w:szCs w:val="20"/>
-          <w:vertAlign w:val="superscript"/>
-        </w:rPr>
-        <w:t>K</w:t>
-      </w:r>
-      <w:r>
-        <w:rPr>
-          <w:rFonts w:ascii="Times New Roman" w:hAnsi="Times New Roman" w:cs="Times New Roman"/>
-          <w:sz w:val="20"/>
-          <w:szCs w:val="20"/>
-        </w:rPr>
-        <w:t xml:space="preserve">) </w:t>
-      </w:r>
-      <w:r>
-        <w:rPr>
-          <w:rFonts w:ascii="Times New Roman" w:hAnsi="Times New Roman" w:cs="Times New Roman"/>
-          <w:sz w:val="20"/>
-          <w:szCs w:val="20"/>
-        </w:rPr>
-        <w:t>.</w:t>
-      </w:r>
-    </w:p>
-    <w:p>
-      <w:pPr>
-        <w:pStyle w:val="ListParagraph"/>
-        <w:numPr>
-          <w:ilvl w:val="0"/>
-          <w:numId w:val="2"/>
-        </w:numPr>
-        <w:rPr>
-          <w:rFonts w:ascii="Times New Roman" w:hAnsi="Times New Roman" w:cs="Times New Roman"/>
-          <w:sz w:val="20"/>
-          <w:szCs w:val="20"/>
-        </w:rPr>
-      </w:pPr>
-      <w:r>
-        <w:rPr>
-          <w:rFonts w:ascii="Times New Roman" w:hAnsi="Times New Roman" w:cs="Times New Roman"/>
-          <w:sz w:val="20"/>
-          <w:szCs w:val="20"/>
-        </w:rPr>
-        <w:t>Calculate Distance Matrix</w:t>
-      </w:r>
-      <w:r>
-        <w:rPr>
-          <w:rFonts w:ascii="Times New Roman" w:hAnsi="Times New Roman" w:cs="Times New Roman"/>
-          <w:sz w:val="20"/>
-          <w:szCs w:val="20"/>
-        </w:rPr>
-        <w:tab/>
-      </w:r>
-      <w:r>
-        <w:rPr>
-          <w:rFonts w:ascii="Times New Roman" w:hAnsi="Times New Roman" w:cs="Times New Roman"/>
-          <w:sz w:val="20"/>
-          <w:szCs w:val="20"/>
-        </w:rPr>
-        <w:tab/>
-      </w:r>
-      <w:r>
-        <w:rPr>
-          <w:rFonts w:ascii="Times New Roman" w:hAnsi="Times New Roman" w:cs="Times New Roman"/>
-          <w:sz w:val="20"/>
-          <w:szCs w:val="20"/>
-        </w:rPr>
-        <w:tab/>
-      </w:r>
-      <w:r>
-        <w:rPr>
-          <w:rFonts w:ascii="Times New Roman" w:hAnsi="Times New Roman" w:cs="Times New Roman"/>
-          <w:sz w:val="20"/>
-          <w:szCs w:val="20"/>
-        </w:rPr>
-        <w:tab/>
-      </w:r>
-      <w:r>
-        <w:rPr>
-          <w:rFonts w:ascii="Times New Roman" w:hAnsi="Times New Roman" w:cs="Times New Roman"/>
-          <w:sz w:val="20"/>
-          <w:szCs w:val="20"/>
-        </w:rPr>
-        <w:tab/>
-      </w:r>
-      <w:proofErr w:type="gramStart"/>
-      <w:r>
-        <w:rPr>
-          <w:rFonts w:ascii="Times New Roman" w:hAnsi="Times New Roman" w:cs="Times New Roman"/>
-          <w:sz w:val="20"/>
-          <w:szCs w:val="20"/>
-        </w:rPr>
-        <w:t>O(</w:t>
-      </w:r>
-      <w:proofErr w:type="gramEnd"/>
-      <w:r>
-        <w:rPr>
-          <w:rFonts w:ascii="Times New Roman" w:hAnsi="Times New Roman" w:cs="Times New Roman"/>
-          <w:sz w:val="20"/>
-          <w:szCs w:val="20"/>
-        </w:rPr>
-        <w:t>K</w:t>
-      </w:r>
-      <w:r>
-        <w:rPr>
-          <w:rFonts w:ascii="Times New Roman" w:hAnsi="Times New Roman" w:cs="Times New Roman"/>
-          <w:sz w:val="20"/>
-          <w:szCs w:val="20"/>
-          <w:vertAlign w:val="superscript"/>
-        </w:rPr>
-        <w:t>2</w:t>
-      </w:r>
-      <w:r>
-        <w:rPr>
-          <w:rFonts w:ascii="Times New Roman" w:hAnsi="Times New Roman" w:cs="Times New Roman"/>
-          <w:sz w:val="20"/>
-          <w:szCs w:val="20"/>
-        </w:rPr>
-        <w:t>)</w:t>
-      </w:r>
-    </w:p>
-    <w:p>
-      <w:pPr>
-        <w:pStyle w:val="ListParagraph"/>
-        <w:numPr>
-          <w:ilvl w:val="0"/>
-          <w:numId w:val="2"/>
-        </w:numPr>
-        <w:rPr>
-          <w:rFonts w:ascii="Times New Roman" w:hAnsi="Times New Roman" w:cs="Times New Roman"/>
-          <w:sz w:val="20"/>
-          <w:szCs w:val="20"/>
-        </w:rPr>
-      </w:pPr>
-      <w:r>
-        <w:rPr>
-          <w:rFonts w:ascii="Times New Roman" w:hAnsi="Times New Roman" w:cs="Times New Roman"/>
-          <w:sz w:val="20"/>
-          <w:szCs w:val="20"/>
-        </w:rPr>
-        <w:t>For all sub</w:t>
-      </w:r>
-      <w:r>
-        <w:rPr>
-          <w:rFonts w:ascii="Times New Roman" w:hAnsi="Times New Roman" w:cs="Times New Roman"/>
-          <w:sz w:val="20"/>
-          <w:szCs w:val="20"/>
-        </w:rPr>
-        <w:t xml:space="preserve">-graph </w:t>
-      </w:r>
-      <w:r>
-        <w:rPr>
-          <w:rFonts w:ascii="Times New Roman" w:hAnsi="Times New Roman" w:cs="Times New Roman"/>
-          <w:sz w:val="20"/>
-          <w:szCs w:val="20"/>
-        </w:rPr>
-        <w:t>problems</w:t>
+          <w:rFonts w:ascii="Times New Roman" w:eastAsiaTheme="minorEastAsia" w:hAnsi="Times New Roman" w:cs="Times New Roman"/>
+          <w:sz w:val="20"/>
+          <w:szCs w:val="20"/>
+        </w:rPr>
+        <w:t xml:space="preserve"> leaves us with</w:t>
+      </w:r>
+    </w:p>
+    <w:p>
+      <w:pPr>
+        <w:rPr>
+          <w:rFonts w:ascii="Times New Roman" w:hAnsi="Times New Roman" w:cs="Times New Roman"/>
+          <w:sz w:val="20"/>
+          <w:szCs w:val="20"/>
+        </w:rPr>
+      </w:pPr>
+      <m:oMathPara>
+        <m:oMath>
+          <m:r>
+            <w:rPr>
+              <w:rFonts w:ascii="Cambria Math" w:hAnsi="Cambria Math" w:cs="Times New Roman"/>
+              <w:sz w:val="20"/>
+              <w:szCs w:val="20"/>
+            </w:rPr>
+            <m:t>O</m:t>
+          </m:r>
+          <m:d>
+            <m:dPr>
+              <m:ctrlPr>
+                <w:rPr>
+                  <w:rFonts w:ascii="Cambria Math" w:hAnsi="Cambria Math" w:cs="Times New Roman"/>
+                  <w:i/>
+                  <w:sz w:val="20"/>
+                  <w:szCs w:val="20"/>
+                </w:rPr>
+              </m:ctrlPr>
+            </m:dPr>
+            <m:e>
+              <m:sSup>
+                <m:sSupPr>
+                  <m:ctrlPr>
+                    <w:rPr>
+                      <w:rFonts w:ascii="Cambria Math" w:hAnsi="Cambria Math" w:cs="Times New Roman"/>
+                      <w:i/>
+                      <w:sz w:val="20"/>
+                      <w:szCs w:val="20"/>
+                    </w:rPr>
+                  </m:ctrlPr>
+                </m:sSupPr>
+                <m:e>
+                  <m:r>
+                    <w:rPr>
+                      <w:rFonts w:ascii="Cambria Math" w:hAnsi="Cambria Math" w:cs="Times New Roman"/>
+                      <w:sz w:val="20"/>
+                      <w:szCs w:val="20"/>
+                    </w:rPr>
+                    <m:t>2</m:t>
+                  </m:r>
+                </m:e>
+                <m:sup>
+                  <m:rad>
+                    <m:radPr>
+                      <m:degHide m:val="1"/>
+                      <m:ctrlPr>
+                        <w:rPr>
+                          <w:rFonts w:ascii="Cambria Math" w:hAnsi="Cambria Math" w:cs="Times New Roman"/>
+                          <w:i/>
+                          <w:sz w:val="20"/>
+                          <w:szCs w:val="20"/>
+                        </w:rPr>
+                      </m:ctrlPr>
+                    </m:radPr>
+                    <m:deg/>
+                    <m:e>
+                      <m:r>
+                        <w:rPr>
+                          <w:rFonts w:ascii="Cambria Math" w:hAnsi="Cambria Math" w:cs="Times New Roman"/>
+                          <w:sz w:val="20"/>
+                          <w:szCs w:val="20"/>
+                        </w:rPr>
+                        <m:t>n</m:t>
+                      </m:r>
+                    </m:e>
+                  </m:rad>
+                </m:sup>
+              </m:sSup>
+            </m:e>
+          </m:d>
+        </m:oMath>
+      </m:oMathPara>
+    </w:p>
+    <w:p>
+      <w:pPr>
+        <w:rPr>
+          <w:rFonts w:ascii="Times New Roman" w:hAnsi="Times New Roman" w:cs="Times New Roman"/>
+          <w:sz w:val="20"/>
+          <w:szCs w:val="20"/>
+        </w:rPr>
+      </w:pPr>
+    </w:p>
+    <w:p>
+      <w:pPr>
+        <w:rPr>
+          <w:rFonts w:ascii="Times New Roman" w:hAnsi="Times New Roman" w:cs="Times New Roman"/>
+          <w:sz w:val="20"/>
+          <w:szCs w:val="20"/>
+        </w:rPr>
+      </w:pPr>
+      <w:r>
+        <w:rPr>
+          <w:rFonts w:ascii="Times New Roman" w:hAnsi="Times New Roman" w:cs="Times New Roman"/>
+          <w:sz w:val="20"/>
+          <w:szCs w:val="20"/>
+        </w:rPr>
+        <w:t>Thus, we can calculate speed up as</w:t>
       </w:r>
       <w:r>
         <w:rPr>
@@ -2620,857 +3125,20 @@
         </w:rPr>
         <w:t>:</w:t>
       </w:r>
-      <w:r>
-        <w:rPr>
-          <w:rFonts w:ascii="Times New Roman" w:hAnsi="Times New Roman" w:cs="Times New Roman"/>
-          <w:sz w:val="20"/>
-          <w:szCs w:val="20"/>
-        </w:rPr>
-        <w:tab/>
-      </w:r>
-      <w:r>
-        <w:rPr>
-          <w:rFonts w:ascii="Times New Roman" w:hAnsi="Times New Roman" w:cs="Times New Roman"/>
-          <w:sz w:val="20"/>
-          <w:szCs w:val="20"/>
-        </w:rPr>
-        <w:tab/>
-      </w:r>
-      <w:r>
-        <w:rPr>
-          <w:rFonts w:ascii="Times New Roman" w:hAnsi="Times New Roman" w:cs="Times New Roman"/>
-          <w:sz w:val="20"/>
-          <w:szCs w:val="20"/>
-        </w:rPr>
-        <w:tab/>
-      </w:r>
-      <w:r>
-        <w:rPr>
-          <w:rFonts w:ascii="Times New Roman" w:hAnsi="Times New Roman" w:cs="Times New Roman"/>
-          <w:sz w:val="20"/>
-          <w:szCs w:val="20"/>
-        </w:rPr>
-        <w:tab/>
-      </w:r>
-      <w:r>
-        <w:rPr>
-          <w:rFonts w:ascii="Times New Roman" w:hAnsi="Times New Roman" w:cs="Times New Roman"/>
-          <w:sz w:val="20"/>
-          <w:szCs w:val="20"/>
-        </w:rPr>
-        <w:t>O(K*2</w:t>
-      </w:r>
-      <w:r>
-        <w:rPr>
-          <w:rFonts w:ascii="Times New Roman" w:hAnsi="Times New Roman" w:cs="Times New Roman"/>
-          <w:sz w:val="20"/>
-          <w:szCs w:val="20"/>
-          <w:vertAlign w:val="superscript"/>
-        </w:rPr>
-        <w:t>K</w:t>
-      </w:r>
-      <w:r>
-        <w:rPr>
-          <w:rFonts w:ascii="Times New Roman" w:hAnsi="Times New Roman" w:cs="Times New Roman"/>
-          <w:sz w:val="20"/>
-          <w:szCs w:val="20"/>
-        </w:rPr>
-        <w:t>)</w:t>
-      </w:r>
-    </w:p>
-    <w:p>
-      <w:pPr>
-        <w:pStyle w:val="ListParagraph"/>
-        <w:numPr>
-          <w:ilvl w:val="1"/>
-          <w:numId w:val="2"/>
-        </w:numPr>
-        <w:rPr>
-          <w:rFonts w:ascii="Times New Roman" w:hAnsi="Times New Roman" w:cs="Times New Roman"/>
-          <w:sz w:val="20"/>
-          <w:szCs w:val="20"/>
-        </w:rPr>
-      </w:pPr>
-      <w:r>
-        <w:rPr>
-          <w:rFonts w:ascii="Times New Roman" w:hAnsi="Times New Roman" w:cs="Times New Roman"/>
-          <w:sz w:val="20"/>
-          <w:szCs w:val="20"/>
-        </w:rPr>
-        <w:t>Solve best path for sub-problem</w:t>
-      </w:r>
-      <w:r>
-        <w:rPr>
-          <w:rFonts w:ascii="Times New Roman" w:hAnsi="Times New Roman" w:cs="Times New Roman"/>
-          <w:sz w:val="20"/>
-          <w:szCs w:val="20"/>
-        </w:rPr>
-        <w:tab/>
-      </w:r>
-      <w:r>
-        <w:rPr>
-          <w:rFonts w:ascii="Times New Roman" w:hAnsi="Times New Roman" w:cs="Times New Roman"/>
-          <w:sz w:val="20"/>
-          <w:szCs w:val="20"/>
-        </w:rPr>
-        <w:tab/>
-      </w:r>
-      <w:r>
-        <w:rPr>
-          <w:rFonts w:ascii="Times New Roman" w:hAnsi="Times New Roman" w:cs="Times New Roman"/>
-          <w:sz w:val="20"/>
-          <w:szCs w:val="20"/>
-        </w:rPr>
-        <w:tab/>
-      </w:r>
-      <w:r>
-        <w:rPr>
-          <w:rFonts w:ascii="Times New Roman" w:hAnsi="Times New Roman" w:cs="Times New Roman"/>
-          <w:sz w:val="20"/>
-          <w:szCs w:val="20"/>
-        </w:rPr>
-        <w:t xml:space="preserve"> </w:t>
-      </w:r>
-      <w:r>
-        <w:rPr>
-          <w:rFonts w:ascii="Times New Roman" w:hAnsi="Times New Roman" w:cs="Times New Roman"/>
-          <w:sz w:val="20"/>
-          <w:szCs w:val="20"/>
-        </w:rPr>
-        <w:t>O(K)</w:t>
-      </w:r>
-    </w:p>
-    <w:p>
-      <w:pPr>
-        <w:rPr>
-          <w:rFonts w:ascii="Times New Roman" w:hAnsi="Times New Roman" w:cs="Times New Roman"/>
-          <w:sz w:val="20"/>
-          <w:szCs w:val="20"/>
-        </w:rPr>
-      </w:pPr>
-    </w:p>
-    <w:p>
-      <w:pPr>
-        <w:rPr>
-          <w:rFonts w:ascii="Times New Roman" w:hAnsi="Times New Roman" w:cs="Times New Roman"/>
-          <w:sz w:val="20"/>
-          <w:szCs w:val="20"/>
-        </w:rPr>
-      </w:pPr>
-      <w:r>
-        <w:rPr>
-          <w:rFonts w:ascii="Times New Roman" w:hAnsi="Times New Roman" w:cs="Times New Roman"/>
-          <w:sz w:val="20"/>
-          <w:szCs w:val="20"/>
-        </w:rPr>
-        <w:t xml:space="preserve">From this, we </w:t>
-      </w:r>
-      <w:r>
-        <w:rPr>
-          <w:rFonts w:ascii="Times New Roman" w:hAnsi="Times New Roman" w:cs="Times New Roman"/>
-          <w:sz w:val="20"/>
-          <w:szCs w:val="20"/>
-        </w:rPr>
-        <w:t xml:space="preserve">have two cases to consider. Case 1: when there are more cities per block than blocks per row: </w:t>
-      </w:r>
-      <w:r>
-        <w:rPr>
-          <w:rFonts w:ascii="Times New Roman" w:hAnsi="Times New Roman" w:cs="Times New Roman"/>
-          <w:i/>
-          <w:sz w:val="20"/>
-          <w:szCs w:val="20"/>
-        </w:rPr>
-        <w:t>K</w:t>
-      </w:r>
-      <w:r>
-        <w:rPr>
-          <w:rFonts w:ascii="Times New Roman" w:hAnsi="Times New Roman" w:cs="Times New Roman"/>
-          <w:i/>
-          <w:sz w:val="20"/>
-          <w:szCs w:val="20"/>
-        </w:rPr>
-        <w:t xml:space="preserve"> </w:t>
-      </w:r>
-      <w:r>
-        <w:rPr>
-          <w:rFonts w:ascii="Times New Roman" w:hAnsi="Times New Roman" w:cs="Times New Roman"/>
-          <w:i/>
-          <w:sz w:val="20"/>
-          <w:szCs w:val="20"/>
-        </w:rPr>
-        <w:t>&gt;</w:t>
-      </w:r>
-      <w:r>
-        <w:rPr>
-          <w:rFonts w:ascii="Times New Roman" w:hAnsi="Times New Roman" w:cs="Times New Roman"/>
-          <w:i/>
-          <w:sz w:val="20"/>
-          <w:szCs w:val="20"/>
-        </w:rPr>
-        <w:t xml:space="preserve"> </w:t>
-      </w:r>
-      <w:r>
-        <w:rPr>
-          <w:rFonts w:ascii="Times New Roman" w:hAnsi="Times New Roman" w:cs="Times New Roman"/>
-          <w:i/>
-          <w:sz w:val="20"/>
-          <w:szCs w:val="20"/>
-        </w:rPr>
-        <w:t>b</w:t>
-      </w:r>
-      <w:r>
-        <w:rPr>
-          <w:rFonts w:ascii="Times New Roman" w:hAnsi="Times New Roman" w:cs="Times New Roman"/>
-          <w:sz w:val="20"/>
-          <w:szCs w:val="20"/>
-        </w:rPr>
-        <w:t xml:space="preserve"> and Case 2: when there are more blocks per row than cities: K &lt; b.</w:t>
-      </w:r>
-      <w:r>
-        <w:rPr>
-          <w:rFonts w:ascii="Times New Roman" w:hAnsi="Times New Roman" w:cs="Times New Roman"/>
-          <w:sz w:val="20"/>
-          <w:szCs w:val="20"/>
-        </w:rPr>
-        <w:t xml:space="preserve"> </w:t>
-      </w:r>
-    </w:p>
-    <w:p>
-      <w:pPr>
-        <w:rPr>
-          <w:rFonts w:ascii="Times New Roman" w:hAnsi="Times New Roman" w:cs="Times New Roman"/>
-          <w:sz w:val="20"/>
-          <w:szCs w:val="20"/>
-        </w:rPr>
-      </w:pPr>
-      <w:r>
-        <w:rPr>
-          <w:rFonts w:ascii="Times New Roman" w:hAnsi="Times New Roman" w:cs="Times New Roman"/>
-          <w:sz w:val="20"/>
-          <w:szCs w:val="20"/>
-        </w:rPr>
-        <w:t>Case 1: Time complexity</w:t>
-      </w:r>
-      <w:r>
-        <w:rPr>
-          <w:rFonts w:ascii="Times New Roman" w:hAnsi="Times New Roman" w:cs="Times New Roman"/>
-          <w:sz w:val="20"/>
-          <w:szCs w:val="20"/>
-        </w:rPr>
-        <w:t>:</w:t>
-      </w:r>
-      <w:r>
-        <w:rPr>
-          <w:rFonts w:ascii="Times New Roman" w:hAnsi="Times New Roman" w:cs="Times New Roman"/>
-          <w:sz w:val="20"/>
-          <w:szCs w:val="20"/>
-        </w:rPr>
-        <w:t xml:space="preserve"> </w:t>
-      </w:r>
-      <w:proofErr w:type="gramStart"/>
-      <w:r>
-        <w:rPr>
-          <w:rFonts w:ascii="Times New Roman" w:hAnsi="Times New Roman" w:cs="Times New Roman"/>
-          <w:sz w:val="20"/>
-          <w:szCs w:val="20"/>
-        </w:rPr>
-        <w:t>O(</w:t>
-      </w:r>
-      <w:proofErr w:type="gramEnd"/>
-      <w:r>
-        <w:rPr>
-          <w:rFonts w:ascii="Times New Roman" w:hAnsi="Times New Roman" w:cs="Times New Roman"/>
-          <w:sz w:val="20"/>
-          <w:szCs w:val="20"/>
-        </w:rPr>
-        <w:t>K + K</w:t>
-      </w:r>
-      <w:r>
-        <w:rPr>
-          <w:rFonts w:ascii="Times New Roman" w:hAnsi="Times New Roman" w:cs="Times New Roman"/>
-          <w:sz w:val="20"/>
-          <w:szCs w:val="20"/>
-          <w:vertAlign w:val="superscript"/>
-        </w:rPr>
-        <w:t>2</w:t>
-      </w:r>
-      <w:r>
-        <w:rPr>
-          <w:rFonts w:ascii="Times New Roman" w:hAnsi="Times New Roman" w:cs="Times New Roman"/>
-          <w:sz w:val="20"/>
-          <w:szCs w:val="20"/>
-        </w:rPr>
-        <w:t>*2</w:t>
-      </w:r>
-      <w:r>
-        <w:rPr>
-          <w:rFonts w:ascii="Times New Roman" w:hAnsi="Times New Roman" w:cs="Times New Roman"/>
-          <w:sz w:val="20"/>
-          <w:szCs w:val="20"/>
-          <w:vertAlign w:val="superscript"/>
-        </w:rPr>
-        <w:t>K</w:t>
-      </w:r>
-      <w:r>
-        <w:rPr>
-          <w:rFonts w:ascii="Times New Roman" w:hAnsi="Times New Roman" w:cs="Times New Roman"/>
-          <w:sz w:val="20"/>
-          <w:szCs w:val="20"/>
-        </w:rPr>
-        <w:t xml:space="preserve"> + </w:t>
-      </w:r>
-      <w:r>
-        <w:rPr>
-          <w:rFonts w:ascii="Times New Roman" w:hAnsi="Times New Roman" w:cs="Times New Roman"/>
-          <w:sz w:val="20"/>
-          <w:szCs w:val="20"/>
-        </w:rPr>
-        <w:t>K</w:t>
-      </w:r>
-      <w:r>
-        <w:rPr>
-          <w:rFonts w:ascii="Times New Roman" w:hAnsi="Times New Roman" w:cs="Times New Roman"/>
-          <w:sz w:val="20"/>
-          <w:szCs w:val="20"/>
-          <w:vertAlign w:val="superscript"/>
-        </w:rPr>
-        <w:t>2</w:t>
-      </w:r>
-      <w:r>
-        <w:rPr>
-          <w:rFonts w:ascii="Times New Roman" w:hAnsi="Times New Roman" w:cs="Times New Roman"/>
-          <w:sz w:val="20"/>
-          <w:szCs w:val="20"/>
-          <w:vertAlign w:val="superscript"/>
-        </w:rPr>
-        <w:t xml:space="preserve"> </w:t>
-      </w:r>
-      <w:r>
-        <w:rPr>
-          <w:rFonts w:ascii="Times New Roman" w:hAnsi="Times New Roman" w:cs="Times New Roman"/>
-          <w:sz w:val="20"/>
-          <w:szCs w:val="20"/>
-        </w:rPr>
-        <w:t>+ K</w:t>
-      </w:r>
-      <w:r>
-        <w:rPr>
-          <w:rFonts w:ascii="Times New Roman" w:hAnsi="Times New Roman" w:cs="Times New Roman"/>
-          <w:sz w:val="20"/>
-          <w:szCs w:val="20"/>
-          <w:vertAlign w:val="superscript"/>
-        </w:rPr>
-        <w:t>2</w:t>
-      </w:r>
-      <w:r>
-        <w:rPr>
-          <w:rFonts w:ascii="Times New Roman" w:hAnsi="Times New Roman" w:cs="Times New Roman"/>
-          <w:sz w:val="20"/>
-          <w:szCs w:val="20"/>
-          <w:vertAlign w:val="superscript"/>
-        </w:rPr>
-        <w:t xml:space="preserve"> </w:t>
-      </w:r>
-      <w:r>
-        <w:rPr>
-          <w:rFonts w:ascii="Times New Roman" w:hAnsi="Times New Roman" w:cs="Times New Roman"/>
-          <w:sz w:val="20"/>
-          <w:szCs w:val="20"/>
-        </w:rPr>
-        <w:t xml:space="preserve">+ </w:t>
-      </w:r>
-      <w:r>
-        <w:rPr>
-          <w:rFonts w:ascii="Times New Roman" w:hAnsi="Times New Roman" w:cs="Times New Roman"/>
-          <w:sz w:val="20"/>
-          <w:szCs w:val="20"/>
-        </w:rPr>
-        <w:t>K) = O(K</w:t>
-      </w:r>
-      <w:r>
-        <w:rPr>
-          <w:rFonts w:ascii="Times New Roman" w:hAnsi="Times New Roman" w:cs="Times New Roman"/>
-          <w:sz w:val="20"/>
-          <w:szCs w:val="20"/>
-          <w:vertAlign w:val="superscript"/>
-        </w:rPr>
-        <w:t>2</w:t>
-      </w:r>
-      <w:r>
-        <w:rPr>
-          <w:rFonts w:ascii="Times New Roman" w:hAnsi="Times New Roman" w:cs="Times New Roman"/>
-          <w:sz w:val="20"/>
-          <w:szCs w:val="20"/>
-        </w:rPr>
-        <w:t>*2</w:t>
-      </w:r>
-      <w:r>
-        <w:rPr>
-          <w:rFonts w:ascii="Times New Roman" w:hAnsi="Times New Roman" w:cs="Times New Roman"/>
-          <w:sz w:val="20"/>
-          <w:szCs w:val="20"/>
-          <w:vertAlign w:val="superscript"/>
-        </w:rPr>
-        <w:t>K</w:t>
-      </w:r>
-      <w:r>
-        <w:rPr>
-          <w:rFonts w:ascii="Times New Roman" w:hAnsi="Times New Roman" w:cs="Times New Roman"/>
-          <w:sz w:val="20"/>
-          <w:szCs w:val="20"/>
-        </w:rPr>
-        <w:t xml:space="preserve"> + </w:t>
-      </w:r>
-      <w:r>
-        <w:rPr>
-          <w:rFonts w:ascii="Times New Roman" w:hAnsi="Times New Roman" w:cs="Times New Roman"/>
-          <w:sz w:val="20"/>
-          <w:szCs w:val="20"/>
-        </w:rPr>
-        <w:t>2K</w:t>
-      </w:r>
-      <w:r>
-        <w:rPr>
-          <w:rFonts w:ascii="Times New Roman" w:hAnsi="Times New Roman" w:cs="Times New Roman"/>
-          <w:sz w:val="20"/>
-          <w:szCs w:val="20"/>
-          <w:vertAlign w:val="superscript"/>
-        </w:rPr>
-        <w:t>2</w:t>
-      </w:r>
-      <w:r>
-        <w:rPr>
-          <w:rFonts w:ascii="Times New Roman" w:hAnsi="Times New Roman" w:cs="Times New Roman"/>
-          <w:sz w:val="20"/>
-          <w:szCs w:val="20"/>
-          <w:vertAlign w:val="superscript"/>
-        </w:rPr>
-        <w:t xml:space="preserve"> </w:t>
-      </w:r>
-      <w:r>
-        <w:rPr>
-          <w:rFonts w:ascii="Times New Roman" w:hAnsi="Times New Roman" w:cs="Times New Roman"/>
-          <w:sz w:val="20"/>
-          <w:szCs w:val="20"/>
-        </w:rPr>
-        <w:t xml:space="preserve">+ </w:t>
-      </w:r>
-      <w:r>
-        <w:rPr>
-          <w:rFonts w:ascii="Times New Roman" w:hAnsi="Times New Roman" w:cs="Times New Roman"/>
-          <w:sz w:val="20"/>
-          <w:szCs w:val="20"/>
-        </w:rPr>
-        <w:t>2K) which can be simplified down to simply O(K</w:t>
-      </w:r>
-      <w:r>
-        <w:rPr>
-          <w:rFonts w:ascii="Times New Roman" w:hAnsi="Times New Roman" w:cs="Times New Roman"/>
-          <w:sz w:val="20"/>
-          <w:szCs w:val="20"/>
-          <w:vertAlign w:val="superscript"/>
-        </w:rPr>
-        <w:t>2</w:t>
-      </w:r>
-      <w:r>
-        <w:rPr>
-          <w:rFonts w:ascii="Times New Roman" w:hAnsi="Times New Roman" w:cs="Times New Roman"/>
-          <w:sz w:val="20"/>
-          <w:szCs w:val="20"/>
-        </w:rPr>
-        <w:t>*2</w:t>
-      </w:r>
-      <w:r>
-        <w:rPr>
-          <w:rFonts w:ascii="Times New Roman" w:hAnsi="Times New Roman" w:cs="Times New Roman"/>
-          <w:sz w:val="20"/>
-          <w:szCs w:val="20"/>
-          <w:vertAlign w:val="superscript"/>
-        </w:rPr>
-        <w:t>K</w:t>
-      </w:r>
-      <w:r>
-        <w:rPr>
-          <w:rFonts w:ascii="Times New Roman" w:hAnsi="Times New Roman" w:cs="Times New Roman"/>
-          <w:sz w:val="20"/>
-          <w:szCs w:val="20"/>
-        </w:rPr>
-        <w:t>).</w:t>
-      </w:r>
-    </w:p>
-    <w:p>
-      <w:pPr>
-        <w:rPr>
-          <w:rFonts w:ascii="Times New Roman" w:hAnsi="Times New Roman" w:cs="Times New Roman"/>
-          <w:sz w:val="20"/>
-          <w:szCs w:val="20"/>
-        </w:rPr>
-      </w:pPr>
-    </w:p>
-    <w:p>
-      <w:pPr>
-        <w:rPr>
-          <w:rFonts w:ascii="Times New Roman" w:hAnsi="Times New Roman" w:cs="Times New Roman"/>
-          <w:sz w:val="20"/>
-          <w:szCs w:val="20"/>
-        </w:rPr>
-      </w:pPr>
-      <w:r>
-        <w:rPr>
-          <w:rFonts w:ascii="Times New Roman" w:hAnsi="Times New Roman" w:cs="Times New Roman"/>
-          <w:sz w:val="20"/>
-          <w:szCs w:val="20"/>
-        </w:rPr>
-        <w:t>Case 2: Time complexity</w:t>
-      </w:r>
-      <w:r>
-        <w:rPr>
-          <w:rFonts w:ascii="Times New Roman" w:hAnsi="Times New Roman" w:cs="Times New Roman"/>
-          <w:sz w:val="20"/>
-          <w:szCs w:val="20"/>
-        </w:rPr>
-        <w:t>:</w:t>
-      </w:r>
-      <w:r>
-        <w:rPr>
-          <w:rFonts w:ascii="Times New Roman" w:hAnsi="Times New Roman" w:cs="Times New Roman"/>
-          <w:sz w:val="20"/>
-          <w:szCs w:val="20"/>
-        </w:rPr>
-        <w:t xml:space="preserve"> O(2</w:t>
-      </w:r>
-      <w:r>
-        <w:rPr>
-          <w:rFonts w:ascii="Times New Roman" w:hAnsi="Times New Roman" w:cs="Times New Roman"/>
-          <w:sz w:val="20"/>
-          <w:szCs w:val="20"/>
-        </w:rPr>
-        <w:t>*(</w:t>
-      </w:r>
-      <w:proofErr w:type="spellStart"/>
-      <w:r>
-        <w:rPr>
-          <w:rFonts w:ascii="Times New Roman" w:hAnsi="Times New Roman" w:cs="Times New Roman"/>
-          <w:sz w:val="20"/>
-          <w:szCs w:val="20"/>
-        </w:rPr>
-        <w:t>Kn</w:t>
-      </w:r>
-      <w:proofErr w:type="spellEnd"/>
-      <w:r>
-        <w:rPr>
-          <w:rFonts w:ascii="Times New Roman" w:hAnsi="Times New Roman" w:cs="Times New Roman"/>
-          <w:sz w:val="20"/>
-          <w:szCs w:val="20"/>
-        </w:rPr>
-        <w:t>)</w:t>
-      </w:r>
-      <w:r>
-        <w:rPr>
-          <w:rFonts w:ascii="Times New Roman" w:hAnsi="Times New Roman" w:cs="Times New Roman"/>
-          <w:sz w:val="20"/>
-          <w:szCs w:val="20"/>
-          <w:vertAlign w:val="superscript"/>
-        </w:rPr>
-        <w:t>2</w:t>
-      </w:r>
-      <w:r>
-        <w:rPr>
-          <w:rFonts w:ascii="Times New Roman" w:hAnsi="Times New Roman" w:cs="Times New Roman"/>
-          <w:sz w:val="20"/>
-          <w:szCs w:val="20"/>
-        </w:rPr>
-        <w:t>*</w:t>
-      </w:r>
-      <w:proofErr w:type="spellStart"/>
-      <w:r>
-        <w:rPr>
-          <w:rFonts w:ascii="Times New Roman" w:hAnsi="Times New Roman" w:cs="Times New Roman"/>
-          <w:sz w:val="20"/>
-          <w:szCs w:val="20"/>
-        </w:rPr>
-        <w:t>logb</w:t>
-      </w:r>
-      <w:proofErr w:type="spellEnd"/>
-      <w:r>
-        <w:rPr>
-          <w:rFonts w:ascii="Times New Roman" w:hAnsi="Times New Roman" w:cs="Times New Roman"/>
-          <w:sz w:val="20"/>
-          <w:szCs w:val="20"/>
-        </w:rPr>
-        <w:t xml:space="preserve"> + n)</w:t>
-      </w:r>
-      <w:r>
-        <w:rPr>
-          <w:rFonts w:ascii="Times New Roman" w:hAnsi="Times New Roman" w:cs="Times New Roman"/>
-          <w:sz w:val="20"/>
-          <w:szCs w:val="20"/>
-        </w:rPr>
-        <w:t xml:space="preserve"> = </w:t>
-      </w:r>
-      <w:proofErr w:type="gramStart"/>
-      <w:r>
-        <w:rPr>
-          <w:rFonts w:ascii="Times New Roman" w:hAnsi="Times New Roman" w:cs="Times New Roman"/>
-          <w:sz w:val="20"/>
-          <w:szCs w:val="20"/>
-        </w:rPr>
-        <w:t>O(</w:t>
-      </w:r>
-      <w:proofErr w:type="gramEnd"/>
-      <w:r>
-        <w:rPr>
-          <w:rFonts w:ascii="Times New Roman" w:hAnsi="Times New Roman" w:cs="Times New Roman"/>
-          <w:sz w:val="20"/>
-          <w:szCs w:val="20"/>
-        </w:rPr>
-        <w:t>n</w:t>
-      </w:r>
-      <w:r>
-        <w:rPr>
-          <w:rFonts w:ascii="Times New Roman" w:hAnsi="Times New Roman" w:cs="Times New Roman"/>
-          <w:sz w:val="20"/>
-          <w:szCs w:val="20"/>
-          <w:vertAlign w:val="superscript"/>
-        </w:rPr>
-        <w:t>2</w:t>
-      </w:r>
-      <w:r>
-        <w:rPr>
-          <w:rFonts w:ascii="Times New Roman" w:hAnsi="Times New Roman" w:cs="Times New Roman"/>
-          <w:sz w:val="20"/>
-          <w:szCs w:val="20"/>
-        </w:rPr>
-        <w:t xml:space="preserve">logn </w:t>
-      </w:r>
-      <w:r>
-        <w:rPr>
-          <w:rFonts w:ascii="Times New Roman" w:hAnsi="Times New Roman" w:cs="Times New Roman"/>
-          <w:sz w:val="20"/>
-          <w:szCs w:val="20"/>
-        </w:rPr>
-        <w:t>+ n) which can be simplified down to simply O(</w:t>
-      </w:r>
-      <w:r>
-        <w:rPr>
-          <w:rFonts w:ascii="Times New Roman" w:hAnsi="Times New Roman" w:cs="Times New Roman"/>
-          <w:sz w:val="20"/>
-          <w:szCs w:val="20"/>
-        </w:rPr>
-        <w:t>n</w:t>
-      </w:r>
-      <w:r>
-        <w:rPr>
-          <w:rFonts w:ascii="Times New Roman" w:hAnsi="Times New Roman" w:cs="Times New Roman"/>
-          <w:sz w:val="20"/>
-          <w:szCs w:val="20"/>
-          <w:vertAlign w:val="superscript"/>
-        </w:rPr>
-        <w:t>2</w:t>
-      </w:r>
-      <w:r>
-        <w:rPr>
-          <w:rFonts w:ascii="Times New Roman" w:hAnsi="Times New Roman" w:cs="Times New Roman"/>
-          <w:sz w:val="20"/>
-          <w:szCs w:val="20"/>
-        </w:rPr>
-        <w:t>logn</w:t>
-      </w:r>
-      <w:r>
-        <w:rPr>
-          <w:rFonts w:ascii="Times New Roman" w:hAnsi="Times New Roman" w:cs="Times New Roman"/>
-          <w:sz w:val="20"/>
-          <w:szCs w:val="20"/>
-        </w:rPr>
-        <w:t>).</w:t>
-      </w:r>
-    </w:p>
-    <w:p>
-      <w:pPr>
-        <w:rPr>
-          <w:rFonts w:ascii="Times New Roman" w:hAnsi="Times New Roman" w:cs="Times New Roman"/>
-          <w:sz w:val="20"/>
-          <w:szCs w:val="20"/>
-        </w:rPr>
-      </w:pPr>
-    </w:p>
-    <w:p>
-      <w:pPr>
-        <w:rPr>
-          <w:rFonts w:ascii="Times New Roman" w:hAnsi="Times New Roman" w:cs="Times New Roman"/>
-          <w:sz w:val="20"/>
-          <w:szCs w:val="20"/>
-        </w:rPr>
-      </w:pPr>
-      <w:r>
-        <w:rPr>
-          <w:rFonts w:ascii="Times New Roman" w:hAnsi="Times New Roman" w:cs="Times New Roman"/>
-          <w:sz w:val="20"/>
-          <w:szCs w:val="20"/>
-        </w:rPr>
-        <w:t xml:space="preserve">We </w:t>
-      </w:r>
-      <w:r>
-        <w:rPr>
-          <w:rFonts w:ascii="Times New Roman" w:hAnsi="Times New Roman" w:cs="Times New Roman"/>
-          <w:sz w:val="20"/>
-          <w:szCs w:val="20"/>
-        </w:rPr>
-        <w:t>know that the serial version of TSP’s complexity is O(K</w:t>
-      </w:r>
-      <w:r>
-        <w:rPr>
-          <w:rFonts w:ascii="Times New Roman" w:hAnsi="Times New Roman" w:cs="Times New Roman"/>
-          <w:sz w:val="20"/>
-          <w:szCs w:val="20"/>
-          <w:vertAlign w:val="superscript"/>
-        </w:rPr>
-        <w:t>2</w:t>
-      </w:r>
-      <w:r>
-        <w:rPr>
-          <w:rFonts w:ascii="Times New Roman" w:hAnsi="Times New Roman" w:cs="Times New Roman"/>
-          <w:sz w:val="20"/>
-          <w:szCs w:val="20"/>
-        </w:rPr>
-        <w:t>*2</w:t>
-      </w:r>
-      <w:r>
-        <w:rPr>
-          <w:rFonts w:ascii="Times New Roman" w:hAnsi="Times New Roman" w:cs="Times New Roman"/>
-          <w:sz w:val="20"/>
-          <w:szCs w:val="20"/>
-          <w:vertAlign w:val="superscript"/>
-        </w:rPr>
-        <w:t>K</w:t>
-      </w:r>
-      <w:r>
-        <w:rPr>
-          <w:rFonts w:ascii="Times New Roman" w:hAnsi="Times New Roman" w:cs="Times New Roman"/>
-          <w:sz w:val="20"/>
-          <w:szCs w:val="20"/>
-        </w:rPr>
-        <w:t xml:space="preserve">) and with Case 1, the complexity is the same for the parallel case, this can be seen in Figure 5 where even though 36 processors takes slightly more time than 1 processor for any number of cities per processor, this difference is simply based on the small communication involved and is unimportant in understanding the overall time complexity. </w:t>
-      </w:r>
-      <w:r>
-        <w:rPr>
-          <w:rFonts w:ascii="Times New Roman" w:hAnsi="Times New Roman" w:cs="Times New Roman"/>
-          <w:sz w:val="20"/>
-          <w:szCs w:val="20"/>
-        </w:rPr>
-        <w:t>If</w:t>
-      </w:r>
-      <w:r>
-        <w:rPr>
-          <w:rFonts w:ascii="Times New Roman" w:hAnsi="Times New Roman" w:cs="Times New Roman"/>
-          <w:sz w:val="20"/>
-          <w:szCs w:val="20"/>
-        </w:rPr>
-        <w:t xml:space="preserve"> this is the case, we </w:t>
-      </w:r>
-      <w:r>
-        <w:rPr>
-          <w:rFonts w:ascii="Times New Roman" w:hAnsi="Times New Roman" w:cs="Times New Roman"/>
-          <w:sz w:val="20"/>
-          <w:szCs w:val="20"/>
-        </w:rPr>
-        <w:t>ignore</w:t>
-      </w:r>
-      <w:r>
-        <w:rPr>
-          <w:rFonts w:ascii="Times New Roman" w:hAnsi="Times New Roman" w:cs="Times New Roman"/>
-          <w:sz w:val="20"/>
-          <w:szCs w:val="20"/>
-        </w:rPr>
-        <w:t xml:space="preserve"> Case 1 when determining the Speedup, instead, we look at Case 2, when K</w:t>
-      </w:r>
-      <w:r>
-        <w:rPr>
-          <w:rFonts w:ascii="Times New Roman" w:hAnsi="Times New Roman" w:cs="Times New Roman"/>
-          <w:sz w:val="20"/>
-          <w:szCs w:val="20"/>
-        </w:rPr>
-        <w:t xml:space="preserve"> </w:t>
-      </w:r>
-      <w:r>
-        <w:rPr>
-          <w:rFonts w:ascii="Times New Roman" w:hAnsi="Times New Roman" w:cs="Times New Roman"/>
-          <w:sz w:val="20"/>
-          <w:szCs w:val="20"/>
-        </w:rPr>
-        <w:t>&lt;</w:t>
-      </w:r>
-      <w:r>
-        <w:rPr>
-          <w:rFonts w:ascii="Times New Roman" w:hAnsi="Times New Roman" w:cs="Times New Roman"/>
-          <w:sz w:val="20"/>
-          <w:szCs w:val="20"/>
-        </w:rPr>
-        <w:t xml:space="preserve"> b</w:t>
-      </w:r>
-      <w:r>
-        <w:rPr>
-          <w:rFonts w:ascii="Times New Roman" w:hAnsi="Times New Roman" w:cs="Times New Roman"/>
-          <w:sz w:val="20"/>
-          <w:szCs w:val="20"/>
-        </w:rPr>
-        <w:t>. In this case, the parallel version takes O(</w:t>
-      </w:r>
-      <w:r>
-        <w:rPr>
-          <w:rFonts w:ascii="Times New Roman" w:hAnsi="Times New Roman" w:cs="Times New Roman"/>
-          <w:sz w:val="20"/>
-          <w:szCs w:val="20"/>
-        </w:rPr>
-        <w:t>n</w:t>
-      </w:r>
-      <w:r>
-        <w:rPr>
-          <w:rFonts w:ascii="Times New Roman" w:hAnsi="Times New Roman" w:cs="Times New Roman"/>
-          <w:sz w:val="20"/>
-          <w:szCs w:val="20"/>
-          <w:vertAlign w:val="superscript"/>
-        </w:rPr>
-        <w:t>2</w:t>
-      </w:r>
-      <w:r>
-        <w:rPr>
-          <w:rFonts w:ascii="Times New Roman" w:hAnsi="Times New Roman" w:cs="Times New Roman"/>
-          <w:sz w:val="20"/>
-          <w:szCs w:val="20"/>
-        </w:rPr>
-        <w:t>logn</w:t>
-      </w:r>
-      <w:r>
-        <w:rPr>
-          <w:rFonts w:ascii="Times New Roman" w:hAnsi="Times New Roman" w:cs="Times New Roman"/>
-          <w:sz w:val="20"/>
-          <w:szCs w:val="20"/>
-        </w:rPr>
-        <w:t>). Thus, we can calculate speed up as</w:t>
-      </w:r>
-      <w:r>
-        <w:rPr>
-          <w:rFonts w:ascii="Times New Roman" w:hAnsi="Times New Roman" w:cs="Times New Roman"/>
-          <w:sz w:val="20"/>
-          <w:szCs w:val="20"/>
-        </w:rPr>
-        <w:t>:</w:t>
-      </w:r>
-    </w:p>
-    <w:p>
-      <w:pPr>
-        <w:rPr>
-          <w:rFonts w:ascii="Times New Roman" w:hAnsi="Times New Roman" w:cs="Times New Roman"/>
-          <w:sz w:val="20"/>
-          <w:szCs w:val="20"/>
-        </w:rPr>
-      </w:pPr>
-    </w:p>
-    <w:p>
-      <w:pPr>
-        <w:rPr>
-          <w:rFonts w:ascii="Times New Roman" w:hAnsi="Times New Roman" w:cs="Times New Roman"/>
+    </w:p>
+    <w:p>
+      <w:pPr>
+        <w:rPr>
+          <w:rFonts w:ascii="Times New Roman" w:hAnsi="Times New Roman" w:cs="Times New Roman"/>
+          <w:sz w:val="20"/>
+          <w:szCs w:val="20"/>
+        </w:rPr>
+      </w:pPr>
+    </w:p>
+    <w:p>
+      <w:pPr>
+        <w:rPr>
+          <w:rFonts w:ascii="Times New Roman" w:eastAsiaTheme="minorEastAsia" w:hAnsi="Times New Roman" w:cs="Times New Roman"/>
           <w:sz w:val="20"/>
           <w:szCs w:val="20"/>
         </w:rPr>
@@ -3497,27 +3165,28 @@
               </m:ctrlPr>
             </m:fPr>
             <m:num>
-              <m:sSup>
-                <m:sSupPr>
+              <m:f>
+                <m:fPr>
                   <m:ctrlPr>
                     <w:rPr>
                       <w:rFonts w:ascii="Cambria Math" w:hAnsi="Cambria Math" w:cs="Times New Roman"/>
+                      <w:i/>
                       <w:sz w:val="20"/>
                       <w:szCs w:val="20"/>
                     </w:rPr>
                   </m:ctrlPr>
-                </m:sSupPr>
-                <m:e>
+                </m:fPr>
+                <m:num>
                   <m:r>
                     <w:rPr>
                       <w:rFonts w:ascii="Cambria Math" w:hAnsi="Cambria Math" w:cs="Times New Roman"/>
                       <w:sz w:val="20"/>
                       <w:szCs w:val="20"/>
                     </w:rPr>
-                    <m:t>K</m:t>
+                    <m:t>n(n+1)</m:t>
                   </m:r>
-                </m:e>
-                <m:sup>
+                </m:num>
+                <m:den>
                   <m:r>
                     <w:rPr>
                       <w:rFonts w:ascii="Cambria Math" w:hAnsi="Cambria Math" w:cs="Times New Roman"/>
@@ -3526,24 +3195,16 @@
                     </w:rPr>
                     <m:t>2</m:t>
                   </m:r>
-                </m:sup>
-              </m:sSup>
-              <m:r>
-                <m:rPr>
-                  <m:sty m:val="p"/>
-                </m:rPr>
-                <w:rPr>
-                  <w:rFonts w:ascii="Cambria Math" w:hAnsi="Cambria Math" w:cs="Times New Roman"/>
-                  <w:sz w:val="20"/>
-                  <w:szCs w:val="20"/>
-                </w:rPr>
-                <m:t>*</m:t>
-              </m:r>
+                </m:den>
+              </m:f>
+            </m:num>
+            <m:den>
               <m:sSup>
                 <m:sSupPr>
                   <m:ctrlPr>
                     <w:rPr>
                       <w:rFonts w:ascii="Cambria Math" w:hAnsi="Cambria Math" w:cs="Times New Roman"/>
+                      <w:i/>
                       <w:sz w:val="20"/>
                       <w:szCs w:val="20"/>
                     </w:rPr>
@@ -3560,42 +3221,92 @@
                   </m:r>
                 </m:e>
                 <m:sup>
-                  <m:r>
-                    <w:rPr>
-                      <w:rFonts w:ascii="Cambria Math" w:hAnsi="Cambria Math" w:cs="Times New Roman"/>
-                      <w:sz w:val="20"/>
-                      <w:szCs w:val="20"/>
-                    </w:rPr>
-                    <m:t>K</m:t>
-                  </m:r>
+                  <m:rad>
+                    <m:radPr>
+                      <m:degHide m:val="1"/>
+                      <m:ctrlPr>
+                        <w:rPr>
+                          <w:rFonts w:ascii="Cambria Math" w:hAnsi="Cambria Math" w:cs="Times New Roman"/>
+                          <w:i/>
+                          <w:sz w:val="20"/>
+                          <w:szCs w:val="20"/>
+                        </w:rPr>
+                      </m:ctrlPr>
+                    </m:radPr>
+                    <m:deg/>
+                    <m:e>
+                      <m:r>
+                        <w:rPr>
+                          <w:rFonts w:ascii="Cambria Math" w:hAnsi="Cambria Math" w:cs="Times New Roman"/>
+                          <w:sz w:val="20"/>
+                          <w:szCs w:val="20"/>
+                        </w:rPr>
+                        <m:t>n</m:t>
+                      </m:r>
+                    </m:e>
+                  </m:rad>
                 </m:sup>
               </m:sSup>
+            </m:den>
+          </m:f>
+          <m:r>
+            <w:rPr>
+              <w:rFonts w:ascii="Cambria Math" w:hAnsi="Cambria Math" w:cs="Times New Roman"/>
+              <w:sz w:val="20"/>
+              <w:szCs w:val="20"/>
+            </w:rPr>
+            <m:t>=</m:t>
+          </m:r>
+          <m:f>
+            <m:fPr>
+              <m:ctrlPr>
+                <w:rPr>
+                  <w:rFonts w:ascii="Cambria Math" w:hAnsi="Cambria Math" w:cs="Times New Roman"/>
+                  <w:i/>
+                  <w:sz w:val="20"/>
+                  <w:szCs w:val="20"/>
+                </w:rPr>
+              </m:ctrlPr>
+            </m:fPr>
+            <m:num>
+              <m:r>
+                <w:rPr>
+                  <w:rFonts w:ascii="Cambria Math" w:hAnsi="Cambria Math" w:cs="Times New Roman"/>
+                  <w:sz w:val="20"/>
+                  <w:szCs w:val="20"/>
+                </w:rPr>
+                <m:t>n(n+1)</m:t>
+              </m:r>
             </m:num>
             <m:den>
+              <m:r>
+                <w:rPr>
+                  <w:rFonts w:ascii="Cambria Math" w:hAnsi="Cambria Math" w:cs="Times New Roman"/>
+                  <w:sz w:val="20"/>
+                  <w:szCs w:val="20"/>
+                </w:rPr>
+                <m:t>2</m:t>
+              </m:r>
+              <m:r>
+                <w:rPr>
+                  <w:rFonts w:ascii="Cambria Math" w:hAnsi="Cambria Math" w:cs="Times New Roman"/>
+                  <w:sz w:val="20"/>
+                  <w:szCs w:val="20"/>
+                </w:rPr>
+                <m:t>*</m:t>
+              </m:r>
               <m:sSup>
                 <m:sSupPr>
                   <m:ctrlPr>
                     <w:rPr>
                       <w:rFonts w:ascii="Cambria Math" w:hAnsi="Cambria Math" w:cs="Times New Roman"/>
+                      <w:i/>
                       <w:sz w:val="20"/>
                       <w:szCs w:val="20"/>
                     </w:rPr>
                   </m:ctrlPr>
                 </m:sSupPr>
                 <m:e>
-                  <m:r>
-                    <m:rPr>
-                      <m:sty m:val="p"/>
-                    </m:rPr>
-                    <w:rPr>
-                      <w:rFonts w:ascii="Cambria Math" w:hAnsi="Cambria Math" w:cs="Times New Roman"/>
-                      <w:sz w:val="20"/>
-                      <w:szCs w:val="20"/>
-                    </w:rPr>
-                    <m:t>n</m:t>
-                  </m:r>
-                </m:e>
-                <m:sup>
                   <m:r>
                     <w:rPr>
                       <w:rFonts w:ascii="Cambria Math" w:hAnsi="Cambria Math" w:cs="Times New Roman"/>
@@ -3604,19 +3315,34 @@
                     </w:rPr>
                     <m:t>2</m:t>
                   </m:r>
+                </m:e>
+                <m:sup>
+                  <m:rad>
+                    <m:radPr>
+                      <m:degHide m:val="1"/>
+                      <m:ctrlPr>
+                        <w:rPr>
+                          <w:rFonts w:ascii="Cambria Math" w:hAnsi="Cambria Math" w:cs="Times New Roman"/>
+                          <w:i/>
+                          <w:sz w:val="20"/>
+                          <w:szCs w:val="20"/>
+                        </w:rPr>
+                      </m:ctrlPr>
+                    </m:radPr>
+                    <m:deg/>
+                    <m:e>
+                      <m:r>
+                        <w:rPr>
+                          <w:rFonts w:ascii="Cambria Math" w:hAnsi="Cambria Math" w:cs="Times New Roman"/>
+                          <w:sz w:val="20"/>
+                          <w:szCs w:val="20"/>
+                        </w:rPr>
+                        <m:t>n</m:t>
+                      </m:r>
+                    </m:e>
+                  </m:rad>
                 </m:sup>
               </m:sSup>
-              <m:r>
-                <m:rPr>
-                  <m:sty m:val="p"/>
-                </m:rPr>
-                <w:rPr>
-                  <w:rFonts w:ascii="Cambria Math" w:hAnsi="Cambria Math" w:cs="Times New Roman"/>
-                  <w:sz w:val="20"/>
-                  <w:szCs w:val="20"/>
-                </w:rPr>
-                <m:t>logn</m:t>
-              </m:r>
             </m:den>
           </m:f>
         </m:oMath>
@@ -3625,131 +3351,71 @@
     <w:p>
       <w:pPr>
         <w:rPr>
-          <w:rFonts w:ascii="Times New Roman" w:hAnsi="Times New Roman" w:cs="Times New Roman"/>
-          <w:sz w:val="20"/>
-          <w:szCs w:val="20"/>
-        </w:rPr>
-      </w:pPr>
-      <w:r>
-        <w:rPr>
-          <w:rFonts w:ascii="Times New Roman" w:hAnsi="Times New Roman" w:cs="Times New Roman"/>
-          <w:sz w:val="20"/>
-          <w:szCs w:val="20"/>
-        </w:rPr>
-        <w:lastRenderedPageBreak/>
-        <w:t xml:space="preserve">When K=n we </w:t>
-      </w:r>
-      <w:r>
-        <w:rPr>
-          <w:rFonts w:ascii="Times New Roman" w:hAnsi="Times New Roman" w:cs="Times New Roman"/>
-          <w:sz w:val="20"/>
-          <w:szCs w:val="20"/>
-        </w:rPr>
-        <w:t>could</w:t>
-      </w:r>
-      <w:r>
-        <w:rPr>
-          <w:rFonts w:ascii="Times New Roman" w:hAnsi="Times New Roman" w:cs="Times New Roman"/>
-          <w:sz w:val="20"/>
-          <w:szCs w:val="20"/>
-        </w:rPr>
-        <w:t xml:space="preserve"> </w:t>
-      </w:r>
-      <w:r>
-        <w:rPr>
-          <w:rFonts w:ascii="Times New Roman" w:hAnsi="Times New Roman" w:cs="Times New Roman"/>
-          <w:sz w:val="20"/>
-          <w:szCs w:val="20"/>
-        </w:rPr>
-        <w:t>say</w:t>
-      </w:r>
-    </w:p>
-    <w:p>
-      <w:pPr>
-        <w:rPr>
-          <w:rFonts w:ascii="Times New Roman" w:hAnsi="Times New Roman" w:cs="Times New Roman"/>
-          <w:sz w:val="20"/>
-          <w:szCs w:val="20"/>
-        </w:rPr>
-      </w:pPr>
-      <m:oMathPara>
-        <m:oMath>
-          <m:r>
-            <w:rPr>
-              <w:rFonts w:ascii="Cambria Math" w:hAnsi="Cambria Math" w:cs="Times New Roman"/>
-              <w:sz w:val="20"/>
-              <w:szCs w:val="20"/>
-            </w:rPr>
-            <m:t>S=K</m:t>
-          </m:r>
-          <m:r>
-            <m:rPr>
-              <m:sty m:val="p"/>
-            </m:rPr>
-            <w:rPr>
-              <w:rFonts w:ascii="Cambria Math" w:hAnsi="Cambria Math" w:cs="Times New Roman"/>
-              <w:sz w:val="20"/>
-              <w:szCs w:val="20"/>
-            </w:rPr>
-            <m:t>*</m:t>
-          </m:r>
-          <m:sSup>
-            <m:sSupPr>
-              <m:ctrlPr>
-                <w:rPr>
-                  <w:rFonts w:ascii="Cambria Math" w:hAnsi="Cambria Math" w:cs="Times New Roman"/>
-                  <w:sz w:val="20"/>
-                  <w:szCs w:val="20"/>
-                </w:rPr>
-              </m:ctrlPr>
-            </m:sSupPr>
-            <m:e>
-              <m:r>
-                <w:rPr>
-                  <w:rFonts w:ascii="Cambria Math" w:hAnsi="Cambria Math" w:cs="Times New Roman"/>
-                  <w:sz w:val="20"/>
-                  <w:szCs w:val="20"/>
-                </w:rPr>
-                <m:t>2</m:t>
-              </m:r>
-            </m:e>
-            <m:sup>
-              <m:r>
-                <w:rPr>
-                  <w:rFonts w:ascii="Cambria Math" w:hAnsi="Cambria Math" w:cs="Times New Roman"/>
-                  <w:sz w:val="20"/>
-                  <w:szCs w:val="20"/>
-                </w:rPr>
-                <m:t>K</m:t>
-              </m:r>
-            </m:sup>
-          </m:sSup>
-        </m:oMath>
-      </m:oMathPara>
-    </w:p>
-    <w:p>
-      <w:pPr>
-        <w:rPr>
-          <w:rFonts w:ascii="Times New Roman" w:hAnsi="Times New Roman" w:cs="Times New Roman"/>
-          <w:sz w:val="20"/>
-          <w:szCs w:val="20"/>
-        </w:rPr>
-      </w:pPr>
-      <w:r>
-        <w:rPr>
-          <w:rFonts w:ascii="Times New Roman" w:hAnsi="Times New Roman" w:cs="Times New Roman"/>
-          <w:sz w:val="20"/>
-          <w:szCs w:val="20"/>
-        </w:rPr>
-        <w:t>In this case</w:t>
-      </w:r>
-      <w:r>
-        <w:rPr>
-          <w:rFonts w:ascii="Times New Roman" w:hAnsi="Times New Roman" w:cs="Times New Roman"/>
-          <w:sz w:val="20"/>
-          <w:szCs w:val="20"/>
-        </w:rPr>
-        <w:t>, efficiency would be</w:t>
+          <w:rFonts w:ascii="Times New Roman" w:eastAsiaTheme="minorEastAsia" w:hAnsi="Times New Roman" w:cs="Times New Roman"/>
+          <w:sz w:val="20"/>
+          <w:szCs w:val="20"/>
+        </w:rPr>
+      </w:pPr>
+    </w:p>
+    <w:p>
+      <w:pPr>
+        <w:rPr>
+          <w:rFonts w:ascii="Times New Roman" w:eastAsiaTheme="minorEastAsia" w:hAnsi="Times New Roman" w:cs="Times New Roman"/>
+          <w:sz w:val="20"/>
+          <w:szCs w:val="20"/>
+        </w:rPr>
+      </w:pPr>
+    </w:p>
+    <w:p>
+      <w:pPr>
+        <w:rPr>
+          <w:rFonts w:ascii="Times New Roman" w:eastAsiaTheme="minorEastAsia" w:hAnsi="Times New Roman" w:cs="Times New Roman"/>
+          <w:sz w:val="20"/>
+          <w:szCs w:val="20"/>
+        </w:rPr>
+      </w:pPr>
+    </w:p>
+    <w:p>
+      <w:pPr>
+        <w:rPr>
+          <w:rFonts w:ascii="Times New Roman" w:eastAsiaTheme="minorEastAsia" w:hAnsi="Times New Roman" w:cs="Times New Roman"/>
+          <w:sz w:val="20"/>
+          <w:szCs w:val="20"/>
+        </w:rPr>
+      </w:pPr>
+    </w:p>
+    <w:p>
+      <w:pPr>
+        <w:rPr>
+          <w:rFonts w:ascii="Times New Roman" w:eastAsiaTheme="minorEastAsia" w:hAnsi="Times New Roman" w:cs="Times New Roman"/>
+          <w:sz w:val="20"/>
+          <w:szCs w:val="20"/>
+        </w:rPr>
+      </w:pPr>
+    </w:p>
+    <w:p>
+      <w:pPr>
+        <w:rPr>
+          <w:rFonts w:ascii="Times New Roman" w:hAnsi="Times New Roman" w:cs="Times New Roman"/>
+          <w:sz w:val="20"/>
+          <w:szCs w:val="20"/>
+        </w:rPr>
+      </w:pPr>
+      <w:r>
+        <w:rPr>
+          <w:rFonts w:ascii="Times New Roman" w:hAnsi="Times New Roman" w:cs="Times New Roman"/>
+          <w:sz w:val="20"/>
+          <w:szCs w:val="20"/>
+        </w:rPr>
+        <w:t>Thus, e</w:t>
+      </w:r>
+      <w:r>
+        <w:rPr>
+          <w:rFonts w:ascii="Times New Roman" w:hAnsi="Times New Roman" w:cs="Times New Roman"/>
+          <w:sz w:val="20"/>
+          <w:szCs w:val="20"/>
+        </w:rPr>
+        <w:t>fficiency would be</w:t>
       </w:r>
     </w:p>
     <w:p>
@@ -3782,48 +3448,86 @@
               </m:ctrlPr>
             </m:fPr>
             <m:num>
-              <m:r>
-                <m:rPr>
-                  <m:sty m:val="p"/>
-                </m:rPr>
-                <w:rPr>
-                  <w:rFonts w:ascii="Cambria Math" w:hAnsi="Cambria Math" w:cs="Times New Roman"/>
-                  <w:sz w:val="20"/>
-                  <w:szCs w:val="20"/>
-                </w:rPr>
-                <m:t>K*</m:t>
-              </m:r>
-              <m:sSup>
-                <m:sSupPr>
+              <m:f>
+                <m:fPr>
                   <m:ctrlPr>
                     <w:rPr>
                       <w:rFonts w:ascii="Cambria Math" w:hAnsi="Cambria Math" w:cs="Times New Roman"/>
+                      <w:i/>
                       <w:sz w:val="20"/>
                       <w:szCs w:val="20"/>
                     </w:rPr>
                   </m:ctrlPr>
-                </m:sSupPr>
-                <m:e>
+                </m:fPr>
+                <m:num>
                   <m:r>
                     <w:rPr>
                       <w:rFonts w:ascii="Cambria Math" w:hAnsi="Cambria Math" w:cs="Times New Roman"/>
                       <w:sz w:val="20"/>
                       <w:szCs w:val="20"/>
                     </w:rPr>
-                    <m:t>2</m:t>
+                    <m:t>n(n+1)</m:t>
                   </m:r>
-                </m:e>
-                <m:sup>
+                </m:num>
+                <m:den>
                   <m:r>
                     <w:rPr>
                       <w:rFonts w:ascii="Cambria Math" w:hAnsi="Cambria Math" w:cs="Times New Roman"/>
                       <w:sz w:val="20"/>
                       <w:szCs w:val="20"/>
                     </w:rPr>
-                    <m:t>K</m:t>
+                    <m:t>2*</m:t>
                   </m:r>
-                </m:sup>
-              </m:sSup>
+                  <m:sSup>
+                    <m:sSupPr>
+                      <m:ctrlPr>
+                        <w:rPr>
+                          <w:rFonts w:ascii="Cambria Math" w:hAnsi="Cambria Math" w:cs="Times New Roman"/>
+                          <w:i/>
+                          <w:sz w:val="20"/>
+                          <w:szCs w:val="20"/>
+                        </w:rPr>
+                      </m:ctrlPr>
+                    </m:sSupPr>
+                    <m:e>
+                      <m:r>
+                        <w:rPr>
+                          <w:rFonts w:ascii="Cambria Math" w:hAnsi="Cambria Math" w:cs="Times New Roman"/>
+                          <w:sz w:val="20"/>
+                          <w:szCs w:val="20"/>
+                        </w:rPr>
+                        <m:t>2</m:t>
+                      </m:r>
+                    </m:e>
+                    <m:sup>
+                      <m:rad>
+                        <m:radPr>
+                          <m:degHide m:val="1"/>
+                          <m:ctrlPr>
+                            <w:rPr>
+                              <w:rFonts w:ascii="Cambria Math" w:hAnsi="Cambria Math" w:cs="Times New Roman"/>
+                              <w:i/>
+                              <w:sz w:val="20"/>
+                              <w:szCs w:val="20"/>
+                            </w:rPr>
+                          </m:ctrlPr>
+                        </m:radPr>
+                        <m:deg/>
+                        <m:e>
+                          <m:r>
+                            <w:rPr>
+                              <w:rFonts w:ascii="Cambria Math" w:hAnsi="Cambria Math" w:cs="Times New Roman"/>
+                              <w:sz w:val="20"/>
+                              <w:szCs w:val="20"/>
+                            </w:rPr>
+                            <m:t>n</m:t>
+                          </m:r>
+                        </m:e>
+                      </m:rad>
+                    </m:sup>
+                  </m:sSup>
+                </m:den>
+              </m:f>
             </m:num>
             <m:den>
               <m:r>
@@ -3857,32 +3561,29 @@
             </m:fPr>
             <m:num>
               <m:r>
-                <m:rPr>
-                  <m:sty m:val="p"/>
-                </m:rPr>
                 <w:rPr>
                   <w:rFonts w:ascii="Cambria Math" w:hAnsi="Cambria Math" w:cs="Times New Roman"/>
                   <w:sz w:val="20"/>
                   <w:szCs w:val="20"/>
                 </w:rPr>
-                <m:t>n</m:t>
+                <m:t>n+1</m:t>
               </m:r>
+            </m:num>
+            <m:den>
               <m:r>
-                <m:rPr>
-                  <m:sty m:val="p"/>
-                </m:rPr>
                 <w:rPr>
                   <w:rFonts w:ascii="Cambria Math" w:hAnsi="Cambria Math" w:cs="Times New Roman"/>
                   <w:sz w:val="20"/>
                   <w:szCs w:val="20"/>
                 </w:rPr>
-                <m:t>*</m:t>
+                <m:t>2*</m:t>
               </m:r>
               <m:sSup>
                 <m:sSupPr>
                   <m:ctrlPr>
                     <w:rPr>
                       <w:rFonts w:ascii="Cambria Math" w:hAnsi="Cambria Math" w:cs="Times New Roman"/>
+                      <w:i/>
                       <w:sz w:val="20"/>
                       <w:szCs w:val="20"/>
                     </w:rPr>
@@ -3899,67 +3600,34 @@
                   </m:r>
                 </m:e>
                 <m:sup>
-                  <m:r>
-                    <w:rPr>
-                      <w:rFonts w:ascii="Cambria Math" w:hAnsi="Cambria Math" w:cs="Times New Roman"/>
-                      <w:sz w:val="20"/>
-                      <w:szCs w:val="20"/>
-                    </w:rPr>
-                    <m:t>n</m:t>
-                  </m:r>
+                  <m:rad>
+                    <m:radPr>
+                      <m:degHide m:val="1"/>
+                      <m:ctrlPr>
+                        <w:rPr>
+                          <w:rFonts w:ascii="Cambria Math" w:hAnsi="Cambria Math" w:cs="Times New Roman"/>
+                          <w:i/>
+                          <w:sz w:val="20"/>
+                          <w:szCs w:val="20"/>
+                        </w:rPr>
+                      </m:ctrlPr>
+                    </m:radPr>
+                    <m:deg/>
+                    <m:e>
+                      <m:r>
+                        <w:rPr>
+                          <w:rFonts w:ascii="Cambria Math" w:hAnsi="Cambria Math" w:cs="Times New Roman"/>
+                          <w:sz w:val="20"/>
+                          <w:szCs w:val="20"/>
+                        </w:rPr>
+                        <m:t>n</m:t>
+                      </m:r>
+                    </m:e>
+                  </m:rad>
                 </m:sup>
               </m:sSup>
-            </m:num>
-            <m:den>
-              <m:r>
-                <w:rPr>
-                  <w:rFonts w:ascii="Cambria Math" w:hAnsi="Cambria Math" w:cs="Times New Roman"/>
-                  <w:sz w:val="20"/>
-                  <w:szCs w:val="20"/>
-                </w:rPr>
-                <m:t>n</m:t>
-              </m:r>
             </m:den>
           </m:f>
-          <m:r>
-            <w:rPr>
-              <w:rFonts w:ascii="Cambria Math" w:hAnsi="Cambria Math" w:cs="Times New Roman"/>
-              <w:sz w:val="20"/>
-              <w:szCs w:val="20"/>
-            </w:rPr>
-            <m:t>=</m:t>
-          </m:r>
-          <m:sSup>
-            <m:sSupPr>
-              <m:ctrlPr>
-                <w:rPr>
-                  <w:rFonts w:ascii="Cambria Math" w:hAnsi="Cambria Math" w:cs="Times New Roman"/>
-                  <w:sz w:val="20"/>
-                  <w:szCs w:val="20"/>
-                </w:rPr>
-              </m:ctrlPr>
-            </m:sSupPr>
-            <m:e>
-              <m:r>
-                <w:rPr>
-                  <w:rFonts w:ascii="Cambria Math" w:hAnsi="Cambria Math" w:cs="Times New Roman"/>
-                  <w:sz w:val="20"/>
-                  <w:szCs w:val="20"/>
-                </w:rPr>
-                <m:t>2</m:t>
-              </m:r>
-            </m:e>
-            <m:sup>
-              <m:r>
-                <w:rPr>
-                  <w:rFonts w:ascii="Cambria Math" w:hAnsi="Cambria Math" w:cs="Times New Roman"/>
-                  <w:sz w:val="20"/>
-                  <w:szCs w:val="20"/>
-                </w:rPr>
-                <m:t>n</m:t>
-              </m:r>
-            </m:sup>
-          </m:sSup>
         </m:oMath>
       </m:oMathPara>
     </w:p>
@@ -4038,46 +3706,118 @@
             </w:rPr>
             <m:t>=</m:t>
           </m:r>
-          <m:sSup>
-            <m:sSupPr>
+          <m:f>
+            <m:fPr>
               <m:ctrlPr>
                 <w:rPr>
-                  <w:rFonts w:ascii="Cambria Math" w:eastAsiaTheme="minorEastAsia" w:hAnsi="Cambria Math" w:cs="Times New Roman"/>
+                  <w:rFonts w:ascii="Cambria Math" w:hAnsi="Cambria Math" w:cs="Times New Roman"/>
                   <w:i/>
                   <w:sz w:val="20"/>
                   <w:szCs w:val="20"/>
                 </w:rPr>
               </m:ctrlPr>
-            </m:sSupPr>
-            <m:e>
+            </m:fPr>
+            <m:num>
+              <m:sSup>
+                <m:sSupPr>
+                  <m:ctrlPr>
+                    <w:rPr>
+                      <w:rFonts w:ascii="Cambria Math" w:hAnsi="Cambria Math" w:cs="Times New Roman"/>
+                      <w:i/>
+                      <w:sz w:val="20"/>
+                      <w:szCs w:val="20"/>
+                    </w:rPr>
+                  </m:ctrlPr>
+                </m:sSupPr>
+                <m:e>
+                  <m:r>
+                    <w:rPr>
+                      <w:rFonts w:ascii="Cambria Math" w:hAnsi="Cambria Math" w:cs="Times New Roman"/>
+                      <w:sz w:val="20"/>
+                      <w:szCs w:val="20"/>
+                    </w:rPr>
+                    <m:t>n</m:t>
+                  </m:r>
+                </m:e>
+                <m:sup>
+                  <m:r>
+                    <w:rPr>
+                      <w:rFonts w:ascii="Cambria Math" w:hAnsi="Cambria Math" w:cs="Times New Roman"/>
+                      <w:sz w:val="20"/>
+                      <w:szCs w:val="20"/>
+                    </w:rPr>
+                    <m:t>2</m:t>
+                  </m:r>
+                </m:sup>
+              </m:sSup>
               <m:r>
                 <w:rPr>
-                  <w:rFonts w:ascii="Cambria Math" w:eastAsiaTheme="minorEastAsia" w:hAnsi="Cambria Math" w:cs="Times New Roman"/>
+                  <w:rFonts w:ascii="Cambria Math" w:hAnsi="Cambria Math" w:cs="Times New Roman"/>
                   <w:sz w:val="20"/>
                   <w:szCs w:val="20"/>
                 </w:rPr>
-                <m:t>n</m:t>
+                <m:t>(n+1)</m:t>
               </m:r>
-            </m:e>
-            <m:sup>
+            </m:num>
+            <m:den>
               <m:r>
                 <w:rPr>
-                  <w:rFonts w:ascii="Cambria Math" w:eastAsiaTheme="minorEastAsia" w:hAnsi="Cambria Math" w:cs="Times New Roman"/>
+                  <w:rFonts w:ascii="Cambria Math" w:hAnsi="Cambria Math" w:cs="Times New Roman"/>
                   <w:sz w:val="20"/>
                   <w:szCs w:val="20"/>
                 </w:rPr>
-                <m:t>3</m:t>
+                <m:t>2*</m:t>
               </m:r>
-            </m:sup>
-          </m:sSup>
-          <m:r>
-            <w:rPr>
-              <w:rFonts w:ascii="Cambria Math" w:eastAsiaTheme="minorEastAsia" w:hAnsi="Cambria Math" w:cs="Times New Roman"/>
-              <w:sz w:val="20"/>
-              <w:szCs w:val="20"/>
-            </w:rPr>
-            <m:t>logn</m:t>
-          </m:r>
+              <m:sSup>
+                <m:sSupPr>
+                  <m:ctrlPr>
+                    <w:rPr>
+                      <w:rFonts w:ascii="Cambria Math" w:hAnsi="Cambria Math" w:cs="Times New Roman"/>
+                      <w:i/>
+                      <w:sz w:val="20"/>
+                      <w:szCs w:val="20"/>
+                    </w:rPr>
+                  </m:ctrlPr>
+                </m:sSupPr>
+                <m:e>
+                  <m:r>
+                    <w:rPr>
+                      <w:rFonts w:ascii="Cambria Math" w:hAnsi="Cambria Math" w:cs="Times New Roman"/>
+                      <w:sz w:val="20"/>
+                      <w:szCs w:val="20"/>
+                    </w:rPr>
+                    <m:t>2</m:t>
+                  </m:r>
+                </m:e>
+                <m:sup>
+                  <m:rad>
+                    <m:radPr>
+                      <m:degHide m:val="1"/>
+                      <m:ctrlPr>
+                        <w:rPr>
+                          <w:rFonts w:ascii="Cambria Math" w:hAnsi="Cambria Math" w:cs="Times New Roman"/>
+                          <w:i/>
+                          <w:sz w:val="20"/>
+                          <w:szCs w:val="20"/>
+                        </w:rPr>
+                      </m:ctrlPr>
+                    </m:radPr>
+                    <m:deg/>
+                    <m:e>
+                      <m:r>
+                        <w:rPr>
+                          <w:rFonts w:ascii="Cambria Math" w:hAnsi="Cambria Math" w:cs="Times New Roman"/>
+                          <w:sz w:val="20"/>
+                          <w:szCs w:val="20"/>
+                        </w:rPr>
+                        <m:t>n</m:t>
+                      </m:r>
+                    </m:e>
+                  </m:rad>
+                </m:sup>
+              </m:sSup>
+            </m:den>
+          </m:f>
           <m:r>
             <w:rPr>
               <w:rFonts w:ascii="Cambria Math" w:eastAsiaTheme="minorEastAsia" w:hAnsi="Cambria Math" w:cs="Times New Roman"/>
@@ -4088,6 +3828,15 @@
           </m:r>
         </m:oMath>
       </m:oMathPara>
+    </w:p>
+    <w:p>
+      <w:pPr>
+        <w:rPr>
+          <w:rFonts w:ascii="Times New Roman" w:eastAsiaTheme="minorEastAsia" w:hAnsi="Times New Roman" w:cs="Times New Roman"/>
+          <w:sz w:val="20"/>
+          <w:szCs w:val="20"/>
+        </w:rPr>
+      </w:pPr>
     </w:p>
     <w:p>
       <w:pPr>
@@ -4394,6 +4143,15 @@
     <w:p>
       <w:pPr>
         <w:rPr>
+          <w:rFonts w:ascii="Times New Roman" w:eastAsiaTheme="minorEastAsia" w:hAnsi="Times New Roman" w:cs="Times New Roman"/>
+          <w:sz w:val="20"/>
+          <w:szCs w:val="20"/>
+        </w:rPr>
+      </w:pPr>
+    </w:p>
+    <w:p>
+      <w:pPr>
+        <w:rPr>
           <w:rFonts w:ascii="Times New Roman" w:hAnsi="Times New Roman" w:cs="Times New Roman"/>
           <w:sz w:val="20"/>
           <w:szCs w:val="20"/>
@@ -4453,7 +4211,7 @@
               <w:sz w:val="20"/>
               <w:szCs w:val="20"/>
             </w:rPr>
-            <m:t>C</m:t>
+            <m:t>K</m:t>
           </m:r>
           <m:r>
             <m:rPr>
@@ -4517,6 +4275,15 @@
           <w:szCs w:val="20"/>
         </w:rPr>
       </w:pPr>
+    </w:p>
+    <w:p>
+      <w:pPr>
+        <w:rPr>
+          <w:rFonts w:ascii="Times New Roman" w:eastAsiaTheme="minorEastAsia" w:hAnsi="Times New Roman" w:cs="Times New Roman"/>
+          <w:sz w:val="20"/>
+          <w:szCs w:val="20"/>
+        </w:rPr>
+      </w:pPr>
       <w:r>
         <w:rPr>
           <w:rFonts w:ascii="Times New Roman" w:eastAsiaTheme="minorEastAsia" w:hAnsi="Times New Roman" w:cs="Times New Roman"/>
@@ -4531,24 +4298,34 @@
           <w:sz w:val="20"/>
           <w:szCs w:val="20"/>
         </w:rPr>
-        <w:t>C</w:t>
-      </w:r>
-      <w:r>
-        <w:rPr>
-          <w:rFonts w:ascii="Times New Roman" w:eastAsiaTheme="minorEastAsia" w:hAnsi="Times New Roman" w:cs="Times New Roman"/>
-          <w:sz w:val="20"/>
-          <w:szCs w:val="20"/>
-        </w:rPr>
-        <w:t xml:space="preserve"> in this case is a constant of efficiency</w:t>
-      </w:r>
-      <w:r>
-        <w:rPr>
-          <w:rFonts w:ascii="Times New Roman" w:eastAsiaTheme="minorEastAsia" w:hAnsi="Times New Roman" w:cs="Times New Roman"/>
-          <w:sz w:val="20"/>
-          <w:szCs w:val="20"/>
-        </w:rPr>
-        <w:t xml:space="preserve"> (Note C is primarily labeled as K in the slides)</w:t>
-      </w:r>
+        <w:t>K</w:t>
+      </w:r>
+      <w:r>
+        <w:rPr>
+          <w:rFonts w:ascii="Times New Roman" w:eastAsiaTheme="minorEastAsia" w:hAnsi="Times New Roman" w:cs="Times New Roman"/>
+          <w:sz w:val="20"/>
+          <w:szCs w:val="20"/>
+        </w:rPr>
+        <w:t xml:space="preserve"> in this case is a constant of</w:t>
+      </w:r>
+      <w:r>
+        <w:rPr>
+          <w:rFonts w:ascii="Times New Roman" w:eastAsiaTheme="minorEastAsia" w:hAnsi="Times New Roman" w:cs="Times New Roman"/>
+          <w:sz w:val="20"/>
+          <w:szCs w:val="20"/>
+        </w:rPr>
+        <w:t xml:space="preserve"> </w:t>
+      </w:r>
+      <w:proofErr w:type="spellStart"/>
+      <w:r>
+        <w:rPr>
+          <w:rFonts w:ascii="Times New Roman" w:eastAsiaTheme="minorEastAsia" w:hAnsi="Times New Roman" w:cs="Times New Roman"/>
+          <w:sz w:val="20"/>
+          <w:szCs w:val="20"/>
+        </w:rPr>
+        <w:t>effeciency</w:t>
+      </w:r>
+      <w:proofErr w:type="spellEnd"/>
       <w:r>
         <w:rPr>
           <w:rFonts w:ascii="Times New Roman" w:eastAsiaTheme="minorEastAsia" w:hAnsi="Times New Roman" w:cs="Times New Roman"/>
@@ -4599,15 +4376,7 @@
               <w:sz w:val="20"/>
               <w:szCs w:val="20"/>
             </w:rPr>
-            <m:t>p</m:t>
-          </m:r>
-          <m:r>
-            <w:rPr>
-              <w:rFonts w:ascii="Cambria Math" w:eastAsiaTheme="minorEastAsia" w:hAnsi="Cambria Math" w:cs="Times New Roman"/>
-              <w:sz w:val="20"/>
-              <w:szCs w:val="20"/>
-            </w:rPr>
-            <m:t>=</m:t>
+            <m:t>p=</m:t>
           </m:r>
           <m:rad>
             <m:radPr>
@@ -4717,23 +4486,7 @@
               <w:sz w:val="20"/>
               <w:szCs w:val="20"/>
             </w:rPr>
-            <m:t>M</m:t>
-          </m:r>
-          <m:r>
-            <w:rPr>
-              <w:rFonts w:ascii="Cambria Math" w:eastAsiaTheme="minorEastAsia" w:hAnsi="Cambria Math" w:cs="Times New Roman"/>
-              <w:sz w:val="20"/>
-              <w:szCs w:val="20"/>
-            </w:rPr>
-            <m:t>=</m:t>
-          </m:r>
-          <m:r>
-            <w:rPr>
-              <w:rFonts w:ascii="Cambria Math" w:eastAsiaTheme="minorEastAsia" w:hAnsi="Cambria Math" w:cs="Times New Roman"/>
-              <w:sz w:val="20"/>
-              <w:szCs w:val="20"/>
-            </w:rPr>
-            <m:t>p(</m:t>
+            <m:t>M=p(</m:t>
           </m:r>
           <m:sSup>
             <m:sSupPr>
@@ -4827,6 +4580,15 @@
           <w:szCs w:val="20"/>
         </w:rPr>
       </w:pPr>
+    </w:p>
+    <w:p>
+      <w:pPr>
+        <w:rPr>
+          <w:rFonts w:ascii="Times New Roman" w:eastAsiaTheme="minorEastAsia" w:hAnsi="Times New Roman" w:cs="Times New Roman"/>
+          <w:sz w:val="20"/>
+          <w:szCs w:val="20"/>
+        </w:rPr>
+      </w:pPr>
       <w:r>
         <w:rPr>
           <w:rFonts w:ascii="Times New Roman" w:eastAsiaTheme="minorEastAsia" w:hAnsi="Times New Roman" w:cs="Times New Roman"/>
@@ -4835,8 +4597,50 @@
         </w:rPr>
         <w:t xml:space="preserve">Where K is the number of cities within each individual process. </w:t>
       </w:r>
-      <w:bookmarkStart w:id="0" w:name="_GoBack"/>
-      <w:bookmarkEnd w:id="0"/>
+      <w:r>
+        <w:rPr>
+          <w:rFonts w:ascii="Times New Roman" w:eastAsiaTheme="minorEastAsia" w:hAnsi="Times New Roman" w:cs="Times New Roman"/>
+          <w:sz w:val="20"/>
+          <w:szCs w:val="20"/>
+        </w:rPr>
+        <w:t xml:space="preserve">We do </w:t>
+      </w:r>
+      <w:proofErr w:type="gramStart"/>
+      <w:r>
+        <w:rPr>
+          <w:rFonts w:ascii="Times New Roman" w:eastAsiaTheme="minorEastAsia" w:hAnsi="Times New Roman" w:cs="Times New Roman"/>
+          <w:i/>
+          <w:sz w:val="20"/>
+          <w:szCs w:val="20"/>
+        </w:rPr>
+        <w:t>free(</w:t>
+      </w:r>
+      <w:proofErr w:type="gramEnd"/>
+      <w:r>
+        <w:rPr>
+          <w:rFonts w:ascii="Times New Roman" w:eastAsiaTheme="minorEastAsia" w:hAnsi="Times New Roman" w:cs="Times New Roman"/>
+          <w:i/>
+          <w:sz w:val="20"/>
+          <w:szCs w:val="20"/>
+        </w:rPr>
+        <w:t>)</w:t>
+      </w:r>
+      <w:r>
+        <w:rPr>
+          <w:rFonts w:ascii="Times New Roman" w:eastAsiaTheme="minorEastAsia" w:hAnsi="Times New Roman" w:cs="Times New Roman"/>
+          <w:sz w:val="20"/>
+          <w:szCs w:val="20"/>
+        </w:rPr>
+        <w:t xml:space="preserve"> any no longer needed memory as soon as possible in the current implementation so that we don’t hold onto </w:t>
+      </w:r>
+      <w:r>
+        <w:rPr>
+          <w:rFonts w:ascii="Times New Roman" w:eastAsiaTheme="minorEastAsia" w:hAnsi="Times New Roman" w:cs="Times New Roman"/>
+          <w:sz w:val="20"/>
+          <w:szCs w:val="20"/>
+        </w:rPr>
+        <w:t>useless space per process.</w:t>
+      </w:r>
     </w:p>
     <w:p>
       <w:pPr>
@@ -4946,6 +4750,7 @@
           <w:rFonts w:ascii="Times New Roman" w:hAnsi="Times New Roman" w:cs="Times New Roman"/>
           <w:noProof/>
         </w:rPr>
+        <w:lastRenderedPageBreak/>
         <w:drawing>
           <wp:inline distT="0" distB="0" distL="0" distR="0" wp14:anchorId="08FB26B5" wp14:editId="260894CB">
             <wp:extent cx="2891821" cy="2168866"/>
@@ -5176,7 +4981,6 @@
           <w:rFonts w:ascii="Times New Roman" w:hAnsi="Times New Roman" w:cs="Times New Roman"/>
           <w:noProof/>
         </w:rPr>
-        <w:lastRenderedPageBreak/>
         <w:drawing>
           <wp:inline distT="0" distB="0" distL="0" distR="0">
             <wp:extent cx="2682359" cy="2011769"/>
@@ -5630,6 +5434,7 @@
         <w:rPr>
           <w:noProof/>
         </w:rPr>
+        <w:lastRenderedPageBreak/>
         <w:drawing>
           <wp:inline distT="0" distB="0" distL="0" distR="0">
             <wp:extent cx="2821290" cy="2115967"/>
@@ -5880,7 +5685,6 @@
           <w:rFonts w:ascii="Times New Roman" w:hAnsi="Times New Roman" w:cs="Times New Roman"/>
           <w:noProof/>
         </w:rPr>
-        <w:lastRenderedPageBreak/>
         <w:drawing>
           <wp:inline distT="0" distB="0" distL="0" distR="0">
             <wp:extent cx="2153285" cy="1080172"/>
@@ -7350,7 +7154,7 @@
 </file>
 
 <file path=customXml/itemProps1.xml><?xml version="1.0" encoding="utf-8"?>
-<ds:datastoreItem xmlns:ds="http://schemas.openxmlformats.org/officeDocument/2006/customXml" ds:itemID="{080EFEE3-659D-3645-97BD-68C047625F8D}">
+<ds:datastoreItem xmlns:ds="http://schemas.openxmlformats.org/officeDocument/2006/customXml" ds:itemID="{99CF7261-3119-9041-904B-91C071F60DDE}">
   <ds:schemaRefs>
     <ds:schemaRef ds:uri="http://schemas.openxmlformats.org/officeDocument/2006/bibliography"/>
   </ds:schemaRefs>

</xml_diff>